<commit_message>
fix comment form ka
</commit_message>
<xml_diff>
--- a/public/template_KA.docx
+++ b/public/template_KA.docx
@@ -323,7 +323,7 @@
                 <w:sz w:val="16"/>
                 <w:szCs w:val="16"/>
               </w:rPr>
-              <w:t>${</w:t>
+              <w:t>{</w:t>
             </w:r>
             <w:proofErr w:type="spellStart"/>
             <w:r>
@@ -468,7 +468,7 @@
                 <w:sz w:val="16"/>
                 <w:szCs w:val="16"/>
               </w:rPr>
-              <w:t>${pic}</w:t>
+              <w:t>{pic}</w:t>
             </w:r>
           </w:p>
         </w:tc>
@@ -686,7 +686,7 @@
                 <w:sz w:val="16"/>
                 <w:szCs w:val="16"/>
               </w:rPr>
-              <w:t>${description}</w:t>
+              <w:t>{description}</w:t>
             </w:r>
           </w:p>
         </w:tc>
@@ -803,7 +803,7 @@
                 <w:sz w:val="16"/>
                 <w:szCs w:val="16"/>
               </w:rPr>
-              <w:t>${</w:t>
+              <w:t>{</w:t>
             </w:r>
             <w:proofErr w:type="spellStart"/>
             <w:r>
@@ -1354,7 +1354,7 @@
         </w:tc>
         <w:tc>
           <w:tcPr>
-            <w:tcW w:w="1319" w:type="pct"/>
+            <w:tcW w:w="1318" w:type="pct"/>
             <w:gridSpan w:val="3"/>
             <w:vAlign w:val="center"/>
           </w:tcPr>
@@ -1852,15 +1852,6 @@
                 <w:szCs w:val="14"/>
               </w:rPr>
             </w:pPr>
-            <w:r>
-              <w:rPr>
-                <w:rFonts w:ascii="Bookman Old Style" w:hAnsi="Bookman Old Style"/>
-                <w:sz w:val="14"/>
-                <w:szCs w:val="14"/>
-              </w:rPr>
-              <w:tab/>
-              <w:t>1</w:t>
-            </w:r>
           </w:p>
         </w:tc>
         <w:tc>
@@ -1876,57 +1867,6 @@
                 <w:szCs w:val="14"/>
               </w:rPr>
             </w:pPr>
-            <w:proofErr w:type="spellStart"/>
-            <w:r>
-              <w:rPr>
-                <w:rFonts w:ascii="Bookman Old Style" w:hAnsi="Bookman Old Style"/>
-                <w:sz w:val="14"/>
-                <w:szCs w:val="14"/>
-                <w:lang w:val="en-US"/>
-              </w:rPr>
-              <w:t>Perubahan</w:t>
-            </w:r>
-            <w:proofErr w:type="spellEnd"/>
-            <w:r>
-              <w:rPr>
-                <w:rFonts w:ascii="Bookman Old Style" w:hAnsi="Bookman Old Style"/>
-                <w:sz w:val="14"/>
-                <w:szCs w:val="14"/>
-                <w:lang w:val="en-US"/>
-              </w:rPr>
-              <w:t xml:space="preserve"> </w:t>
-            </w:r>
-            <w:proofErr w:type="spellStart"/>
-            <w:r>
-              <w:rPr>
-                <w:rFonts w:ascii="Bookman Old Style" w:hAnsi="Bookman Old Style"/>
-                <w:sz w:val="14"/>
-                <w:szCs w:val="14"/>
-                <w:lang w:val="en-US"/>
-              </w:rPr>
-              <w:t>Penguasaan</w:t>
-            </w:r>
-            <w:proofErr w:type="spellEnd"/>
-            <w:r>
-              <w:rPr>
-                <w:rFonts w:ascii="Bookman Old Style" w:hAnsi="Bookman Old Style"/>
-                <w:sz w:val="14"/>
-                <w:szCs w:val="14"/>
-                <w:lang w:val="en-US"/>
-              </w:rPr>
-              <w:t xml:space="preserve"> </w:t>
-            </w:r>
-            <w:proofErr w:type="spellStart"/>
-            <w:r>
-              <w:rPr>
-                <w:rFonts w:ascii="Bookman Old Style" w:hAnsi="Bookman Old Style"/>
-                <w:sz w:val="14"/>
-                <w:szCs w:val="14"/>
-                <w:lang w:val="en-US"/>
-              </w:rPr>
-              <w:t>Lahan</w:t>
-            </w:r>
-            <w:proofErr w:type="spellEnd"/>
           </w:p>
         </w:tc>
         <w:tc>
@@ -1935,325 +1875,6 @@
           </w:tcPr>
           <w:p>
             <w:pPr>
-              <w:pStyle w:val="Paragraftabel"/>
-              <w:numPr>
-                <w:ilvl w:val="0"/>
-                <w:numId w:val="2"/>
-              </w:numPr>
-              <w:ind w:left="206" w:hanging="206"/>
-              <w:rPr>
-                <w:rFonts w:ascii="Bookman Old Style" w:hAnsi="Bookman Old Style" w:cs="Arial"/>
-                <w:sz w:val="14"/>
-                <w:szCs w:val="14"/>
-              </w:rPr>
-            </w:pPr>
-            <w:r>
-              <w:rPr>
-                <w:rFonts w:ascii="Bookman Old Style" w:hAnsi="Bookman Old Style" w:cs="Arial"/>
-                <w:sz w:val="14"/>
-                <w:szCs w:val="14"/>
-                <w:lang w:val="id-ID"/>
-              </w:rPr>
-              <w:t xml:space="preserve">Melakukan pengadaan </w:t>
-            </w:r>
-            <w:r>
-              <w:rPr>
-                <w:rFonts w:ascii="Bookman Old Style" w:hAnsi="Bookman Old Style" w:cs="Arial"/>
-                <w:sz w:val="14"/>
-                <w:szCs w:val="14"/>
-              </w:rPr>
-              <w:t xml:space="preserve">lahan </w:t>
-            </w:r>
-            <w:r>
-              <w:rPr>
-                <w:rFonts w:ascii="Bookman Old Style" w:hAnsi="Bookman Old Style" w:cs="Arial"/>
-                <w:sz w:val="14"/>
-                <w:szCs w:val="14"/>
-                <w:lang w:val="id-ID"/>
-              </w:rPr>
-              <w:t>berpedoman pada Peraturan Presiden No. 148 Tahun 2015 tentang Perubahan Keempat atas Peraturan Presiden Nomor 71 Tahun 2012 tentang Penyelenggaraan Pengadaan Tanah bagi Pembangunan untuk Kepentingan Umum</w:t>
-            </w:r>
-            <w:r>
-              <w:rPr>
-                <w:rFonts w:ascii="Bookman Old Style" w:hAnsi="Bookman Old Style" w:cs="Arial"/>
-                <w:sz w:val="14"/>
-                <w:szCs w:val="14"/>
-              </w:rPr>
-              <w:t xml:space="preserve"> </w:t>
-            </w:r>
-            <w:r>
-              <w:rPr>
-                <w:rFonts w:ascii="Bookman Old Style" w:hAnsi="Bookman Old Style" w:cs="Arial"/>
-                <w:sz w:val="14"/>
-                <w:szCs w:val="14"/>
-                <w:lang w:val="es-ES"/>
-              </w:rPr>
-              <w:t>dan Permen Agraria dan Tata Ruang No. 20 Tahun 2020 Tentang Tata cara Penyusunan Dokumen Pengadaan Tanah</w:t>
-            </w:r>
-          </w:p>
-          <w:p>
-            <w:pPr>
-              <w:pStyle w:val="Paragraftabel"/>
-              <w:numPr>
-                <w:ilvl w:val="0"/>
-                <w:numId w:val="2"/>
-              </w:numPr>
-              <w:ind w:left="206" w:hanging="206"/>
-              <w:rPr>
-                <w:rFonts w:ascii="Bookman Old Style" w:hAnsi="Bookman Old Style" w:cs="Arial"/>
-                <w:sz w:val="14"/>
-                <w:szCs w:val="14"/>
-                <w:lang w:val="id-ID"/>
-              </w:rPr>
-            </w:pPr>
-            <w:r>
-              <w:rPr>
-                <w:rFonts w:ascii="Bookman Old Style" w:hAnsi="Bookman Old Style" w:cs="Arial"/>
-                <w:sz w:val="14"/>
-                <w:szCs w:val="14"/>
-                <w:lang w:val="id-ID"/>
-              </w:rPr>
-              <w:t>Melakukan pendataan tanah diantaranya meliputi:</w:t>
-            </w:r>
-          </w:p>
-          <w:p>
-            <w:pPr>
-              <w:pStyle w:val="Paragraftabel"/>
-              <w:numPr>
-                <w:ilvl w:val="0"/>
-                <w:numId w:val="3"/>
-              </w:numPr>
-              <w:ind w:left="463" w:hanging="270"/>
-              <w:rPr>
-                <w:rFonts w:ascii="Bookman Old Style" w:hAnsi="Bookman Old Style" w:cs="Arial"/>
-                <w:sz w:val="14"/>
-                <w:szCs w:val="14"/>
-                <w:lang w:val="id-ID"/>
-              </w:rPr>
-            </w:pPr>
-            <w:r>
-              <w:rPr>
-                <w:rFonts w:ascii="Bookman Old Style" w:hAnsi="Bookman Old Style" w:cs="Arial"/>
-                <w:sz w:val="14"/>
-                <w:szCs w:val="14"/>
-                <w:lang w:val="id-ID"/>
-              </w:rPr>
-              <w:t xml:space="preserve">Pemegang hak atas tanah. </w:t>
-            </w:r>
-          </w:p>
-          <w:p>
-            <w:pPr>
-              <w:pStyle w:val="Paragraftabel"/>
-              <w:numPr>
-                <w:ilvl w:val="0"/>
-                <w:numId w:val="3"/>
-              </w:numPr>
-              <w:ind w:left="489" w:hanging="283"/>
-              <w:rPr>
-                <w:rFonts w:ascii="Bookman Old Style" w:hAnsi="Bookman Old Style" w:cs="Arial"/>
-                <w:sz w:val="14"/>
-                <w:szCs w:val="14"/>
-                <w:lang w:val="id-ID"/>
-              </w:rPr>
-            </w:pPr>
-            <w:r>
-              <w:rPr>
-                <w:rFonts w:ascii="Bookman Old Style" w:hAnsi="Bookman Old Style" w:cs="Arial"/>
-                <w:sz w:val="14"/>
-                <w:szCs w:val="14"/>
-                <w:lang w:val="id-ID"/>
-              </w:rPr>
-              <w:t>Status tanah.</w:t>
-            </w:r>
-          </w:p>
-          <w:p>
-            <w:pPr>
-              <w:pStyle w:val="Paragraftabel"/>
-              <w:numPr>
-                <w:ilvl w:val="0"/>
-                <w:numId w:val="3"/>
-              </w:numPr>
-              <w:ind w:left="489" w:hanging="283"/>
-              <w:rPr>
-                <w:rFonts w:ascii="Bookman Old Style" w:hAnsi="Bookman Old Style" w:cs="Arial"/>
-                <w:sz w:val="14"/>
-                <w:szCs w:val="14"/>
-                <w:lang w:val="id-ID"/>
-              </w:rPr>
-            </w:pPr>
-            <w:r>
-              <w:rPr>
-                <w:rFonts w:ascii="Bookman Old Style" w:hAnsi="Bookman Old Style" w:cs="Arial"/>
-                <w:sz w:val="14"/>
-                <w:szCs w:val="14"/>
-                <w:lang w:val="id-ID"/>
-              </w:rPr>
-              <w:t>Luas tanah.</w:t>
-            </w:r>
-          </w:p>
-          <w:p>
-            <w:pPr>
-              <w:pStyle w:val="Paragraftabel"/>
-              <w:numPr>
-                <w:ilvl w:val="0"/>
-                <w:numId w:val="3"/>
-              </w:numPr>
-              <w:ind w:left="489" w:hanging="283"/>
-              <w:rPr>
-                <w:rFonts w:ascii="Bookman Old Style" w:hAnsi="Bookman Old Style" w:cs="Arial"/>
-                <w:sz w:val="14"/>
-                <w:szCs w:val="14"/>
-                <w:lang w:val="id-ID"/>
-              </w:rPr>
-            </w:pPr>
-            <w:r>
-              <w:rPr>
-                <w:rFonts w:ascii="Bookman Old Style" w:hAnsi="Bookman Old Style" w:cs="Arial"/>
-                <w:sz w:val="14"/>
-                <w:szCs w:val="14"/>
-                <w:lang w:val="id-ID"/>
-              </w:rPr>
-              <w:t>Batas-batas tanah.</w:t>
-            </w:r>
-          </w:p>
-          <w:p>
-            <w:pPr>
-              <w:pStyle w:val="Paragraftabel"/>
-              <w:numPr>
-                <w:ilvl w:val="0"/>
-                <w:numId w:val="3"/>
-              </w:numPr>
-              <w:ind w:left="489" w:hanging="283"/>
-              <w:rPr>
-                <w:rFonts w:ascii="Bookman Old Style" w:hAnsi="Bookman Old Style" w:cs="Arial"/>
-                <w:sz w:val="14"/>
-                <w:szCs w:val="14"/>
-                <w:lang w:val="id-ID"/>
-              </w:rPr>
-            </w:pPr>
-            <w:r>
-              <w:rPr>
-                <w:rFonts w:ascii="Bookman Old Style" w:hAnsi="Bookman Old Style" w:cs="Arial"/>
-                <w:sz w:val="14"/>
-                <w:szCs w:val="14"/>
-                <w:lang w:val="id-ID"/>
-              </w:rPr>
-              <w:t>Bangunan di atas tanah.</w:t>
-            </w:r>
-          </w:p>
-          <w:p>
-            <w:pPr>
-              <w:pStyle w:val="Paragraftabel"/>
-              <w:numPr>
-                <w:ilvl w:val="0"/>
-                <w:numId w:val="3"/>
-              </w:numPr>
-              <w:ind w:left="489" w:hanging="283"/>
-              <w:rPr>
-                <w:rFonts w:ascii="Bookman Old Style" w:hAnsi="Bookman Old Style" w:cs="Arial"/>
-                <w:sz w:val="14"/>
-                <w:szCs w:val="14"/>
-                <w:lang w:val="id-ID"/>
-              </w:rPr>
-            </w:pPr>
-            <w:r>
-              <w:rPr>
-                <w:rFonts w:ascii="Bookman Old Style" w:hAnsi="Bookman Old Style" w:cs="Arial"/>
-                <w:sz w:val="14"/>
-                <w:szCs w:val="14"/>
-                <w:lang w:val="id-ID"/>
-              </w:rPr>
-              <w:t xml:space="preserve">Tanam tumbuh. </w:t>
-            </w:r>
-          </w:p>
-          <w:p>
-            <w:pPr>
-              <w:pStyle w:val="Paragraftabel"/>
-              <w:numPr>
-                <w:ilvl w:val="0"/>
-                <w:numId w:val="2"/>
-              </w:numPr>
-              <w:ind w:left="206" w:hanging="206"/>
-              <w:rPr>
-                <w:rFonts w:ascii="Bookman Old Style" w:hAnsi="Bookman Old Style" w:cs="Arial"/>
-                <w:sz w:val="14"/>
-                <w:szCs w:val="14"/>
-                <w:lang w:val="id-ID"/>
-              </w:rPr>
-            </w:pPr>
-            <w:r>
-              <w:rPr>
-                <w:rFonts w:ascii="Bookman Old Style" w:hAnsi="Bookman Old Style" w:cs="Arial"/>
-                <w:sz w:val="14"/>
-                <w:szCs w:val="14"/>
-                <w:lang w:val="id-ID"/>
-              </w:rPr>
-              <w:t xml:space="preserve">Pada tanah yang dimiliki masyarakat, maka melakukan pemberian kompensasi terhadap tanah </w:t>
-            </w:r>
-            <w:r>
-              <w:rPr>
-                <w:rFonts w:ascii="Bookman Old Style" w:hAnsi="Bookman Old Style" w:cs="Arial"/>
-                <w:sz w:val="14"/>
-                <w:szCs w:val="14"/>
-                <w:lang w:val="id-ID"/>
-              </w:rPr>
-              <w:lastRenderedPageBreak/>
-              <w:t xml:space="preserve">yang dibebaskan dan pemberian ganti rugi tanam tumbuh </w:t>
-            </w:r>
-            <w:r>
-              <w:rPr>
-                <w:rFonts w:ascii="Bookman Old Style" w:hAnsi="Bookman Old Style" w:cs="Arial"/>
-                <w:sz w:val="14"/>
-                <w:szCs w:val="14"/>
-              </w:rPr>
-              <w:t xml:space="preserve">secara langsung </w:t>
-            </w:r>
-            <w:r>
-              <w:rPr>
-                <w:rFonts w:ascii="Bookman Old Style" w:hAnsi="Bookman Old Style" w:cs="Arial"/>
-                <w:sz w:val="14"/>
-                <w:szCs w:val="14"/>
-                <w:lang w:val="id-ID"/>
-              </w:rPr>
-              <w:t xml:space="preserve">berdasarkan asas musyawarah </w:t>
-            </w:r>
-            <w:r>
-              <w:rPr>
-                <w:rFonts w:ascii="Bookman Old Style" w:hAnsi="Bookman Old Style" w:cs="Arial"/>
-                <w:sz w:val="14"/>
-                <w:szCs w:val="14"/>
-              </w:rPr>
-              <w:t xml:space="preserve">dengan berpedoman kepada peraturan yang berlaku, serta </w:t>
-            </w:r>
-            <w:r>
-              <w:rPr>
-                <w:rFonts w:ascii="Bookman Old Style" w:hAnsi="Bookman Old Style" w:cs="Arial"/>
-                <w:sz w:val="14"/>
-                <w:szCs w:val="14"/>
-                <w:lang w:val="id-ID"/>
-              </w:rPr>
-              <w:t xml:space="preserve"> berkoordinasi kepada pemerintah kelurahan dan kecamatan</w:t>
-            </w:r>
-            <w:r>
-              <w:rPr>
-                <w:rFonts w:ascii="Bookman Old Style" w:hAnsi="Bookman Old Style" w:cs="Arial"/>
-                <w:sz w:val="14"/>
-                <w:szCs w:val="14"/>
-              </w:rPr>
-              <w:t xml:space="preserve"> </w:t>
-            </w:r>
-            <w:r>
-              <w:rPr>
-                <w:rFonts w:ascii="Bookman Old Style" w:hAnsi="Bookman Old Style" w:cs="Arial"/>
-                <w:sz w:val="14"/>
-                <w:szCs w:val="14"/>
-                <w:lang w:val="id-ID"/>
-              </w:rPr>
-              <w:t>dan penentuan harga berdasarkan penilaian publik sebagai acuan harga tanah (KJPP)</w:t>
-            </w:r>
-          </w:p>
-          <w:p>
-            <w:pPr>
               <w:jc w:val="both"/>
               <w:rPr>
                 <w:rFonts w:ascii="Bookman Old Style" w:hAnsi="Bookman Old Style"/>
@@ -2329,122 +1950,6 @@
           </w:tcPr>
           <w:p>
             <w:pPr>
-              <w:pStyle w:val="Paragraftabel"/>
-              <w:numPr>
-                <w:ilvl w:val="0"/>
-                <w:numId w:val="4"/>
-              </w:numPr>
-              <w:ind w:left="257" w:hanging="180"/>
-              <w:rPr>
-                <w:rFonts w:ascii="Bookman Old Style" w:hAnsi="Bookman Old Style" w:cs="Arial"/>
-                <w:sz w:val="14"/>
-                <w:szCs w:val="14"/>
-                <w:lang w:val="id-ID"/>
-              </w:rPr>
-            </w:pPr>
-            <w:r>
-              <w:rPr>
-                <w:rFonts w:ascii="Bookman Old Style" w:hAnsi="Bookman Old Style" w:cs="Arial"/>
-                <w:sz w:val="14"/>
-                <w:szCs w:val="14"/>
-              </w:rPr>
-              <w:t>Lahan perluasan tapak sumur di Desa Tampang Baru, Kecamatan Bayung Lencir</w:t>
-            </w:r>
-          </w:p>
-          <w:p>
-            <w:pPr>
-              <w:pStyle w:val="Paragraftabel"/>
-              <w:numPr>
-                <w:ilvl w:val="0"/>
-                <w:numId w:val="4"/>
-              </w:numPr>
-              <w:ind w:left="257" w:hanging="180"/>
-              <w:rPr>
-                <w:rFonts w:ascii="Bookman Old Style" w:hAnsi="Bookman Old Style" w:cs="Arial"/>
-                <w:sz w:val="14"/>
-                <w:szCs w:val="14"/>
-                <w:lang w:val="id-ID"/>
-              </w:rPr>
-            </w:pPr>
-            <w:r>
-              <w:rPr>
-                <w:rFonts w:ascii="Bookman Old Style" w:hAnsi="Bookman Old Style" w:cs="Arial"/>
-                <w:sz w:val="14"/>
-                <w:szCs w:val="14"/>
-              </w:rPr>
-              <w:t>Lahan untuk ROW pipa baru di desa :</w:t>
-            </w:r>
-          </w:p>
-          <w:p>
-            <w:pPr>
-              <w:pStyle w:val="Paragraftabel"/>
-              <w:numPr>
-                <w:ilvl w:val="0"/>
-                <w:numId w:val="5"/>
-              </w:numPr>
-              <w:ind w:left="527" w:hanging="270"/>
-              <w:rPr>
-                <w:rFonts w:ascii="Bookman Old Style" w:hAnsi="Bookman Old Style" w:cs="Arial"/>
-                <w:sz w:val="14"/>
-                <w:szCs w:val="14"/>
-                <w:lang w:val="id-ID"/>
-              </w:rPr>
-            </w:pPr>
-            <w:r>
-              <w:rPr>
-                <w:rFonts w:ascii="Bookman Old Style" w:hAnsi="Bookman Old Style" w:cs="Arial"/>
-                <w:sz w:val="14"/>
-                <w:szCs w:val="14"/>
-              </w:rPr>
-              <w:t>Desa Tampang Baru, Kecamatan Bayung Lencir</w:t>
-            </w:r>
-            <w:r>
-              <w:rPr>
-                <w:rFonts w:ascii="Bookman Old Style" w:hAnsi="Bookman Old Style" w:cs="Arial"/>
-                <w:sz w:val="14"/>
-                <w:szCs w:val="14"/>
-                <w:lang w:val="id-ID"/>
-              </w:rPr>
-              <w:t xml:space="preserve">. </w:t>
-            </w:r>
-          </w:p>
-          <w:p>
-            <w:pPr>
-              <w:pStyle w:val="Paragraftabel"/>
-              <w:numPr>
-                <w:ilvl w:val="0"/>
-                <w:numId w:val="5"/>
-              </w:numPr>
-              <w:ind w:left="527" w:hanging="270"/>
-              <w:rPr>
-                <w:rFonts w:ascii="Bookman Old Style" w:hAnsi="Bookman Old Style" w:cs="Arial"/>
-                <w:sz w:val="14"/>
-                <w:szCs w:val="14"/>
-                <w:lang w:val="id-ID"/>
-              </w:rPr>
-            </w:pPr>
-            <w:r>
-              <w:rPr>
-                <w:rFonts w:ascii="Bookman Old Style" w:hAnsi="Bookman Old Style" w:cs="Arial"/>
-                <w:sz w:val="14"/>
-                <w:szCs w:val="14"/>
-              </w:rPr>
-              <w:t>Desa Sinar Tungkal, Desa Marqo Mulyo, dan Desa Simpang Tungkal, Kecamatan Tungkal Jaya</w:t>
-            </w:r>
-          </w:p>
-          <w:p>
-            <w:pPr>
-              <w:pStyle w:val="Paragraftabel"/>
-              <w:ind w:left="257"/>
-              <w:rPr>
-                <w:rFonts w:ascii="Bookman Old Style" w:hAnsi="Bookman Old Style" w:cs="Arial"/>
-                <w:sz w:val="14"/>
-                <w:szCs w:val="14"/>
-              </w:rPr>
-            </w:pPr>
-          </w:p>
-          <w:p>
-            <w:pPr>
               <w:jc w:val="both"/>
               <w:rPr>
                 <w:rFonts w:ascii="Bookman Old Style" w:hAnsi="Bookman Old Style"/>
@@ -2467,117 +1972,6 @@
                 <w:szCs w:val="14"/>
               </w:rPr>
             </w:pPr>
-            <w:proofErr w:type="spellStart"/>
-            <w:r>
-              <w:rPr>
-                <w:rFonts w:ascii="Bookman Old Style" w:hAnsi="Bookman Old Style"/>
-                <w:sz w:val="14"/>
-                <w:szCs w:val="14"/>
-                <w:lang w:val="en-US"/>
-              </w:rPr>
-              <w:t>Selama</w:t>
-            </w:r>
-            <w:proofErr w:type="spellEnd"/>
-            <w:r>
-              <w:rPr>
-                <w:rFonts w:ascii="Bookman Old Style" w:hAnsi="Bookman Old Style"/>
-                <w:sz w:val="14"/>
-                <w:szCs w:val="14"/>
-                <w:lang w:val="en-US"/>
-              </w:rPr>
-              <w:t xml:space="preserve"> proses </w:t>
-            </w:r>
-            <w:proofErr w:type="spellStart"/>
-            <w:r>
-              <w:rPr>
-                <w:rFonts w:ascii="Bookman Old Style" w:hAnsi="Bookman Old Style"/>
-                <w:sz w:val="14"/>
-                <w:szCs w:val="14"/>
-                <w:lang w:val="en-US"/>
-              </w:rPr>
-              <w:t>pengadaan</w:t>
-            </w:r>
-            <w:proofErr w:type="spellEnd"/>
-            <w:r>
-              <w:rPr>
-                <w:rFonts w:ascii="Bookman Old Style" w:hAnsi="Bookman Old Style"/>
-                <w:sz w:val="14"/>
-                <w:szCs w:val="14"/>
-                <w:lang w:val="en-US"/>
-              </w:rPr>
-              <w:t xml:space="preserve"> </w:t>
-            </w:r>
-            <w:proofErr w:type="spellStart"/>
-            <w:r>
-              <w:rPr>
-                <w:rFonts w:ascii="Bookman Old Style" w:hAnsi="Bookman Old Style"/>
-                <w:sz w:val="14"/>
-                <w:szCs w:val="14"/>
-                <w:lang w:val="en-US"/>
-              </w:rPr>
-              <w:t>lahan</w:t>
-            </w:r>
-            <w:proofErr w:type="spellEnd"/>
-            <w:r>
-              <w:rPr>
-                <w:rFonts w:ascii="Bookman Old Style" w:hAnsi="Bookman Old Style"/>
-                <w:sz w:val="14"/>
-                <w:szCs w:val="14"/>
-                <w:lang w:val="en-US"/>
-              </w:rPr>
-              <w:t xml:space="preserve"> pada </w:t>
-            </w:r>
-            <w:proofErr w:type="spellStart"/>
-            <w:r>
-              <w:rPr>
-                <w:rFonts w:ascii="Bookman Old Style" w:hAnsi="Bookman Old Style"/>
-                <w:sz w:val="14"/>
-                <w:szCs w:val="14"/>
-                <w:lang w:val="en-US"/>
-              </w:rPr>
-              <w:t>tahap</w:t>
-            </w:r>
-            <w:proofErr w:type="spellEnd"/>
-            <w:r>
-              <w:rPr>
-                <w:rFonts w:ascii="Bookman Old Style" w:hAnsi="Bookman Old Style"/>
-                <w:sz w:val="14"/>
-                <w:szCs w:val="14"/>
-                <w:lang w:val="en-US"/>
-              </w:rPr>
-              <w:t xml:space="preserve"> </w:t>
-            </w:r>
-            <w:proofErr w:type="spellStart"/>
-            <w:r>
-              <w:rPr>
-                <w:rFonts w:ascii="Bookman Old Style" w:hAnsi="Bookman Old Style"/>
-                <w:sz w:val="14"/>
-                <w:szCs w:val="14"/>
-                <w:lang w:val="en-US"/>
-              </w:rPr>
-              <w:t>pra</w:t>
-            </w:r>
-            <w:proofErr w:type="spellEnd"/>
-            <w:r>
-              <w:rPr>
-                <w:rFonts w:ascii="Bookman Old Style" w:hAnsi="Bookman Old Style"/>
-                <w:sz w:val="14"/>
-                <w:szCs w:val="14"/>
-                <w:lang w:val="en-US"/>
-              </w:rPr>
-              <w:t xml:space="preserve"> </w:t>
-            </w:r>
-            <w:proofErr w:type="spellStart"/>
-            <w:r>
-              <w:rPr>
-                <w:rFonts w:ascii="Bookman Old Style" w:hAnsi="Bookman Old Style"/>
-                <w:sz w:val="14"/>
-                <w:szCs w:val="14"/>
-                <w:lang w:val="en-US"/>
-              </w:rPr>
-              <w:t>konstruksi</w:t>
-            </w:r>
-            <w:proofErr w:type="spellEnd"/>
           </w:p>
         </w:tc>
       </w:tr>
@@ -2587,13 +1981,11 @@
         </w:trPr>
         <w:tc>
           <w:tcPr>
-            <w:tcW w:w="443" w:type="pct"/>
-          </w:tcPr>
-          <w:p>
-            <w:pPr>
-              <w:tabs>
-                <w:tab w:val="left" w:pos="496"/>
-              </w:tabs>
+            <w:tcW w:w="5000" w:type="pct"/>
+            <w:gridSpan w:val="9"/>
+          </w:tcPr>
+          <w:p>
+            <w:pPr>
               <w:jc w:val="both"/>
               <w:rPr>
                 <w:rFonts w:ascii="Bookman Old Style" w:hAnsi="Bookman Old Style"/>
@@ -2601,1475 +1993,32 @@
                 <w:szCs w:val="14"/>
               </w:rPr>
             </w:pPr>
-            <w:r>
-              <w:rPr>
-                <w:rFonts w:ascii="Bookman Old Style" w:hAnsi="Bookman Old Style"/>
-                <w:sz w:val="14"/>
-                <w:szCs w:val="14"/>
-              </w:rPr>
-              <w:t>2</w:t>
-            </w:r>
-          </w:p>
-        </w:tc>
-        <w:tc>
-          <w:tcPr>
-            <w:tcW w:w="578" w:type="pct"/>
-          </w:tcPr>
-          <w:p>
-            <w:pPr>
-              <w:jc w:val="both"/>
-              <w:rPr>
-                <w:rFonts w:ascii="Bookman Old Style" w:hAnsi="Bookman Old Style"/>
-                <w:sz w:val="14"/>
-                <w:szCs w:val="14"/>
-                <w:lang w:val="en-US"/>
-              </w:rPr>
-            </w:pPr>
-            <w:proofErr w:type="spellStart"/>
-            <w:r>
-              <w:rPr>
-                <w:rFonts w:ascii="Bookman Old Style" w:hAnsi="Bookman Old Style" w:cs="Arial"/>
-                <w:sz w:val="14"/>
-                <w:szCs w:val="14"/>
-                <w:lang w:val="en-US"/>
-              </w:rPr>
-              <w:t>Gangguan</w:t>
-            </w:r>
-            <w:proofErr w:type="spellEnd"/>
-            <w:r>
-              <w:rPr>
-                <w:rFonts w:ascii="Bookman Old Style" w:hAnsi="Bookman Old Style" w:cs="Arial"/>
-                <w:sz w:val="14"/>
-                <w:szCs w:val="14"/>
-                <w:lang w:val="en-US"/>
+            <w:proofErr w:type="spellStart"/>
+            <w:r>
+              <w:rPr>
+                <w:rFonts w:ascii="Bookman Old Style" w:hAnsi="Bookman Old Style"/>
+                <w:sz w:val="14"/>
+                <w:szCs w:val="14"/>
+              </w:rPr>
+              <w:t>Tahap</w:t>
+            </w:r>
+            <w:proofErr w:type="spellEnd"/>
+            <w:r>
+              <w:rPr>
+                <w:rFonts w:ascii="Bookman Old Style" w:hAnsi="Bookman Old Style"/>
+                <w:sz w:val="14"/>
+                <w:szCs w:val="14"/>
               </w:rPr>
               <w:t xml:space="preserve"> </w:t>
             </w:r>
-            <w:r>
-              <w:rPr>
-                <w:rFonts w:ascii="Bookman Old Style" w:hAnsi="Bookman Old Style" w:cs="Arial"/>
-                <w:i/>
-                <w:sz w:val="14"/>
-                <w:szCs w:val="14"/>
-                <w:lang w:val="en-US"/>
-              </w:rPr>
-              <w:t>livelihood</w:t>
-            </w:r>
-          </w:p>
-        </w:tc>
-        <w:tc>
-          <w:tcPr>
-            <w:tcW w:w="880" w:type="pct"/>
-          </w:tcPr>
-          <w:p>
-            <w:pPr>
-              <w:pStyle w:val="ListParagraph"/>
-              <w:numPr>
-                <w:ilvl w:val="0"/>
-                <w:numId w:val="7"/>
-              </w:numPr>
-              <w:ind w:left="342" w:hanging="270"/>
-              <w:contextualSpacing w:val="0"/>
-              <w:rPr>
-                <w:rFonts w:ascii="Bookman Old Style" w:hAnsi="Bookman Old Style" w:cs="Arial"/>
-                <w:sz w:val="14"/>
-                <w:szCs w:val="14"/>
-              </w:rPr>
-            </w:pPr>
-            <w:proofErr w:type="spellStart"/>
-            <w:r>
-              <w:rPr>
-                <w:rFonts w:ascii="Bookman Old Style" w:hAnsi="Bookman Old Style"/>
-                <w:sz w:val="14"/>
-                <w:szCs w:val="14"/>
-                <w:lang w:val="en-US"/>
-              </w:rPr>
-              <w:t>Melakukan</w:t>
-            </w:r>
-            <w:proofErr w:type="spellEnd"/>
-            <w:r>
-              <w:rPr>
-                <w:rFonts w:ascii="Bookman Old Style" w:hAnsi="Bookman Old Style"/>
-                <w:sz w:val="14"/>
-                <w:szCs w:val="14"/>
-                <w:lang w:val="en-US"/>
-              </w:rPr>
-              <w:t xml:space="preserve"> dialog dan </w:t>
-            </w:r>
-            <w:proofErr w:type="spellStart"/>
-            <w:r>
-              <w:rPr>
-                <w:rFonts w:ascii="Bookman Old Style" w:hAnsi="Bookman Old Style"/>
-                <w:sz w:val="14"/>
-                <w:szCs w:val="14"/>
-                <w:lang w:val="en-US"/>
-              </w:rPr>
-              <w:t>konsultasi</w:t>
-            </w:r>
-            <w:proofErr w:type="spellEnd"/>
-            <w:r>
-              <w:rPr>
-                <w:rFonts w:ascii="Bookman Old Style" w:hAnsi="Bookman Old Style"/>
-                <w:sz w:val="14"/>
-                <w:szCs w:val="14"/>
-                <w:lang w:val="en-US"/>
-              </w:rPr>
-              <w:t xml:space="preserve"> </w:t>
-            </w:r>
-            <w:proofErr w:type="spellStart"/>
-            <w:r>
-              <w:rPr>
-                <w:rFonts w:ascii="Bookman Old Style" w:hAnsi="Bookman Old Style"/>
-                <w:sz w:val="14"/>
-                <w:szCs w:val="14"/>
-                <w:lang w:val="en-US"/>
-              </w:rPr>
-              <w:t>kepada</w:t>
-            </w:r>
-            <w:proofErr w:type="spellEnd"/>
-            <w:r>
-              <w:rPr>
-                <w:rFonts w:ascii="Bookman Old Style" w:hAnsi="Bookman Old Style"/>
-                <w:sz w:val="14"/>
-                <w:szCs w:val="14"/>
-                <w:lang w:val="en-US"/>
-              </w:rPr>
-              <w:t xml:space="preserve"> </w:t>
-            </w:r>
-            <w:proofErr w:type="spellStart"/>
-            <w:r>
-              <w:rPr>
-                <w:rFonts w:ascii="Bookman Old Style" w:hAnsi="Bookman Old Style"/>
-                <w:sz w:val="14"/>
-                <w:szCs w:val="14"/>
-                <w:lang w:val="en-US"/>
-              </w:rPr>
-              <w:t>masyarakat</w:t>
-            </w:r>
-            <w:proofErr w:type="spellEnd"/>
-            <w:r>
-              <w:rPr>
-                <w:rFonts w:ascii="Bookman Old Style" w:hAnsi="Bookman Old Style"/>
-                <w:sz w:val="14"/>
-                <w:szCs w:val="14"/>
-                <w:lang w:val="en-US"/>
-              </w:rPr>
-              <w:t xml:space="preserve"> yang </w:t>
-            </w:r>
-            <w:proofErr w:type="spellStart"/>
-            <w:r>
-              <w:rPr>
-                <w:rFonts w:ascii="Bookman Old Style" w:hAnsi="Bookman Old Style"/>
-                <w:sz w:val="14"/>
-                <w:szCs w:val="14"/>
-                <w:lang w:val="en-US"/>
-              </w:rPr>
-              <w:t>lahannya</w:t>
-            </w:r>
-            <w:proofErr w:type="spellEnd"/>
-            <w:r>
-              <w:rPr>
-                <w:rFonts w:ascii="Bookman Old Style" w:hAnsi="Bookman Old Style"/>
-                <w:sz w:val="14"/>
-                <w:szCs w:val="14"/>
-                <w:lang w:val="en-US"/>
-              </w:rPr>
-              <w:t xml:space="preserve"> </w:t>
-            </w:r>
-            <w:proofErr w:type="spellStart"/>
-            <w:r>
-              <w:rPr>
-                <w:rFonts w:ascii="Bookman Old Style" w:hAnsi="Bookman Old Style"/>
-                <w:sz w:val="14"/>
-                <w:szCs w:val="14"/>
-                <w:lang w:val="en-US"/>
-              </w:rPr>
-              <w:t>dibebaskan</w:t>
-            </w:r>
-            <w:proofErr w:type="spellEnd"/>
-            <w:r>
-              <w:rPr>
-                <w:rFonts w:ascii="Bookman Old Style" w:hAnsi="Bookman Old Style"/>
-                <w:sz w:val="14"/>
-                <w:szCs w:val="14"/>
-                <w:lang w:val="en-US"/>
-              </w:rPr>
-              <w:t xml:space="preserve"> </w:t>
-            </w:r>
-            <w:proofErr w:type="spellStart"/>
-            <w:r>
-              <w:rPr>
-                <w:rFonts w:ascii="Bookman Old Style" w:hAnsi="Bookman Old Style"/>
-                <w:sz w:val="14"/>
-                <w:szCs w:val="14"/>
-                <w:lang w:val="en-US"/>
-              </w:rPr>
-              <w:t>untuk</w:t>
-            </w:r>
-            <w:proofErr w:type="spellEnd"/>
-            <w:r>
-              <w:rPr>
-                <w:rFonts w:ascii="Bookman Old Style" w:hAnsi="Bookman Old Style"/>
-                <w:sz w:val="14"/>
-                <w:szCs w:val="14"/>
-                <w:lang w:val="en-US"/>
-              </w:rPr>
-              <w:t xml:space="preserve"> </w:t>
-            </w:r>
-            <w:proofErr w:type="spellStart"/>
-            <w:r>
-              <w:rPr>
-                <w:rFonts w:ascii="Bookman Old Style" w:hAnsi="Bookman Old Style"/>
-                <w:sz w:val="14"/>
-                <w:szCs w:val="14"/>
-                <w:lang w:val="en-US"/>
-              </w:rPr>
-              <w:t>mengetahui</w:t>
-            </w:r>
-            <w:proofErr w:type="spellEnd"/>
-            <w:r>
-              <w:rPr>
-                <w:rFonts w:ascii="Bookman Old Style" w:hAnsi="Bookman Old Style"/>
-                <w:sz w:val="14"/>
-                <w:szCs w:val="14"/>
-                <w:lang w:val="en-US"/>
-              </w:rPr>
-              <w:t xml:space="preserve"> </w:t>
-            </w:r>
-            <w:proofErr w:type="spellStart"/>
-            <w:r>
-              <w:rPr>
-                <w:rFonts w:ascii="Bookman Old Style" w:hAnsi="Bookman Old Style"/>
-                <w:sz w:val="14"/>
-                <w:szCs w:val="14"/>
-                <w:lang w:val="en-US"/>
-              </w:rPr>
-              <w:t>harapan</w:t>
-            </w:r>
-            <w:proofErr w:type="spellEnd"/>
-            <w:r>
-              <w:rPr>
-                <w:rFonts w:ascii="Bookman Old Style" w:hAnsi="Bookman Old Style"/>
-                <w:sz w:val="14"/>
-                <w:szCs w:val="14"/>
-                <w:lang w:val="en-US"/>
-              </w:rPr>
-              <w:t xml:space="preserve"> dan </w:t>
-            </w:r>
-            <w:proofErr w:type="spellStart"/>
-            <w:r>
-              <w:rPr>
-                <w:rFonts w:ascii="Bookman Old Style" w:hAnsi="Bookman Old Style"/>
-                <w:sz w:val="14"/>
-                <w:szCs w:val="14"/>
-                <w:lang w:val="en-US"/>
-              </w:rPr>
-              <w:t>keinginan</w:t>
-            </w:r>
-            <w:proofErr w:type="spellEnd"/>
-            <w:r>
-              <w:rPr>
-                <w:rFonts w:ascii="Bookman Old Style" w:hAnsi="Bookman Old Style"/>
-                <w:sz w:val="14"/>
-                <w:szCs w:val="14"/>
-                <w:lang w:val="en-US"/>
-              </w:rPr>
-              <w:t xml:space="preserve"> </w:t>
-            </w:r>
-            <w:proofErr w:type="spellStart"/>
-            <w:r>
-              <w:rPr>
-                <w:rFonts w:ascii="Bookman Old Style" w:hAnsi="Bookman Old Style"/>
-                <w:sz w:val="14"/>
-                <w:szCs w:val="14"/>
-                <w:lang w:val="en-US"/>
-              </w:rPr>
-              <w:t>masyarakat</w:t>
-            </w:r>
-            <w:proofErr w:type="spellEnd"/>
-            <w:r>
-              <w:rPr>
-                <w:rFonts w:ascii="Bookman Old Style" w:hAnsi="Bookman Old Style"/>
-                <w:sz w:val="14"/>
-                <w:szCs w:val="14"/>
-                <w:lang w:val="en-US"/>
-              </w:rPr>
-              <w:t xml:space="preserve">. Hasil </w:t>
-            </w:r>
-            <w:proofErr w:type="spellStart"/>
-            <w:r>
-              <w:rPr>
-                <w:rFonts w:ascii="Bookman Old Style" w:hAnsi="Bookman Old Style"/>
-                <w:sz w:val="14"/>
-                <w:szCs w:val="14"/>
-                <w:lang w:val="en-US"/>
-              </w:rPr>
-              <w:t>konsultasi</w:t>
-            </w:r>
-            <w:proofErr w:type="spellEnd"/>
-            <w:r>
-              <w:rPr>
-                <w:rFonts w:ascii="Bookman Old Style" w:hAnsi="Bookman Old Style"/>
-                <w:sz w:val="14"/>
-                <w:szCs w:val="14"/>
-                <w:lang w:val="en-US"/>
-              </w:rPr>
-              <w:t xml:space="preserve"> </w:t>
-            </w:r>
-            <w:proofErr w:type="spellStart"/>
-            <w:r>
-              <w:rPr>
-                <w:rFonts w:ascii="Bookman Old Style" w:hAnsi="Bookman Old Style"/>
-                <w:sz w:val="14"/>
-                <w:szCs w:val="14"/>
-                <w:lang w:val="en-US"/>
-              </w:rPr>
-              <w:t>tersebut</w:t>
-            </w:r>
-            <w:proofErr w:type="spellEnd"/>
-            <w:r>
-              <w:rPr>
-                <w:rFonts w:ascii="Bookman Old Style" w:hAnsi="Bookman Old Style"/>
-                <w:sz w:val="14"/>
-                <w:szCs w:val="14"/>
-                <w:lang w:val="en-US"/>
-              </w:rPr>
-              <w:t xml:space="preserve"> </w:t>
-            </w:r>
-            <w:proofErr w:type="spellStart"/>
-            <w:r>
-              <w:rPr>
-                <w:rFonts w:ascii="Bookman Old Style" w:hAnsi="Bookman Old Style"/>
-                <w:sz w:val="14"/>
-                <w:szCs w:val="14"/>
-                <w:lang w:val="en-US"/>
-              </w:rPr>
-              <w:t>nantinya</w:t>
-            </w:r>
-            <w:proofErr w:type="spellEnd"/>
-            <w:r>
-              <w:rPr>
-                <w:rFonts w:ascii="Bookman Old Style" w:hAnsi="Bookman Old Style"/>
-                <w:sz w:val="14"/>
-                <w:szCs w:val="14"/>
-                <w:lang w:val="en-US"/>
-              </w:rPr>
-              <w:t xml:space="preserve"> </w:t>
-            </w:r>
-            <w:proofErr w:type="spellStart"/>
-            <w:r>
-              <w:rPr>
-                <w:rFonts w:ascii="Bookman Old Style" w:hAnsi="Bookman Old Style"/>
-                <w:sz w:val="14"/>
-                <w:szCs w:val="14"/>
-                <w:lang w:val="en-US"/>
-              </w:rPr>
-              <w:t>akan</w:t>
-            </w:r>
-            <w:proofErr w:type="spellEnd"/>
-            <w:r>
-              <w:rPr>
-                <w:rFonts w:ascii="Bookman Old Style" w:hAnsi="Bookman Old Style"/>
-                <w:sz w:val="14"/>
-                <w:szCs w:val="14"/>
-                <w:lang w:val="en-US"/>
-              </w:rPr>
-              <w:t xml:space="preserve"> </w:t>
-            </w:r>
-            <w:proofErr w:type="spellStart"/>
-            <w:r>
-              <w:rPr>
-                <w:rFonts w:ascii="Bookman Old Style" w:hAnsi="Bookman Old Style"/>
-                <w:sz w:val="14"/>
-                <w:szCs w:val="14"/>
-                <w:lang w:val="en-US"/>
-              </w:rPr>
-              <w:t>menjadi</w:t>
-            </w:r>
-            <w:proofErr w:type="spellEnd"/>
-            <w:r>
-              <w:rPr>
-                <w:rFonts w:ascii="Bookman Old Style" w:hAnsi="Bookman Old Style"/>
-                <w:sz w:val="14"/>
-                <w:szCs w:val="14"/>
-                <w:lang w:val="en-US"/>
-              </w:rPr>
-              <w:t xml:space="preserve"> </w:t>
-            </w:r>
-            <w:proofErr w:type="spellStart"/>
-            <w:r>
-              <w:rPr>
-                <w:rFonts w:ascii="Bookman Old Style" w:hAnsi="Bookman Old Style"/>
-                <w:sz w:val="14"/>
-                <w:szCs w:val="14"/>
-                <w:lang w:val="en-US"/>
-              </w:rPr>
-              <w:t>acuan</w:t>
-            </w:r>
-            <w:proofErr w:type="spellEnd"/>
-            <w:r>
-              <w:rPr>
-                <w:rFonts w:ascii="Bookman Old Style" w:hAnsi="Bookman Old Style"/>
-                <w:sz w:val="14"/>
-                <w:szCs w:val="14"/>
-                <w:lang w:val="en-US"/>
-              </w:rPr>
-              <w:t xml:space="preserve"> </w:t>
-            </w:r>
-            <w:proofErr w:type="spellStart"/>
-            <w:r>
-              <w:rPr>
-                <w:rFonts w:ascii="Bookman Old Style" w:hAnsi="Bookman Old Style"/>
-                <w:sz w:val="14"/>
-                <w:szCs w:val="14"/>
-                <w:lang w:val="en-US"/>
-              </w:rPr>
-              <w:t>bagi</w:t>
-            </w:r>
-            <w:proofErr w:type="spellEnd"/>
-            <w:r>
-              <w:rPr>
-                <w:rFonts w:ascii="Bookman Old Style" w:hAnsi="Bookman Old Style"/>
-                <w:sz w:val="14"/>
-                <w:szCs w:val="14"/>
-                <w:lang w:val="en-US"/>
-              </w:rPr>
-              <w:t xml:space="preserve"> </w:t>
-            </w:r>
-            <w:proofErr w:type="spellStart"/>
-            <w:r>
-              <w:rPr>
-                <w:rFonts w:ascii="Bookman Old Style" w:hAnsi="Bookman Old Style"/>
-                <w:sz w:val="14"/>
-                <w:szCs w:val="14"/>
-                <w:lang w:val="en-US"/>
-              </w:rPr>
-              <w:t>tindak</w:t>
-            </w:r>
-            <w:proofErr w:type="spellEnd"/>
-            <w:r>
-              <w:rPr>
-                <w:rFonts w:ascii="Bookman Old Style" w:hAnsi="Bookman Old Style"/>
-                <w:sz w:val="14"/>
-                <w:szCs w:val="14"/>
-                <w:lang w:val="en-US"/>
-              </w:rPr>
-              <w:t xml:space="preserve"> </w:t>
-            </w:r>
-            <w:proofErr w:type="spellStart"/>
-            <w:r>
-              <w:rPr>
-                <w:rFonts w:ascii="Bookman Old Style" w:hAnsi="Bookman Old Style"/>
-                <w:sz w:val="14"/>
-                <w:szCs w:val="14"/>
-                <w:lang w:val="en-US"/>
-              </w:rPr>
-              <w:t>lanjut</w:t>
-            </w:r>
-            <w:proofErr w:type="spellEnd"/>
-            <w:r>
-              <w:rPr>
-                <w:rFonts w:ascii="Bookman Old Style" w:hAnsi="Bookman Old Style"/>
-                <w:sz w:val="14"/>
-                <w:szCs w:val="14"/>
-                <w:lang w:val="en-US"/>
-              </w:rPr>
-              <w:t xml:space="preserve"> </w:t>
-            </w:r>
-            <w:proofErr w:type="spellStart"/>
-            <w:r>
-              <w:rPr>
-                <w:rFonts w:ascii="Bookman Old Style" w:hAnsi="Bookman Old Style"/>
-                <w:sz w:val="14"/>
-                <w:szCs w:val="14"/>
-                <w:lang w:val="en-US"/>
-              </w:rPr>
-              <w:t>rencana</w:t>
-            </w:r>
-            <w:proofErr w:type="spellEnd"/>
-            <w:r>
-              <w:rPr>
-                <w:rFonts w:ascii="Bookman Old Style" w:hAnsi="Bookman Old Style"/>
-                <w:sz w:val="14"/>
-                <w:szCs w:val="14"/>
-                <w:lang w:val="en-US"/>
-              </w:rPr>
-              <w:t xml:space="preserve"> RSBV </w:t>
-            </w:r>
-            <w:proofErr w:type="spellStart"/>
-            <w:r>
-              <w:rPr>
-                <w:rFonts w:ascii="Bookman Old Style" w:hAnsi="Bookman Old Style"/>
-                <w:sz w:val="14"/>
-                <w:szCs w:val="14"/>
-                <w:lang w:val="en-US"/>
-              </w:rPr>
-              <w:t>meminimalisir</w:t>
-            </w:r>
-            <w:proofErr w:type="spellEnd"/>
-            <w:r>
-              <w:rPr>
-                <w:rFonts w:ascii="Bookman Old Style" w:hAnsi="Bookman Old Style"/>
-                <w:sz w:val="14"/>
-                <w:szCs w:val="14"/>
-                <w:lang w:val="en-US"/>
-              </w:rPr>
-              <w:t xml:space="preserve"> </w:t>
-            </w:r>
-            <w:proofErr w:type="spellStart"/>
-            <w:r>
-              <w:rPr>
-                <w:rFonts w:ascii="Bookman Old Style" w:hAnsi="Bookman Old Style"/>
-                <w:sz w:val="14"/>
-                <w:szCs w:val="14"/>
-                <w:lang w:val="en-US"/>
-              </w:rPr>
-              <w:t>gangguan</w:t>
-            </w:r>
-            <w:proofErr w:type="spellEnd"/>
-            <w:r>
-              <w:rPr>
-                <w:rFonts w:ascii="Bookman Old Style" w:hAnsi="Bookman Old Style"/>
-                <w:i/>
-                <w:sz w:val="14"/>
-                <w:szCs w:val="14"/>
-                <w:lang w:val="en-US"/>
-              </w:rPr>
-              <w:t xml:space="preserve"> livelihood</w:t>
-            </w:r>
-          </w:p>
-          <w:p>
-            <w:pPr>
-              <w:pStyle w:val="ListParagraph"/>
-              <w:numPr>
-                <w:ilvl w:val="0"/>
-                <w:numId w:val="7"/>
-              </w:numPr>
-              <w:ind w:left="342" w:hanging="270"/>
-              <w:contextualSpacing w:val="0"/>
-              <w:rPr>
-                <w:rFonts w:ascii="Bookman Old Style" w:hAnsi="Bookman Old Style" w:cs="Arial"/>
-                <w:sz w:val="14"/>
-                <w:szCs w:val="14"/>
-              </w:rPr>
-            </w:pPr>
-            <w:r>
-              <w:rPr>
-                <w:rFonts w:ascii="Bookman Old Style" w:hAnsi="Bookman Old Style"/>
-                <w:sz w:val="14"/>
-                <w:szCs w:val="14"/>
-                <w:lang w:val="en-US"/>
-              </w:rPr>
-              <w:t xml:space="preserve">Perusahaan </w:t>
-            </w:r>
-            <w:proofErr w:type="spellStart"/>
-            <w:r>
-              <w:rPr>
-                <w:rFonts w:ascii="Bookman Old Style" w:hAnsi="Bookman Old Style"/>
-                <w:sz w:val="14"/>
-                <w:szCs w:val="14"/>
-                <w:lang w:val="en-US"/>
-              </w:rPr>
-              <w:t>berupaya</w:t>
-            </w:r>
-            <w:proofErr w:type="spellEnd"/>
-            <w:r>
-              <w:rPr>
-                <w:rFonts w:ascii="Bookman Old Style" w:hAnsi="Bookman Old Style"/>
-                <w:sz w:val="14"/>
-                <w:szCs w:val="14"/>
-                <w:lang w:val="en-US"/>
-              </w:rPr>
-              <w:t xml:space="preserve"> </w:t>
-            </w:r>
-            <w:proofErr w:type="spellStart"/>
-            <w:r>
-              <w:rPr>
-                <w:rFonts w:ascii="Bookman Old Style" w:hAnsi="Bookman Old Style"/>
-                <w:sz w:val="14"/>
-                <w:szCs w:val="14"/>
-                <w:lang w:val="en-US"/>
-              </w:rPr>
-              <w:t>untuk</w:t>
-            </w:r>
-            <w:proofErr w:type="spellEnd"/>
-            <w:r>
-              <w:rPr>
-                <w:rFonts w:ascii="Bookman Old Style" w:hAnsi="Bookman Old Style"/>
-                <w:sz w:val="14"/>
-                <w:szCs w:val="14"/>
-                <w:lang w:val="en-US"/>
-              </w:rPr>
-              <w:t xml:space="preserve"> </w:t>
-            </w:r>
-            <w:proofErr w:type="spellStart"/>
-            <w:r>
-              <w:rPr>
-                <w:rFonts w:ascii="Bookman Old Style" w:hAnsi="Bookman Old Style"/>
-                <w:sz w:val="14"/>
-                <w:szCs w:val="14"/>
-                <w:lang w:val="en-US"/>
-              </w:rPr>
-              <w:t>berperan</w:t>
-            </w:r>
-            <w:proofErr w:type="spellEnd"/>
-            <w:r>
-              <w:rPr>
-                <w:rFonts w:ascii="Bookman Old Style" w:hAnsi="Bookman Old Style"/>
-                <w:sz w:val="14"/>
-                <w:szCs w:val="14"/>
-                <w:lang w:val="en-US"/>
-              </w:rPr>
-              <w:t xml:space="preserve"> </w:t>
-            </w:r>
-            <w:proofErr w:type="spellStart"/>
-            <w:r>
-              <w:rPr>
-                <w:rFonts w:ascii="Bookman Old Style" w:hAnsi="Bookman Old Style"/>
-                <w:sz w:val="14"/>
-                <w:szCs w:val="14"/>
-                <w:lang w:val="en-US"/>
-              </w:rPr>
-              <w:t>aktif</w:t>
-            </w:r>
-            <w:proofErr w:type="spellEnd"/>
-            <w:r>
-              <w:rPr>
-                <w:rFonts w:ascii="Bookman Old Style" w:hAnsi="Bookman Old Style"/>
-                <w:sz w:val="14"/>
-                <w:szCs w:val="14"/>
-                <w:lang w:val="en-US"/>
-              </w:rPr>
-              <w:t xml:space="preserve"> </w:t>
-            </w:r>
-            <w:proofErr w:type="spellStart"/>
-            <w:r>
-              <w:rPr>
-                <w:rFonts w:ascii="Bookman Old Style" w:hAnsi="Bookman Old Style"/>
-                <w:sz w:val="14"/>
-                <w:szCs w:val="14"/>
-                <w:lang w:val="en-US"/>
-              </w:rPr>
-              <w:t>dalam</w:t>
-            </w:r>
-            <w:proofErr w:type="spellEnd"/>
-            <w:r>
-              <w:rPr>
-                <w:rFonts w:ascii="Bookman Old Style" w:hAnsi="Bookman Old Style"/>
-                <w:sz w:val="14"/>
-                <w:szCs w:val="14"/>
-                <w:lang w:val="en-US"/>
-              </w:rPr>
-              <w:t xml:space="preserve"> program-program </w:t>
-            </w:r>
-            <w:proofErr w:type="spellStart"/>
-            <w:r>
-              <w:rPr>
-                <w:rFonts w:ascii="Bookman Old Style" w:hAnsi="Bookman Old Style"/>
-                <w:sz w:val="14"/>
-                <w:szCs w:val="14"/>
-                <w:lang w:val="en-US"/>
-              </w:rPr>
-              <w:t>Pemerintah</w:t>
-            </w:r>
-            <w:proofErr w:type="spellEnd"/>
-            <w:r>
-              <w:rPr>
-                <w:rFonts w:ascii="Bookman Old Style" w:hAnsi="Bookman Old Style"/>
-                <w:sz w:val="14"/>
-                <w:szCs w:val="14"/>
-                <w:lang w:val="en-US"/>
-              </w:rPr>
-              <w:t xml:space="preserve"> </w:t>
-            </w:r>
-            <w:proofErr w:type="spellStart"/>
-            <w:r>
-              <w:rPr>
-                <w:rFonts w:ascii="Bookman Old Style" w:hAnsi="Bookman Old Style"/>
-                <w:sz w:val="14"/>
-                <w:szCs w:val="14"/>
-                <w:lang w:val="en-US"/>
-              </w:rPr>
-              <w:t>Kabupaten</w:t>
-            </w:r>
-            <w:proofErr w:type="spellEnd"/>
-            <w:r>
-              <w:rPr>
-                <w:rFonts w:ascii="Bookman Old Style" w:hAnsi="Bookman Old Style"/>
-                <w:sz w:val="14"/>
-                <w:szCs w:val="14"/>
-                <w:lang w:val="en-US"/>
-              </w:rPr>
-              <w:t xml:space="preserve"> Musi </w:t>
-            </w:r>
-            <w:proofErr w:type="spellStart"/>
-            <w:r>
-              <w:rPr>
-                <w:rFonts w:ascii="Bookman Old Style" w:hAnsi="Bookman Old Style"/>
-                <w:sz w:val="14"/>
-                <w:szCs w:val="14"/>
-                <w:lang w:val="en-US"/>
-              </w:rPr>
-              <w:t>Banyuasin</w:t>
-            </w:r>
-            <w:proofErr w:type="spellEnd"/>
-            <w:r>
-              <w:rPr>
-                <w:rFonts w:ascii="Bookman Old Style" w:hAnsi="Bookman Old Style"/>
-                <w:sz w:val="14"/>
-                <w:szCs w:val="14"/>
-                <w:lang w:val="en-US"/>
-              </w:rPr>
-              <w:t xml:space="preserve"> </w:t>
-            </w:r>
-            <w:proofErr w:type="spellStart"/>
-            <w:r>
-              <w:rPr>
-                <w:rFonts w:ascii="Bookman Old Style" w:hAnsi="Bookman Old Style"/>
-                <w:sz w:val="14"/>
-                <w:szCs w:val="14"/>
-                <w:lang w:val="en-US"/>
-              </w:rPr>
-              <w:t>untuk</w:t>
-            </w:r>
-            <w:proofErr w:type="spellEnd"/>
-            <w:r>
-              <w:rPr>
-                <w:rFonts w:ascii="Bookman Old Style" w:hAnsi="Bookman Old Style"/>
-                <w:sz w:val="14"/>
-                <w:szCs w:val="14"/>
-                <w:lang w:val="en-US"/>
-              </w:rPr>
-              <w:t xml:space="preserve"> </w:t>
-            </w:r>
-            <w:proofErr w:type="spellStart"/>
-            <w:r>
-              <w:rPr>
-                <w:rFonts w:ascii="Bookman Old Style" w:hAnsi="Bookman Old Style"/>
-                <w:sz w:val="14"/>
-                <w:szCs w:val="14"/>
-                <w:lang w:val="en-US"/>
-              </w:rPr>
-              <w:t>meningkatkan</w:t>
-            </w:r>
-            <w:proofErr w:type="spellEnd"/>
-            <w:r>
-              <w:rPr>
-                <w:rFonts w:ascii="Bookman Old Style" w:hAnsi="Bookman Old Style"/>
-                <w:sz w:val="14"/>
-                <w:szCs w:val="14"/>
-                <w:lang w:val="en-US"/>
-              </w:rPr>
-              <w:t xml:space="preserve"> </w:t>
-            </w:r>
-            <w:proofErr w:type="spellStart"/>
-            <w:r>
-              <w:rPr>
-                <w:rFonts w:ascii="Bookman Old Style" w:hAnsi="Bookman Old Style"/>
-                <w:sz w:val="14"/>
-                <w:szCs w:val="14"/>
-                <w:lang w:val="en-US"/>
-              </w:rPr>
-              <w:t>taraf</w:t>
-            </w:r>
-            <w:proofErr w:type="spellEnd"/>
-            <w:r>
-              <w:rPr>
-                <w:rFonts w:ascii="Bookman Old Style" w:hAnsi="Bookman Old Style"/>
-                <w:sz w:val="14"/>
-                <w:szCs w:val="14"/>
-                <w:lang w:val="en-US"/>
-              </w:rPr>
-              <w:t xml:space="preserve"> </w:t>
-            </w:r>
-            <w:proofErr w:type="spellStart"/>
-            <w:r>
-              <w:rPr>
-                <w:rFonts w:ascii="Bookman Old Style" w:hAnsi="Bookman Old Style"/>
-                <w:sz w:val="14"/>
-                <w:szCs w:val="14"/>
-                <w:lang w:val="en-US"/>
-              </w:rPr>
-              <w:t>hidup</w:t>
-            </w:r>
-            <w:proofErr w:type="spellEnd"/>
-            <w:r>
-              <w:rPr>
-                <w:rFonts w:ascii="Bookman Old Style" w:hAnsi="Bookman Old Style"/>
-                <w:sz w:val="14"/>
-                <w:szCs w:val="14"/>
-                <w:lang w:val="en-US"/>
-              </w:rPr>
-              <w:t xml:space="preserve"> </w:t>
-            </w:r>
-            <w:proofErr w:type="spellStart"/>
-            <w:r>
-              <w:rPr>
-                <w:rFonts w:ascii="Bookman Old Style" w:hAnsi="Bookman Old Style"/>
-                <w:sz w:val="14"/>
-                <w:szCs w:val="14"/>
-                <w:lang w:val="en-US"/>
-              </w:rPr>
-              <w:t>masyarakat</w:t>
-            </w:r>
-            <w:proofErr w:type="spellEnd"/>
-            <w:r>
-              <w:rPr>
-                <w:rFonts w:ascii="Bookman Old Style" w:hAnsi="Bookman Old Style"/>
-                <w:sz w:val="14"/>
-                <w:szCs w:val="14"/>
-                <w:lang w:val="en-US"/>
-              </w:rPr>
-              <w:t xml:space="preserve"> </w:t>
-            </w:r>
-            <w:proofErr w:type="spellStart"/>
-            <w:proofErr w:type="gramStart"/>
-            <w:r>
-              <w:rPr>
-                <w:rFonts w:ascii="Bookman Old Style" w:hAnsi="Bookman Old Style"/>
-                <w:sz w:val="14"/>
-                <w:szCs w:val="14"/>
-                <w:lang w:val="en-US"/>
-              </w:rPr>
-              <w:t>sekitar</w:t>
-            </w:r>
-            <w:proofErr w:type="spellEnd"/>
-            <w:r>
-              <w:rPr>
-                <w:rFonts w:ascii="Bookman Old Style" w:hAnsi="Bookman Old Style"/>
-                <w:sz w:val="14"/>
-                <w:szCs w:val="14"/>
-                <w:lang w:val="en-US"/>
-              </w:rPr>
-              <w:t xml:space="preserve">  </w:t>
-            </w:r>
-            <w:proofErr w:type="spellStart"/>
-            <w:r>
-              <w:rPr>
-                <w:rFonts w:ascii="Bookman Old Style" w:hAnsi="Bookman Old Style"/>
-                <w:sz w:val="14"/>
-                <w:szCs w:val="14"/>
-                <w:lang w:val="en-US"/>
-              </w:rPr>
-              <w:t>lingkar</w:t>
-            </w:r>
-            <w:proofErr w:type="spellEnd"/>
-            <w:proofErr w:type="gramEnd"/>
-            <w:r>
-              <w:rPr>
-                <w:rFonts w:ascii="Bookman Old Style" w:hAnsi="Bookman Old Style"/>
-                <w:sz w:val="14"/>
-                <w:szCs w:val="14"/>
-                <w:lang w:val="en-US"/>
-              </w:rPr>
-              <w:t xml:space="preserve"> </w:t>
-            </w:r>
-            <w:proofErr w:type="spellStart"/>
-            <w:r>
-              <w:rPr>
-                <w:rFonts w:ascii="Bookman Old Style" w:hAnsi="Bookman Old Style"/>
-                <w:sz w:val="14"/>
-                <w:szCs w:val="14"/>
-                <w:lang w:val="en-US"/>
-              </w:rPr>
-              <w:t>tambang</w:t>
-            </w:r>
-            <w:proofErr w:type="spellEnd"/>
-            <w:r>
-              <w:rPr>
-                <w:rFonts w:ascii="Bookman Old Style" w:hAnsi="Bookman Old Style"/>
-                <w:sz w:val="14"/>
-                <w:szCs w:val="14"/>
-                <w:lang w:val="en-US"/>
-              </w:rPr>
-              <w:t xml:space="preserve"> </w:t>
-            </w:r>
-            <w:proofErr w:type="spellStart"/>
-            <w:r>
-              <w:rPr>
-                <w:rFonts w:ascii="Bookman Old Style" w:hAnsi="Bookman Old Style"/>
-                <w:sz w:val="14"/>
-                <w:szCs w:val="14"/>
-                <w:lang w:val="en-US"/>
-              </w:rPr>
-              <w:t>migas</w:t>
-            </w:r>
-            <w:proofErr w:type="spellEnd"/>
-          </w:p>
-          <w:p>
-            <w:pPr>
-              <w:pStyle w:val="ListParagraph"/>
-              <w:numPr>
-                <w:ilvl w:val="0"/>
-                <w:numId w:val="7"/>
-              </w:numPr>
-              <w:ind w:left="342" w:hanging="270"/>
-              <w:contextualSpacing w:val="0"/>
-              <w:rPr>
-                <w:rFonts w:ascii="Bookman Old Style" w:hAnsi="Bookman Old Style" w:cs="Arial"/>
-                <w:sz w:val="14"/>
-                <w:szCs w:val="14"/>
-              </w:rPr>
-            </w:pPr>
-            <w:proofErr w:type="spellStart"/>
-            <w:r>
-              <w:rPr>
-                <w:rFonts w:ascii="Bookman Old Style" w:hAnsi="Bookman Old Style"/>
-                <w:sz w:val="14"/>
-                <w:szCs w:val="14"/>
-                <w:lang w:val="en-US"/>
-              </w:rPr>
-              <w:t>Mengupayakan</w:t>
-            </w:r>
-            <w:proofErr w:type="spellEnd"/>
-            <w:r>
-              <w:rPr>
-                <w:rFonts w:ascii="Bookman Old Style" w:hAnsi="Bookman Old Style"/>
-                <w:sz w:val="14"/>
-                <w:szCs w:val="14"/>
-                <w:lang w:val="en-US"/>
-              </w:rPr>
-              <w:t xml:space="preserve"> </w:t>
-            </w:r>
-            <w:proofErr w:type="spellStart"/>
-            <w:r>
-              <w:rPr>
-                <w:rFonts w:ascii="Bookman Old Style" w:hAnsi="Bookman Old Style"/>
-                <w:sz w:val="14"/>
-                <w:szCs w:val="14"/>
-                <w:lang w:val="en-US"/>
-              </w:rPr>
-              <w:t>masyarakat</w:t>
-            </w:r>
-            <w:proofErr w:type="spellEnd"/>
-            <w:r>
-              <w:rPr>
-                <w:rFonts w:ascii="Bookman Old Style" w:hAnsi="Bookman Old Style"/>
-                <w:sz w:val="14"/>
-                <w:szCs w:val="14"/>
-                <w:lang w:val="en-US"/>
-              </w:rPr>
-              <w:t xml:space="preserve"> yang </w:t>
-            </w:r>
-            <w:proofErr w:type="spellStart"/>
-            <w:r>
-              <w:rPr>
-                <w:rFonts w:ascii="Bookman Old Style" w:hAnsi="Bookman Old Style"/>
-                <w:sz w:val="14"/>
-                <w:szCs w:val="14"/>
-                <w:lang w:val="en-US"/>
-              </w:rPr>
-              <w:t>lahannya</w:t>
-            </w:r>
-            <w:proofErr w:type="spellEnd"/>
-            <w:r>
-              <w:rPr>
-                <w:rFonts w:ascii="Bookman Old Style" w:hAnsi="Bookman Old Style"/>
-                <w:sz w:val="14"/>
-                <w:szCs w:val="14"/>
-                <w:lang w:val="en-US"/>
-              </w:rPr>
-              <w:t xml:space="preserve"> </w:t>
-            </w:r>
-            <w:proofErr w:type="spellStart"/>
-            <w:proofErr w:type="gramStart"/>
-            <w:r>
-              <w:rPr>
-                <w:rFonts w:ascii="Bookman Old Style" w:hAnsi="Bookman Old Style"/>
-                <w:sz w:val="14"/>
-                <w:szCs w:val="14"/>
-                <w:lang w:val="en-US"/>
-              </w:rPr>
-              <w:t>dibebaskan</w:t>
-            </w:r>
-            <w:proofErr w:type="spellEnd"/>
-            <w:r>
-              <w:rPr>
-                <w:rFonts w:ascii="Bookman Old Style" w:hAnsi="Bookman Old Style"/>
-                <w:sz w:val="14"/>
-                <w:szCs w:val="14"/>
-                <w:lang w:val="en-US"/>
-              </w:rPr>
-              <w:t xml:space="preserve">  </w:t>
-            </w:r>
-            <w:proofErr w:type="spellStart"/>
-            <w:r>
-              <w:rPr>
-                <w:rFonts w:ascii="Bookman Old Style" w:hAnsi="Bookman Old Style"/>
-                <w:sz w:val="14"/>
-                <w:szCs w:val="14"/>
-                <w:lang w:val="en-US"/>
-              </w:rPr>
-              <w:t>dapat</w:t>
-            </w:r>
-            <w:proofErr w:type="spellEnd"/>
-            <w:proofErr w:type="gramEnd"/>
-            <w:r>
-              <w:rPr>
-                <w:rFonts w:ascii="Bookman Old Style" w:hAnsi="Bookman Old Style"/>
-                <w:sz w:val="14"/>
-                <w:szCs w:val="14"/>
-                <w:lang w:val="en-US"/>
-              </w:rPr>
-              <w:t xml:space="preserve"> </w:t>
-            </w:r>
-            <w:proofErr w:type="spellStart"/>
-            <w:r>
-              <w:rPr>
-                <w:rFonts w:ascii="Bookman Old Style" w:hAnsi="Bookman Old Style"/>
-                <w:sz w:val="14"/>
-                <w:szCs w:val="14"/>
-                <w:lang w:val="en-US"/>
-              </w:rPr>
-              <w:t>berperan</w:t>
-            </w:r>
-            <w:proofErr w:type="spellEnd"/>
-            <w:r>
-              <w:rPr>
-                <w:rFonts w:ascii="Bookman Old Style" w:hAnsi="Bookman Old Style"/>
-                <w:sz w:val="14"/>
-                <w:szCs w:val="14"/>
-                <w:lang w:val="en-US"/>
-              </w:rPr>
-              <w:t xml:space="preserve"> </w:t>
-            </w:r>
-            <w:proofErr w:type="spellStart"/>
-            <w:r>
-              <w:rPr>
-                <w:rFonts w:ascii="Bookman Old Style" w:hAnsi="Bookman Old Style"/>
-                <w:sz w:val="14"/>
-                <w:szCs w:val="14"/>
-                <w:lang w:val="en-US"/>
-              </w:rPr>
-              <w:t>serta</w:t>
-            </w:r>
-            <w:proofErr w:type="spellEnd"/>
-            <w:r>
-              <w:rPr>
-                <w:rFonts w:ascii="Bookman Old Style" w:hAnsi="Bookman Old Style"/>
-                <w:sz w:val="14"/>
-                <w:szCs w:val="14"/>
-                <w:lang w:val="en-US"/>
-              </w:rPr>
-              <w:t xml:space="preserve"> </w:t>
-            </w:r>
-            <w:proofErr w:type="spellStart"/>
-            <w:r>
-              <w:rPr>
-                <w:rFonts w:ascii="Bookman Old Style" w:hAnsi="Bookman Old Style"/>
-                <w:sz w:val="14"/>
-                <w:szCs w:val="14"/>
-                <w:lang w:val="en-US"/>
-              </w:rPr>
-              <w:t>dalam</w:t>
-            </w:r>
-            <w:proofErr w:type="spellEnd"/>
-            <w:r>
-              <w:rPr>
-                <w:rFonts w:ascii="Bookman Old Style" w:hAnsi="Bookman Old Style"/>
-                <w:sz w:val="14"/>
-                <w:szCs w:val="14"/>
-                <w:lang w:val="en-US"/>
-              </w:rPr>
-              <w:t xml:space="preserve"> </w:t>
-            </w:r>
-            <w:proofErr w:type="spellStart"/>
-            <w:r>
-              <w:rPr>
-                <w:rFonts w:ascii="Bookman Old Style" w:hAnsi="Bookman Old Style"/>
-                <w:sz w:val="14"/>
-                <w:szCs w:val="14"/>
-                <w:lang w:val="en-US"/>
-              </w:rPr>
-              <w:t>pelaksanaan</w:t>
-            </w:r>
-            <w:proofErr w:type="spellEnd"/>
-            <w:r>
-              <w:rPr>
-                <w:rFonts w:ascii="Bookman Old Style" w:hAnsi="Bookman Old Style"/>
-                <w:sz w:val="14"/>
-                <w:szCs w:val="14"/>
-                <w:lang w:val="en-US"/>
-              </w:rPr>
-              <w:t xml:space="preserve"> </w:t>
-            </w:r>
-            <w:proofErr w:type="spellStart"/>
-            <w:r>
-              <w:rPr>
-                <w:rFonts w:ascii="Bookman Old Style" w:hAnsi="Bookman Old Style"/>
-                <w:sz w:val="14"/>
-                <w:szCs w:val="14"/>
-                <w:lang w:val="en-US"/>
-              </w:rPr>
-              <w:t>kegiatan</w:t>
-            </w:r>
-            <w:proofErr w:type="spellEnd"/>
-            <w:r>
-              <w:rPr>
-                <w:rFonts w:ascii="Bookman Old Style" w:hAnsi="Bookman Old Style"/>
-                <w:sz w:val="14"/>
-                <w:szCs w:val="14"/>
-                <w:lang w:val="en-US"/>
-              </w:rPr>
-              <w:t xml:space="preserve"> </w:t>
-            </w:r>
-            <w:proofErr w:type="spellStart"/>
-            <w:r>
-              <w:rPr>
-                <w:rFonts w:ascii="Bookman Old Style" w:hAnsi="Bookman Old Style"/>
-                <w:sz w:val="14"/>
-                <w:szCs w:val="14"/>
-                <w:lang w:val="en-US"/>
-              </w:rPr>
-              <w:t>perusahaan</w:t>
-            </w:r>
-            <w:proofErr w:type="spellEnd"/>
-            <w:r>
-              <w:rPr>
-                <w:rFonts w:ascii="Bookman Old Style" w:hAnsi="Bookman Old Style"/>
-                <w:sz w:val="14"/>
-                <w:szCs w:val="14"/>
-                <w:lang w:val="en-US"/>
-              </w:rPr>
-              <w:t xml:space="preserve"> </w:t>
-            </w:r>
-            <w:proofErr w:type="spellStart"/>
-            <w:r>
-              <w:rPr>
-                <w:rFonts w:ascii="Bookman Old Style" w:hAnsi="Bookman Old Style"/>
-                <w:sz w:val="14"/>
-                <w:szCs w:val="14"/>
-                <w:lang w:val="en-US"/>
-              </w:rPr>
-              <w:t>sesuai</w:t>
-            </w:r>
-            <w:proofErr w:type="spellEnd"/>
-            <w:r>
-              <w:rPr>
-                <w:rFonts w:ascii="Bookman Old Style" w:hAnsi="Bookman Old Style"/>
-                <w:sz w:val="14"/>
-                <w:szCs w:val="14"/>
-                <w:lang w:val="en-US"/>
-              </w:rPr>
-              <w:t xml:space="preserve"> </w:t>
-            </w:r>
-            <w:proofErr w:type="spellStart"/>
-            <w:r>
-              <w:rPr>
-                <w:rFonts w:ascii="Bookman Old Style" w:hAnsi="Bookman Old Style"/>
-                <w:sz w:val="14"/>
-                <w:szCs w:val="14"/>
-                <w:lang w:val="en-US"/>
-              </w:rPr>
-              <w:t>kualifikasi</w:t>
-            </w:r>
-            <w:proofErr w:type="spellEnd"/>
-            <w:r>
-              <w:rPr>
-                <w:rFonts w:ascii="Bookman Old Style" w:hAnsi="Bookman Old Style"/>
-                <w:sz w:val="14"/>
-                <w:szCs w:val="14"/>
-                <w:lang w:val="en-US"/>
-              </w:rPr>
-              <w:t xml:space="preserve"> dan </w:t>
-            </w:r>
-            <w:proofErr w:type="spellStart"/>
-            <w:r>
-              <w:rPr>
-                <w:rFonts w:ascii="Bookman Old Style" w:hAnsi="Bookman Old Style"/>
-                <w:sz w:val="14"/>
-                <w:szCs w:val="14"/>
-                <w:lang w:val="en-US"/>
-              </w:rPr>
-              <w:t>kebutuhan</w:t>
-            </w:r>
-            <w:proofErr w:type="spellEnd"/>
-          </w:p>
-          <w:p>
-            <w:pPr>
-              <w:pStyle w:val="Paragraftabel"/>
-              <w:ind w:left="206"/>
-              <w:rPr>
-                <w:rFonts w:ascii="Bookman Old Style" w:hAnsi="Bookman Old Style" w:cs="Arial"/>
-                <w:sz w:val="14"/>
-                <w:szCs w:val="14"/>
-                <w:lang w:val="id-ID"/>
-              </w:rPr>
-            </w:pPr>
-            <w:r>
-              <w:rPr>
-                <w:rFonts w:ascii="Bookman Old Style" w:hAnsi="Bookman Old Style"/>
-                <w:sz w:val="14"/>
-                <w:szCs w:val="14"/>
-              </w:rPr>
-              <w:t>Melakukan inventarisasi dan pemetaan ladang dan kebun penduduk di sekitar lokasi rencana kegiatan agar tidak terjadi tumpang tindih antara lahan yang diusahakan perusahaan dengan lahan yang diusahakan penduduk sekitar</w:t>
-            </w:r>
-          </w:p>
-        </w:tc>
-        <w:tc>
-          <w:tcPr>
-            <w:tcW w:w="512" w:type="pct"/>
-          </w:tcPr>
-          <w:p>
-            <w:pPr>
-              <w:jc w:val="both"/>
-              <w:rPr>
-                <w:rFonts w:ascii="Bookman Old Style" w:hAnsi="Bookman Old Style"/>
-                <w:sz w:val="14"/>
-                <w:szCs w:val="14"/>
-              </w:rPr>
-            </w:pPr>
-          </w:p>
-        </w:tc>
-        <w:tc>
-          <w:tcPr>
-            <w:tcW w:w="431" w:type="pct"/>
-          </w:tcPr>
-          <w:p>
-            <w:pPr>
-              <w:jc w:val="both"/>
-              <w:rPr>
-                <w:rFonts w:ascii="Bookman Old Style" w:hAnsi="Bookman Old Style"/>
-                <w:sz w:val="14"/>
-                <w:szCs w:val="14"/>
-              </w:rPr>
-            </w:pPr>
-          </w:p>
-        </w:tc>
-        <w:tc>
-          <w:tcPr>
-            <w:tcW w:w="444" w:type="pct"/>
-          </w:tcPr>
-          <w:p>
-            <w:pPr>
-              <w:jc w:val="both"/>
-              <w:rPr>
-                <w:rFonts w:ascii="Bookman Old Style" w:hAnsi="Bookman Old Style"/>
-                <w:sz w:val="14"/>
-                <w:szCs w:val="14"/>
-              </w:rPr>
-            </w:pPr>
-          </w:p>
-        </w:tc>
-        <w:tc>
-          <w:tcPr>
-            <w:tcW w:w="444" w:type="pct"/>
-          </w:tcPr>
-          <w:p>
-            <w:pPr>
-              <w:jc w:val="both"/>
-              <w:rPr>
-                <w:rFonts w:ascii="Bookman Old Style" w:hAnsi="Bookman Old Style"/>
-                <w:sz w:val="14"/>
-                <w:szCs w:val="14"/>
-              </w:rPr>
-            </w:pPr>
-          </w:p>
-        </w:tc>
-        <w:tc>
-          <w:tcPr>
-            <w:tcW w:w="752" w:type="pct"/>
-          </w:tcPr>
-          <w:p>
-            <w:pPr>
-              <w:pStyle w:val="Paragraftabel"/>
-              <w:numPr>
-                <w:ilvl w:val="0"/>
-                <w:numId w:val="8"/>
-              </w:numPr>
-              <w:ind w:left="347" w:hanging="270"/>
-              <w:rPr>
-                <w:rFonts w:ascii="Bookman Old Style" w:hAnsi="Bookman Old Style" w:cs="Arial"/>
-                <w:sz w:val="14"/>
-                <w:szCs w:val="14"/>
-                <w:lang w:val="id-ID"/>
-              </w:rPr>
-            </w:pPr>
-            <w:r>
-              <w:rPr>
-                <w:rFonts w:ascii="Bookman Old Style" w:hAnsi="Bookman Old Style" w:cs="Arial"/>
-                <w:sz w:val="14"/>
-                <w:szCs w:val="14"/>
-              </w:rPr>
-              <w:t>Desa Tampang Baru, Kecamatan Bayung Lencir</w:t>
-            </w:r>
-            <w:r>
-              <w:rPr>
-                <w:rFonts w:ascii="Bookman Old Style" w:hAnsi="Bookman Old Style" w:cs="Arial"/>
-                <w:sz w:val="14"/>
-                <w:szCs w:val="14"/>
-                <w:lang w:val="id-ID"/>
-              </w:rPr>
-              <w:t xml:space="preserve">. </w:t>
-            </w:r>
-          </w:p>
-          <w:p>
-            <w:pPr>
-              <w:pStyle w:val="Paragraftabel"/>
-              <w:numPr>
-                <w:ilvl w:val="0"/>
-                <w:numId w:val="8"/>
-              </w:numPr>
-              <w:ind w:left="347" w:hanging="270"/>
-              <w:rPr>
-                <w:rFonts w:ascii="Bookman Old Style" w:hAnsi="Bookman Old Style" w:cs="Arial"/>
-                <w:sz w:val="14"/>
-                <w:szCs w:val="14"/>
-                <w:lang w:val="id-ID"/>
-              </w:rPr>
-            </w:pPr>
-            <w:r>
-              <w:rPr>
-                <w:rFonts w:ascii="Bookman Old Style" w:hAnsi="Bookman Old Style" w:cs="Arial"/>
-                <w:sz w:val="14"/>
-                <w:szCs w:val="14"/>
-              </w:rPr>
-              <w:t>Desa Sinar Tungkal, Desa Marqo Mulyo Kecamatan Tungkal Jaya</w:t>
-            </w:r>
-          </w:p>
-          <w:p>
-            <w:pPr>
-              <w:pStyle w:val="Paragraftabel"/>
-              <w:ind w:left="257"/>
-              <w:rPr>
-                <w:rFonts w:ascii="Bookman Old Style" w:hAnsi="Bookman Old Style" w:cs="Arial"/>
-                <w:sz w:val="14"/>
-                <w:szCs w:val="14"/>
-              </w:rPr>
-            </w:pPr>
-            <w:r>
-              <w:rPr>
-                <w:rFonts w:ascii="Bookman Old Style" w:hAnsi="Bookman Old Style" w:cs="Arial"/>
-                <w:sz w:val="14"/>
-                <w:szCs w:val="14"/>
-              </w:rPr>
-              <w:t>.</w:t>
-            </w:r>
-          </w:p>
-        </w:tc>
-        <w:tc>
-          <w:tcPr>
-            <w:tcW w:w="516" w:type="pct"/>
-          </w:tcPr>
-          <w:p>
-            <w:pPr>
-              <w:jc w:val="both"/>
-              <w:rPr>
-                <w:rFonts w:ascii="Bookman Old Style" w:hAnsi="Bookman Old Style"/>
-                <w:sz w:val="14"/>
-                <w:szCs w:val="14"/>
-                <w:lang w:val="en-US"/>
-              </w:rPr>
-            </w:pPr>
-            <w:proofErr w:type="spellStart"/>
-            <w:r>
-              <w:rPr>
-                <w:rFonts w:ascii="Bookman Old Style" w:hAnsi="Bookman Old Style"/>
-                <w:sz w:val="14"/>
-                <w:szCs w:val="14"/>
-                <w:lang w:val="en-US"/>
-              </w:rPr>
-              <w:t>Selama</w:t>
-            </w:r>
-            <w:proofErr w:type="spellEnd"/>
-            <w:r>
-              <w:rPr>
-                <w:rFonts w:ascii="Bookman Old Style" w:hAnsi="Bookman Old Style"/>
-                <w:sz w:val="14"/>
-                <w:szCs w:val="14"/>
-                <w:lang w:val="en-US"/>
-              </w:rPr>
-              <w:t xml:space="preserve"> proses </w:t>
-            </w:r>
-            <w:proofErr w:type="spellStart"/>
-            <w:r>
-              <w:rPr>
-                <w:rFonts w:ascii="Bookman Old Style" w:hAnsi="Bookman Old Style"/>
-                <w:sz w:val="14"/>
-                <w:szCs w:val="14"/>
-                <w:lang w:val="en-US"/>
-              </w:rPr>
-              <w:t>pengadaan</w:t>
-            </w:r>
-            <w:proofErr w:type="spellEnd"/>
-            <w:r>
-              <w:rPr>
-                <w:rFonts w:ascii="Bookman Old Style" w:hAnsi="Bookman Old Style"/>
-                <w:sz w:val="14"/>
-                <w:szCs w:val="14"/>
-                <w:lang w:val="en-US"/>
-              </w:rPr>
-              <w:t xml:space="preserve"> </w:t>
-            </w:r>
-            <w:proofErr w:type="spellStart"/>
-            <w:r>
-              <w:rPr>
-                <w:rFonts w:ascii="Bookman Old Style" w:hAnsi="Bookman Old Style"/>
-                <w:sz w:val="14"/>
-                <w:szCs w:val="14"/>
-                <w:lang w:val="en-US"/>
-              </w:rPr>
-              <w:t>lahan</w:t>
-            </w:r>
-            <w:proofErr w:type="spellEnd"/>
-            <w:r>
-              <w:rPr>
-                <w:rFonts w:ascii="Bookman Old Style" w:hAnsi="Bookman Old Style"/>
-                <w:sz w:val="14"/>
-                <w:szCs w:val="14"/>
-                <w:lang w:val="en-US"/>
-              </w:rPr>
-              <w:t xml:space="preserve"> pada </w:t>
-            </w:r>
-            <w:proofErr w:type="spellStart"/>
-            <w:r>
-              <w:rPr>
-                <w:rFonts w:ascii="Bookman Old Style" w:hAnsi="Bookman Old Style"/>
-                <w:sz w:val="14"/>
-                <w:szCs w:val="14"/>
-                <w:lang w:val="en-US"/>
-              </w:rPr>
-              <w:t>tahap</w:t>
-            </w:r>
-            <w:proofErr w:type="spellEnd"/>
-            <w:r>
-              <w:rPr>
-                <w:rFonts w:ascii="Bookman Old Style" w:hAnsi="Bookman Old Style"/>
-                <w:sz w:val="14"/>
-                <w:szCs w:val="14"/>
-                <w:lang w:val="en-US"/>
-              </w:rPr>
-              <w:t xml:space="preserve"> </w:t>
-            </w:r>
-            <w:proofErr w:type="spellStart"/>
-            <w:r>
-              <w:rPr>
-                <w:rFonts w:ascii="Bookman Old Style" w:hAnsi="Bookman Old Style"/>
-                <w:sz w:val="14"/>
-                <w:szCs w:val="14"/>
-                <w:lang w:val="en-US"/>
-              </w:rPr>
-              <w:t>pra</w:t>
-            </w:r>
-            <w:proofErr w:type="spellEnd"/>
-            <w:r>
-              <w:rPr>
-                <w:rFonts w:ascii="Bookman Old Style" w:hAnsi="Bookman Old Style"/>
-                <w:sz w:val="14"/>
-                <w:szCs w:val="14"/>
-                <w:lang w:val="en-US"/>
-              </w:rPr>
-              <w:t xml:space="preserve"> </w:t>
-            </w:r>
-            <w:proofErr w:type="spellStart"/>
-            <w:r>
-              <w:rPr>
-                <w:rFonts w:ascii="Bookman Old Style" w:hAnsi="Bookman Old Style"/>
-                <w:sz w:val="14"/>
-                <w:szCs w:val="14"/>
-                <w:lang w:val="en-US"/>
-              </w:rPr>
-              <w:t>konstruksi</w:t>
+            <w:proofErr w:type="spellStart"/>
+            <w:r>
+              <w:rPr>
+                <w:rFonts w:ascii="Bookman Old Style" w:hAnsi="Bookman Old Style"/>
+                <w:sz w:val="14"/>
+                <w:szCs w:val="14"/>
+              </w:rPr>
+              <w:t>Konstruksi</w:t>
             </w:r>
             <w:proofErr w:type="spellEnd"/>
           </w:p>
@@ -4081,8 +2030,7 @@
         </w:trPr>
         <w:tc>
           <w:tcPr>
-            <w:tcW w:w="5000" w:type="pct"/>
-            <w:gridSpan w:val="9"/>
+            <w:tcW w:w="443" w:type="pct"/>
           </w:tcPr>
           <w:p>
             <w:pPr>
@@ -4093,34 +2041,126 @@
                 <w:szCs w:val="14"/>
               </w:rPr>
             </w:pPr>
-            <w:proofErr w:type="spellStart"/>
-            <w:r>
-              <w:rPr>
-                <w:rFonts w:ascii="Bookman Old Style" w:hAnsi="Bookman Old Style"/>
-                <w:sz w:val="14"/>
-                <w:szCs w:val="14"/>
-              </w:rPr>
-              <w:t>Tahap</w:t>
-            </w:r>
-            <w:proofErr w:type="spellEnd"/>
-            <w:r>
-              <w:rPr>
-                <w:rFonts w:ascii="Bookman Old Style" w:hAnsi="Bookman Old Style"/>
-                <w:sz w:val="14"/>
-                <w:szCs w:val="14"/>
-              </w:rPr>
-              <w:t xml:space="preserve"> </w:t>
-            </w:r>
-            <w:proofErr w:type="spellStart"/>
-            <w:r>
-              <w:rPr>
-                <w:rFonts w:ascii="Bookman Old Style" w:hAnsi="Bookman Old Style"/>
-                <w:sz w:val="14"/>
-                <w:szCs w:val="14"/>
-              </w:rPr>
-              <w:t>Konstruksi</w:t>
-            </w:r>
-            <w:proofErr w:type="spellEnd"/>
+          </w:p>
+        </w:tc>
+        <w:tc>
+          <w:tcPr>
+            <w:tcW w:w="578" w:type="pct"/>
+          </w:tcPr>
+          <w:p>
+            <w:pPr>
+              <w:jc w:val="both"/>
+              <w:rPr>
+                <w:rFonts w:ascii="Bookman Old Style" w:hAnsi="Bookman Old Style"/>
+                <w:sz w:val="14"/>
+                <w:szCs w:val="14"/>
+              </w:rPr>
+            </w:pPr>
+          </w:p>
+        </w:tc>
+        <w:tc>
+          <w:tcPr>
+            <w:tcW w:w="880" w:type="pct"/>
+          </w:tcPr>
+          <w:p>
+            <w:pPr>
+              <w:jc w:val="both"/>
+              <w:rPr>
+                <w:rFonts w:ascii="Bookman Old Style" w:hAnsi="Bookman Old Style"/>
+                <w:sz w:val="14"/>
+                <w:szCs w:val="14"/>
+              </w:rPr>
+            </w:pPr>
+          </w:p>
+        </w:tc>
+        <w:tc>
+          <w:tcPr>
+            <w:tcW w:w="512" w:type="pct"/>
+          </w:tcPr>
+          <w:p>
+            <w:pPr>
+              <w:jc w:val="both"/>
+              <w:rPr>
+                <w:rFonts w:ascii="Bookman Old Style" w:hAnsi="Bookman Old Style"/>
+                <w:sz w:val="14"/>
+                <w:szCs w:val="14"/>
+              </w:rPr>
+            </w:pPr>
+          </w:p>
+        </w:tc>
+        <w:tc>
+          <w:tcPr>
+            <w:tcW w:w="431" w:type="pct"/>
+          </w:tcPr>
+          <w:p>
+            <w:pPr>
+              <w:jc w:val="both"/>
+              <w:rPr>
+                <w:rFonts w:ascii="Bookman Old Style" w:hAnsi="Bookman Old Style"/>
+                <w:sz w:val="14"/>
+                <w:szCs w:val="14"/>
+              </w:rPr>
+            </w:pPr>
+          </w:p>
+        </w:tc>
+        <w:tc>
+          <w:tcPr>
+            <w:tcW w:w="444" w:type="pct"/>
+          </w:tcPr>
+          <w:p>
+            <w:pPr>
+              <w:jc w:val="both"/>
+              <w:rPr>
+                <w:rFonts w:ascii="Bookman Old Style" w:hAnsi="Bookman Old Style"/>
+                <w:sz w:val="14"/>
+                <w:szCs w:val="14"/>
+              </w:rPr>
+            </w:pPr>
+          </w:p>
+        </w:tc>
+        <w:tc>
+          <w:tcPr>
+            <w:tcW w:w="444" w:type="pct"/>
+          </w:tcPr>
+          <w:p>
+            <w:pPr>
+              <w:jc w:val="both"/>
+              <w:rPr>
+                <w:rFonts w:ascii="Bookman Old Style" w:hAnsi="Bookman Old Style"/>
+                <w:sz w:val="14"/>
+                <w:szCs w:val="14"/>
+              </w:rPr>
+            </w:pPr>
+          </w:p>
+        </w:tc>
+        <w:tc>
+          <w:tcPr>
+            <w:tcW w:w="752" w:type="pct"/>
+          </w:tcPr>
+          <w:p>
+            <w:pPr>
+              <w:jc w:val="both"/>
+              <w:rPr>
+                <w:rFonts w:ascii="Bookman Old Style" w:hAnsi="Bookman Old Style"/>
+                <w:sz w:val="14"/>
+                <w:szCs w:val="14"/>
+              </w:rPr>
+            </w:pPr>
+          </w:p>
+        </w:tc>
+        <w:tc>
+          <w:tcPr>
+            <w:tcW w:w="516" w:type="pct"/>
+          </w:tcPr>
+          <w:p>
+            <w:pPr>
+              <w:jc w:val="both"/>
+              <w:rPr>
+                <w:rFonts w:ascii="Bookman Old Style" w:hAnsi="Bookman Old Style"/>
+                <w:sz w:val="14"/>
+                <w:szCs w:val="14"/>
+              </w:rPr>
+            </w:pPr>
           </w:p>
         </w:tc>
       </w:tr>
@@ -4130,7 +2170,8 @@
         </w:trPr>
         <w:tc>
           <w:tcPr>
-            <w:tcW w:w="443" w:type="pct"/>
+            <w:tcW w:w="5000" w:type="pct"/>
+            <w:gridSpan w:val="9"/>
           </w:tcPr>
           <w:p>
             <w:pPr>
@@ -4141,46 +2182,21 @@
                 <w:szCs w:val="14"/>
               </w:rPr>
             </w:pPr>
-            <w:r>
-              <w:rPr>
-                <w:rFonts w:ascii="Bookman Old Style" w:hAnsi="Bookman Old Style"/>
-                <w:sz w:val="14"/>
-                <w:szCs w:val="14"/>
-              </w:rPr>
-              <w:t>1</w:t>
-            </w:r>
-          </w:p>
-        </w:tc>
-        <w:tc>
-          <w:tcPr>
-            <w:tcW w:w="578" w:type="pct"/>
-          </w:tcPr>
-          <w:p>
-            <w:pPr>
-              <w:jc w:val="both"/>
-              <w:rPr>
-                <w:rFonts w:ascii="Bookman Old Style" w:hAnsi="Bookman Old Style"/>
-                <w:sz w:val="14"/>
-                <w:szCs w:val="14"/>
-              </w:rPr>
-            </w:pPr>
-            <w:proofErr w:type="spellStart"/>
-            <w:r>
-              <w:rPr>
-                <w:rFonts w:ascii="Bookman Old Style" w:hAnsi="Bookman Old Style"/>
-                <w:sz w:val="14"/>
-                <w:szCs w:val="14"/>
-                <w:lang w:val="en-US"/>
-              </w:rPr>
-              <w:t>Peningkatan</w:t>
-            </w:r>
-            <w:proofErr w:type="spellEnd"/>
-            <w:r>
-              <w:rPr>
-                <w:rFonts w:ascii="Bookman Old Style" w:hAnsi="Bookman Old Style"/>
-                <w:sz w:val="14"/>
-                <w:szCs w:val="14"/>
-                <w:lang w:val="en-US"/>
+            <w:proofErr w:type="spellStart"/>
+            <w:r>
+              <w:rPr>
+                <w:rFonts w:ascii="Bookman Old Style" w:hAnsi="Bookman Old Style"/>
+                <w:sz w:val="14"/>
+                <w:szCs w:val="14"/>
+              </w:rPr>
+              <w:t>Tahap</w:t>
+            </w:r>
+            <w:proofErr w:type="spellEnd"/>
+            <w:r>
+              <w:rPr>
+                <w:rFonts w:ascii="Bookman Old Style" w:hAnsi="Bookman Old Style"/>
+                <w:sz w:val="14"/>
+                <w:szCs w:val="14"/>
               </w:rPr>
               <w:t xml:space="preserve"> </w:t>
             </w:r>
@@ -4190,563 +2206,10 @@
                 <w:rFonts w:ascii="Bookman Old Style" w:hAnsi="Bookman Old Style"/>
                 <w:sz w:val="14"/>
                 <w:szCs w:val="14"/>
-                <w:lang w:val="en-US"/>
-              </w:rPr>
-              <w:t>kesempatan</w:t>
-            </w:r>
-            <w:proofErr w:type="spellEnd"/>
-            <w:r>
-              <w:rPr>
-                <w:rFonts w:ascii="Bookman Old Style" w:hAnsi="Bookman Old Style"/>
-                <w:sz w:val="14"/>
-                <w:szCs w:val="14"/>
-                <w:lang w:val="en-US"/>
-              </w:rPr>
-              <w:t xml:space="preserve"> </w:t>
-            </w:r>
-            <w:proofErr w:type="spellStart"/>
-            <w:r>
-              <w:rPr>
-                <w:rFonts w:ascii="Bookman Old Style" w:hAnsi="Bookman Old Style"/>
-                <w:sz w:val="14"/>
-                <w:szCs w:val="14"/>
-                <w:lang w:val="en-US"/>
-              </w:rPr>
-              <w:t>kerja</w:t>
-            </w:r>
-            <w:proofErr w:type="spellEnd"/>
-          </w:p>
-        </w:tc>
-        <w:tc>
-          <w:tcPr>
-            <w:tcW w:w="880" w:type="pct"/>
-          </w:tcPr>
-          <w:p>
-            <w:pPr>
-              <w:pStyle w:val="Paragraftabel"/>
-              <w:numPr>
-                <w:ilvl w:val="0"/>
-                <w:numId w:val="9"/>
-              </w:numPr>
-              <w:ind w:left="283" w:hanging="283"/>
-              <w:rPr>
-                <w:rFonts w:ascii="Bookman Old Style" w:hAnsi="Bookman Old Style" w:cs="Arial"/>
-                <w:sz w:val="14"/>
-                <w:szCs w:val="14"/>
-                <w:lang w:val="id-ID"/>
-              </w:rPr>
-            </w:pPr>
-            <w:r>
-              <w:rPr>
-                <w:rFonts w:ascii="Bookman Old Style" w:hAnsi="Bookman Old Style" w:cs="Arial"/>
-                <w:sz w:val="14"/>
-                <w:szCs w:val="14"/>
-                <w:lang w:val="id-ID"/>
-              </w:rPr>
-              <w:t xml:space="preserve">Menginformasikan kebutuhan tenaga kerja </w:t>
-            </w:r>
-            <w:r>
-              <w:rPr>
-                <w:rFonts w:ascii="Bookman Old Style" w:hAnsi="Bookman Old Style" w:cs="Arial"/>
-                <w:sz w:val="14"/>
-                <w:szCs w:val="14"/>
-              </w:rPr>
-              <w:t xml:space="preserve">tahap konstruksi </w:t>
-            </w:r>
-            <w:r>
-              <w:rPr>
-                <w:rFonts w:ascii="Bookman Old Style" w:hAnsi="Bookman Old Style" w:cs="Arial"/>
-                <w:sz w:val="14"/>
-                <w:szCs w:val="14"/>
-                <w:lang w:val="id-ID"/>
-              </w:rPr>
-              <w:t xml:space="preserve">ke instansi pemerintah Kabupaten </w:t>
-            </w:r>
-            <w:r>
-              <w:rPr>
-                <w:rFonts w:ascii="Bookman Old Style" w:hAnsi="Bookman Old Style" w:cs="Arial"/>
-                <w:sz w:val="14"/>
-                <w:szCs w:val="14"/>
-              </w:rPr>
-              <w:t>Musi Banyuasin</w:t>
-            </w:r>
-            <w:r>
-              <w:rPr>
-                <w:rFonts w:ascii="Bookman Old Style" w:hAnsi="Bookman Old Style" w:cs="Arial"/>
-                <w:sz w:val="14"/>
-                <w:szCs w:val="14"/>
-                <w:lang w:val="id-ID"/>
-              </w:rPr>
-              <w:t xml:space="preserve"> di bidang ketenagakerjaan.</w:t>
-            </w:r>
-          </w:p>
-          <w:p>
-            <w:pPr>
-              <w:pStyle w:val="Paragraftabel"/>
-              <w:numPr>
-                <w:ilvl w:val="0"/>
-                <w:numId w:val="9"/>
-              </w:numPr>
-              <w:ind w:left="283" w:hanging="283"/>
-              <w:rPr>
-                <w:rFonts w:ascii="Bookman Old Style" w:hAnsi="Bookman Old Style" w:cs="Arial"/>
-                <w:sz w:val="14"/>
-                <w:szCs w:val="14"/>
-                <w:lang w:val="id-ID"/>
-              </w:rPr>
-            </w:pPr>
-            <w:r>
-              <w:rPr>
-                <w:rFonts w:ascii="Bookman Old Style" w:hAnsi="Bookman Old Style" w:cs="Arial"/>
-                <w:sz w:val="14"/>
-                <w:szCs w:val="14"/>
-                <w:lang w:val="id-ID"/>
-              </w:rPr>
-              <w:t xml:space="preserve">Melakukan perekrutan tenaga </w:t>
-            </w:r>
-            <w:r>
-              <w:rPr>
-                <w:rFonts w:ascii="Bookman Old Style" w:hAnsi="Bookman Old Style" w:cs="Arial"/>
-                <w:sz w:val="14"/>
-                <w:szCs w:val="14"/>
-                <w:lang w:val="id-ID"/>
-              </w:rPr>
-              <w:lastRenderedPageBreak/>
-              <w:t xml:space="preserve">kerja secara terbuka. </w:t>
-            </w:r>
-          </w:p>
-          <w:p>
-            <w:pPr>
-              <w:jc w:val="both"/>
-              <w:rPr>
-                <w:rFonts w:ascii="Bookman Old Style" w:hAnsi="Bookman Old Style"/>
-                <w:sz w:val="14"/>
-                <w:szCs w:val="14"/>
-              </w:rPr>
-            </w:pPr>
-          </w:p>
-        </w:tc>
-        <w:tc>
-          <w:tcPr>
-            <w:tcW w:w="512" w:type="pct"/>
-          </w:tcPr>
-          <w:p>
-            <w:pPr>
-              <w:jc w:val="both"/>
-              <w:rPr>
-                <w:rFonts w:ascii="Bookman Old Style" w:hAnsi="Bookman Old Style"/>
-                <w:sz w:val="14"/>
-                <w:szCs w:val="14"/>
-              </w:rPr>
-            </w:pPr>
-          </w:p>
-        </w:tc>
-        <w:tc>
-          <w:tcPr>
-            <w:tcW w:w="431" w:type="pct"/>
-          </w:tcPr>
-          <w:p>
-            <w:pPr>
-              <w:jc w:val="both"/>
-              <w:rPr>
-                <w:rFonts w:ascii="Bookman Old Style" w:hAnsi="Bookman Old Style"/>
-                <w:sz w:val="14"/>
-                <w:szCs w:val="14"/>
-              </w:rPr>
-            </w:pPr>
-          </w:p>
-        </w:tc>
-        <w:tc>
-          <w:tcPr>
-            <w:tcW w:w="444" w:type="pct"/>
-          </w:tcPr>
-          <w:p>
-            <w:pPr>
-              <w:jc w:val="both"/>
-              <w:rPr>
-                <w:rFonts w:ascii="Bookman Old Style" w:hAnsi="Bookman Old Style"/>
-                <w:sz w:val="14"/>
-                <w:szCs w:val="14"/>
-              </w:rPr>
-            </w:pPr>
-          </w:p>
-        </w:tc>
-        <w:tc>
-          <w:tcPr>
-            <w:tcW w:w="444" w:type="pct"/>
-          </w:tcPr>
-          <w:p>
-            <w:pPr>
-              <w:jc w:val="both"/>
-              <w:rPr>
-                <w:rFonts w:ascii="Bookman Old Style" w:hAnsi="Bookman Old Style"/>
-                <w:sz w:val="14"/>
-                <w:szCs w:val="14"/>
-              </w:rPr>
-            </w:pPr>
-          </w:p>
-        </w:tc>
-        <w:tc>
-          <w:tcPr>
-            <w:tcW w:w="752" w:type="pct"/>
-          </w:tcPr>
-          <w:p>
-            <w:pPr>
-              <w:pStyle w:val="Paragraftabel"/>
-              <w:numPr>
-                <w:ilvl w:val="0"/>
-                <w:numId w:val="10"/>
-              </w:numPr>
-              <w:ind w:left="216" w:hanging="216"/>
-              <w:rPr>
-                <w:rFonts w:ascii="Bookman Old Style" w:hAnsi="Bookman Old Style" w:cs="Arial"/>
-                <w:sz w:val="14"/>
-                <w:szCs w:val="14"/>
-                <w:lang w:val="id-ID"/>
-              </w:rPr>
-            </w:pPr>
-            <w:r>
-              <w:rPr>
-                <w:rFonts w:ascii="Bookman Old Style" w:hAnsi="Bookman Old Style" w:cs="Arial"/>
-                <w:sz w:val="14"/>
-                <w:szCs w:val="14"/>
-                <w:lang w:val="id-ID"/>
-              </w:rPr>
-              <w:t xml:space="preserve">Kantor </w:t>
-            </w:r>
-            <w:r>
-              <w:rPr>
-                <w:rFonts w:ascii="Bookman Old Style" w:hAnsi="Bookman Old Style" w:cs="Arial"/>
-                <w:sz w:val="14"/>
-                <w:szCs w:val="14"/>
-              </w:rPr>
-              <w:t>Dinas Tenaga Kerja dan Transmigrasi Kabupaten Musi Banyuasin</w:t>
-            </w:r>
-          </w:p>
-          <w:p>
-            <w:pPr>
-              <w:pStyle w:val="Paragraftabel"/>
-              <w:numPr>
-                <w:ilvl w:val="0"/>
-                <w:numId w:val="10"/>
-              </w:numPr>
-              <w:ind w:left="216" w:hanging="216"/>
-              <w:rPr>
-                <w:rFonts w:ascii="Bookman Old Style" w:hAnsi="Bookman Old Style" w:cs="Arial"/>
-                <w:sz w:val="14"/>
-                <w:szCs w:val="14"/>
-                <w:lang w:val="id-ID"/>
-              </w:rPr>
-            </w:pPr>
-            <w:r>
-              <w:rPr>
-                <w:rFonts w:ascii="Bookman Old Style" w:hAnsi="Bookman Old Style" w:cs="Arial"/>
-                <w:sz w:val="14"/>
-                <w:szCs w:val="14"/>
-                <w:lang w:val="id-ID"/>
-              </w:rPr>
-              <w:t xml:space="preserve">Kantor lapangan </w:t>
-            </w:r>
-            <w:r>
-              <w:rPr>
-                <w:rFonts w:ascii="Bookman Old Style" w:hAnsi="Bookman Old Style" w:cs="Arial"/>
-                <w:sz w:val="14"/>
-                <w:szCs w:val="14"/>
-              </w:rPr>
-              <w:t>RSBV</w:t>
-            </w:r>
-            <w:r>
-              <w:rPr>
-                <w:rFonts w:ascii="Bookman Old Style" w:hAnsi="Bookman Old Style" w:cs="Arial"/>
-                <w:sz w:val="14"/>
-                <w:szCs w:val="14"/>
-                <w:lang w:val="id-ID"/>
-              </w:rPr>
-              <w:t>.</w:t>
-            </w:r>
-          </w:p>
-          <w:p>
-            <w:pPr>
-              <w:pStyle w:val="Paragraftabel"/>
-              <w:numPr>
-                <w:ilvl w:val="0"/>
-                <w:numId w:val="10"/>
-              </w:numPr>
-              <w:ind w:left="216" w:hanging="216"/>
-              <w:rPr>
-                <w:rFonts w:ascii="Bookman Old Style" w:hAnsi="Bookman Old Style" w:cs="Arial"/>
-                <w:sz w:val="14"/>
-                <w:szCs w:val="14"/>
-                <w:lang w:val="id-ID"/>
-              </w:rPr>
-            </w:pPr>
-            <w:r>
-              <w:rPr>
-                <w:rFonts w:ascii="Bookman Old Style" w:hAnsi="Bookman Old Style" w:cs="Arial"/>
-                <w:sz w:val="14"/>
-                <w:szCs w:val="14"/>
-                <w:lang w:val="id-ID"/>
-              </w:rPr>
-              <w:t>Kantor</w:t>
-            </w:r>
-            <w:r>
-              <w:rPr>
-                <w:rFonts w:ascii="Bookman Old Style" w:hAnsi="Bookman Old Style" w:cs="Arial"/>
-                <w:sz w:val="14"/>
-                <w:szCs w:val="14"/>
-              </w:rPr>
-              <w:t xml:space="preserve"> Desa :</w:t>
-            </w:r>
-          </w:p>
-          <w:p>
-            <w:pPr>
-              <w:pStyle w:val="Paragraftabel"/>
-              <w:numPr>
-                <w:ilvl w:val="0"/>
-                <w:numId w:val="11"/>
-              </w:numPr>
-              <w:ind w:left="437" w:hanging="221"/>
-              <w:rPr>
-                <w:rFonts w:ascii="Bookman Old Style" w:hAnsi="Bookman Old Style" w:cs="Arial"/>
-                <w:sz w:val="14"/>
-                <w:szCs w:val="14"/>
-                <w:lang w:val="id-ID"/>
-              </w:rPr>
-            </w:pPr>
-            <w:r>
-              <w:rPr>
-                <w:rFonts w:ascii="Bookman Old Style" w:hAnsi="Bookman Old Style" w:cs="Arial"/>
-                <w:sz w:val="14"/>
-                <w:szCs w:val="14"/>
-              </w:rPr>
-              <w:t xml:space="preserve">Tampang Baru, Kecamatan </w:t>
-            </w:r>
-            <w:r>
-              <w:rPr>
-                <w:rFonts w:ascii="Bookman Old Style" w:hAnsi="Bookman Old Style" w:cs="Arial"/>
-                <w:sz w:val="14"/>
-                <w:szCs w:val="14"/>
-              </w:rPr>
-              <w:lastRenderedPageBreak/>
-              <w:t>Bayung Lencir</w:t>
-            </w:r>
-          </w:p>
-          <w:p>
-            <w:pPr>
-              <w:jc w:val="both"/>
-              <w:rPr>
-                <w:rFonts w:ascii="Bookman Old Style" w:hAnsi="Bookman Old Style"/>
-                <w:sz w:val="14"/>
-                <w:szCs w:val="14"/>
-              </w:rPr>
-            </w:pPr>
-            <w:proofErr w:type="spellStart"/>
-            <w:r>
-              <w:rPr>
-                <w:rFonts w:ascii="Bookman Old Style" w:hAnsi="Bookman Old Style" w:cs="Arial"/>
-                <w:sz w:val="14"/>
-                <w:szCs w:val="14"/>
-              </w:rPr>
-              <w:t>Sinar</w:t>
-            </w:r>
-            <w:proofErr w:type="spellEnd"/>
-            <w:r>
-              <w:rPr>
-                <w:rFonts w:ascii="Bookman Old Style" w:hAnsi="Bookman Old Style" w:cs="Arial"/>
-                <w:sz w:val="14"/>
-                <w:szCs w:val="14"/>
-              </w:rPr>
-              <w:t xml:space="preserve"> </w:t>
-            </w:r>
-            <w:proofErr w:type="spellStart"/>
-            <w:r>
-              <w:rPr>
-                <w:rFonts w:ascii="Bookman Old Style" w:hAnsi="Bookman Old Style" w:cs="Arial"/>
-                <w:sz w:val="14"/>
-                <w:szCs w:val="14"/>
-              </w:rPr>
-              <w:t>Tungkal</w:t>
-            </w:r>
-            <w:proofErr w:type="spellEnd"/>
-            <w:r>
-              <w:rPr>
-                <w:rFonts w:ascii="Bookman Old Style" w:hAnsi="Bookman Old Style" w:cs="Arial"/>
-                <w:sz w:val="14"/>
-                <w:szCs w:val="14"/>
-              </w:rPr>
-              <w:t xml:space="preserve">, </w:t>
-            </w:r>
-            <w:proofErr w:type="spellStart"/>
-            <w:r>
-              <w:rPr>
-                <w:rFonts w:ascii="Bookman Old Style" w:hAnsi="Bookman Old Style" w:cs="Arial"/>
-                <w:sz w:val="14"/>
-                <w:szCs w:val="14"/>
-              </w:rPr>
-              <w:t>Marqo</w:t>
-            </w:r>
-            <w:proofErr w:type="spellEnd"/>
-            <w:r>
-              <w:rPr>
-                <w:rFonts w:ascii="Bookman Old Style" w:hAnsi="Bookman Old Style" w:cs="Arial"/>
-                <w:sz w:val="14"/>
-                <w:szCs w:val="14"/>
-              </w:rPr>
-              <w:t xml:space="preserve"> </w:t>
-            </w:r>
-            <w:proofErr w:type="spellStart"/>
-            <w:r>
-              <w:rPr>
-                <w:rFonts w:ascii="Bookman Old Style" w:hAnsi="Bookman Old Style" w:cs="Arial"/>
-                <w:sz w:val="14"/>
-                <w:szCs w:val="14"/>
-              </w:rPr>
-              <w:t>Mulyo</w:t>
-            </w:r>
-            <w:proofErr w:type="spellEnd"/>
-            <w:r>
-              <w:rPr>
-                <w:rFonts w:ascii="Bookman Old Style" w:hAnsi="Bookman Old Style" w:cs="Arial"/>
-                <w:sz w:val="14"/>
-                <w:szCs w:val="14"/>
-              </w:rPr>
-              <w:t xml:space="preserve">, </w:t>
-            </w:r>
-            <w:proofErr w:type="spellStart"/>
-            <w:r>
-              <w:rPr>
-                <w:rFonts w:ascii="Bookman Old Style" w:hAnsi="Bookman Old Style" w:cs="Arial"/>
-                <w:sz w:val="14"/>
-                <w:szCs w:val="14"/>
-              </w:rPr>
-              <w:t>Berojaya</w:t>
-            </w:r>
-            <w:proofErr w:type="spellEnd"/>
-            <w:r>
-              <w:rPr>
-                <w:rFonts w:ascii="Bookman Old Style" w:hAnsi="Bookman Old Style" w:cs="Arial"/>
-                <w:sz w:val="14"/>
-                <w:szCs w:val="14"/>
-              </w:rPr>
-              <w:t xml:space="preserve"> Timur, Beji </w:t>
-            </w:r>
-            <w:proofErr w:type="spellStart"/>
-            <w:r>
-              <w:rPr>
-                <w:rFonts w:ascii="Bookman Old Style" w:hAnsi="Bookman Old Style" w:cs="Arial"/>
-                <w:sz w:val="14"/>
-                <w:szCs w:val="14"/>
-              </w:rPr>
-              <w:t>Mulyo</w:t>
-            </w:r>
-            <w:proofErr w:type="spellEnd"/>
-            <w:r>
-              <w:rPr>
-                <w:rFonts w:ascii="Bookman Old Style" w:hAnsi="Bookman Old Style" w:cs="Arial"/>
-                <w:sz w:val="14"/>
-                <w:szCs w:val="14"/>
-              </w:rPr>
-              <w:t xml:space="preserve">, dan </w:t>
-            </w:r>
-            <w:proofErr w:type="spellStart"/>
-            <w:r>
-              <w:rPr>
-                <w:rFonts w:ascii="Bookman Old Style" w:hAnsi="Bookman Old Style" w:cs="Arial"/>
-                <w:sz w:val="14"/>
-                <w:szCs w:val="14"/>
-              </w:rPr>
-              <w:t>Simpang</w:t>
-            </w:r>
-            <w:proofErr w:type="spellEnd"/>
-            <w:r>
-              <w:rPr>
-                <w:rFonts w:ascii="Bookman Old Style" w:hAnsi="Bookman Old Style" w:cs="Arial"/>
-                <w:sz w:val="14"/>
-                <w:szCs w:val="14"/>
-              </w:rPr>
-              <w:t xml:space="preserve"> </w:t>
-            </w:r>
-            <w:proofErr w:type="spellStart"/>
-            <w:proofErr w:type="gramStart"/>
-            <w:r>
-              <w:rPr>
-                <w:rFonts w:ascii="Bookman Old Style" w:hAnsi="Bookman Old Style" w:cs="Arial"/>
-                <w:sz w:val="14"/>
-                <w:szCs w:val="14"/>
-              </w:rPr>
-              <w:t>Tungkal</w:t>
-            </w:r>
-            <w:proofErr w:type="spellEnd"/>
-            <w:r>
-              <w:rPr>
-                <w:rFonts w:ascii="Bookman Old Style" w:hAnsi="Bookman Old Style" w:cs="Arial"/>
-                <w:sz w:val="14"/>
-                <w:szCs w:val="14"/>
-              </w:rPr>
-              <w:t xml:space="preserve">,  </w:t>
-            </w:r>
-            <w:proofErr w:type="spellStart"/>
-            <w:r>
-              <w:rPr>
-                <w:rFonts w:ascii="Bookman Old Style" w:hAnsi="Bookman Old Style" w:cs="Arial"/>
-                <w:sz w:val="14"/>
-                <w:szCs w:val="14"/>
-              </w:rPr>
-              <w:t>Kecamatan</w:t>
-            </w:r>
-            <w:proofErr w:type="spellEnd"/>
-            <w:proofErr w:type="gramEnd"/>
-            <w:r>
-              <w:rPr>
-                <w:rFonts w:ascii="Bookman Old Style" w:hAnsi="Bookman Old Style" w:cs="Arial"/>
-                <w:sz w:val="14"/>
-                <w:szCs w:val="14"/>
-              </w:rPr>
-              <w:t xml:space="preserve"> </w:t>
-            </w:r>
-            <w:proofErr w:type="spellStart"/>
-            <w:r>
-              <w:rPr>
-                <w:rFonts w:ascii="Bookman Old Style" w:hAnsi="Bookman Old Style" w:cs="Arial"/>
-                <w:sz w:val="14"/>
-                <w:szCs w:val="14"/>
-              </w:rPr>
-              <w:t>Tungkal</w:t>
-            </w:r>
-            <w:proofErr w:type="spellEnd"/>
-            <w:r>
-              <w:rPr>
-                <w:rFonts w:ascii="Bookman Old Style" w:hAnsi="Bookman Old Style" w:cs="Arial"/>
-                <w:sz w:val="14"/>
-                <w:szCs w:val="14"/>
-              </w:rPr>
-              <w:t xml:space="preserve"> Jaya</w:t>
-            </w:r>
-          </w:p>
-        </w:tc>
-        <w:tc>
-          <w:tcPr>
-            <w:tcW w:w="516" w:type="pct"/>
-          </w:tcPr>
-          <w:p>
-            <w:pPr>
-              <w:jc w:val="both"/>
-              <w:rPr>
-                <w:rFonts w:ascii="Bookman Old Style" w:hAnsi="Bookman Old Style"/>
-                <w:sz w:val="14"/>
-                <w:szCs w:val="14"/>
-              </w:rPr>
-            </w:pPr>
-            <w:r>
-              <w:rPr>
-                <w:rFonts w:ascii="Bookman Old Style" w:hAnsi="Bookman Old Style" w:cs="Arial"/>
-                <w:sz w:val="14"/>
-                <w:szCs w:val="14"/>
-                <w:lang w:val="id-ID"/>
-              </w:rPr>
-              <w:lastRenderedPageBreak/>
-              <w:t>Selama proses perekrutan tenaga kerja tahap konstruksi.</w:t>
-            </w:r>
+              </w:rPr>
+              <w:t>Operasi</w:t>
+            </w:r>
+            <w:proofErr w:type="spellEnd"/>
           </w:p>
         </w:tc>
       </w:tr>
@@ -4767,14 +2230,6 @@
                 <w:szCs w:val="14"/>
               </w:rPr>
             </w:pPr>
-            <w:r>
-              <w:rPr>
-                <w:rFonts w:ascii="Bookman Old Style" w:hAnsi="Bookman Old Style"/>
-                <w:sz w:val="14"/>
-                <w:szCs w:val="14"/>
-              </w:rPr>
-              <w:t>2</w:t>
-            </w:r>
           </w:p>
         </w:tc>
         <w:tc>
@@ -4788,18 +2243,8 @@
                 <w:rFonts w:ascii="Bookman Old Style" w:hAnsi="Bookman Old Style"/>
                 <w:sz w:val="14"/>
                 <w:szCs w:val="14"/>
-                <w:lang w:val="en-US"/>
-              </w:rPr>
-            </w:pPr>
-            <w:r>
-              <w:rPr>
-                <w:rFonts w:ascii="Bookman Old Style" w:hAnsi="Bookman Old Style" w:cs="Arial"/>
-                <w:sz w:val="14"/>
-                <w:szCs w:val="14"/>
-                <w:lang w:val="id-ID"/>
-              </w:rPr>
-              <w:t>Penurunan  kualitas udara</w:t>
-            </w:r>
+              </w:rPr>
+            </w:pPr>
           </w:p>
         </w:tc>
         <w:tc>
@@ -4808,54 +2253,11 @@
           </w:tcPr>
           <w:p>
             <w:pPr>
-              <w:pStyle w:val="Paragraftabel"/>
-              <w:numPr>
-                <w:ilvl w:val="0"/>
-                <w:numId w:val="12"/>
-              </w:numPr>
-              <w:ind w:left="373" w:hanging="270"/>
-              <w:rPr>
-                <w:rFonts w:ascii="Bookman Old Style" w:hAnsi="Bookman Old Style" w:cs="Arial"/>
-                <w:sz w:val="14"/>
-                <w:szCs w:val="14"/>
-                <w:lang w:val="id-ID"/>
-              </w:rPr>
-            </w:pPr>
-            <w:r>
-              <w:rPr>
-                <w:rFonts w:ascii="Bookman Old Style" w:hAnsi="Bookman Old Style" w:cs="Arial"/>
-                <w:sz w:val="14"/>
-                <w:szCs w:val="14"/>
-              </w:rPr>
-              <w:t>Mengatur</w:t>
-            </w:r>
-            <w:r>
-              <w:rPr>
-                <w:rFonts w:ascii="Bookman Old Style" w:hAnsi="Bookman Old Style" w:cs="Arial"/>
-                <w:sz w:val="14"/>
-                <w:szCs w:val="14"/>
-                <w:lang w:val="id-ID"/>
-              </w:rPr>
-              <w:t xml:space="preserve"> kecepatan kendaraan pada jalan yang melalui jalan perkampungan dan tidak beraspal</w:t>
-            </w:r>
-            <w:r>
-              <w:rPr>
-                <w:rFonts w:ascii="Bookman Old Style" w:hAnsi="Bookman Old Style" w:cs="Arial"/>
-                <w:sz w:val="14"/>
-                <w:szCs w:val="14"/>
-              </w:rPr>
-              <w:t xml:space="preserve"> sesuai dengan standar yang berlaku di perusahaan</w:t>
-            </w:r>
-          </w:p>
-          <w:p>
-            <w:pPr>
-              <w:pStyle w:val="Paragraftabel"/>
-              <w:ind w:left="283"/>
-              <w:rPr>
-                <w:rFonts w:ascii="Bookman Old Style" w:hAnsi="Bookman Old Style" w:cs="Arial"/>
-                <w:sz w:val="14"/>
-                <w:szCs w:val="14"/>
-                <w:lang w:val="id-ID"/>
+              <w:jc w:val="both"/>
+              <w:rPr>
+                <w:rFonts w:ascii="Bookman Old Style" w:hAnsi="Bookman Old Style"/>
+                <w:sz w:val="14"/>
+                <w:szCs w:val="14"/>
               </w:rPr>
             </w:pPr>
           </w:p>
@@ -4926,24 +2328,13 @@
           </w:tcPr>
           <w:p>
             <w:pPr>
-              <w:pStyle w:val="Paragraftabel"/>
-              <w:ind w:left="216"/>
-              <w:rPr>
-                <w:rFonts w:ascii="Bookman Old Style" w:hAnsi="Bookman Old Style" w:cs="Arial"/>
-                <w:sz w:val="14"/>
-                <w:szCs w:val="14"/>
-                <w:lang w:val="id-ID"/>
-              </w:rPr>
-            </w:pPr>
-            <w:r>
-              <w:rPr>
-                <w:rFonts w:ascii="Bookman Old Style" w:hAnsi="Bookman Old Style" w:cs="Arial"/>
-                <w:sz w:val="14"/>
-                <w:szCs w:val="14"/>
-                <w:lang w:val="id-ID"/>
-              </w:rPr>
-              <w:t>Jalan yang dilintasi kendaraan angkutan kegiatan mobiliasasi-demobilisasi alat dan bahan.</w:t>
-            </w:r>
+              <w:jc w:val="both"/>
+              <w:rPr>
+                <w:rFonts w:ascii="Bookman Old Style" w:hAnsi="Bookman Old Style"/>
+                <w:sz w:val="14"/>
+                <w:szCs w:val="14"/>
+              </w:rPr>
+            </w:pPr>
           </w:p>
         </w:tc>
         <w:tc>
@@ -4952,508 +2343,13 @@
           </w:tcPr>
           <w:p>
             <w:pPr>
-              <w:pStyle w:val="Paragraftabel"/>
-              <w:rPr>
-                <w:rFonts w:ascii="Bookman Old Style" w:hAnsi="Bookman Old Style" w:cs="Arial"/>
-                <w:sz w:val="14"/>
-                <w:szCs w:val="14"/>
-                <w:lang w:val="id-ID"/>
-              </w:rPr>
-            </w:pPr>
-            <w:r>
-              <w:rPr>
-                <w:rFonts w:ascii="Bookman Old Style" w:hAnsi="Bookman Old Style" w:cs="Arial"/>
-                <w:sz w:val="14"/>
-                <w:szCs w:val="14"/>
-                <w:lang w:val="id-ID"/>
-              </w:rPr>
-              <w:t xml:space="preserve">Selama kegiatan </w:t>
-            </w:r>
-          </w:p>
-          <w:p>
-            <w:pPr>
               <w:jc w:val="both"/>
               <w:rPr>
-                <w:rFonts w:ascii="Bookman Old Style" w:hAnsi="Bookman Old Style" w:cs="Arial"/>
-                <w:sz w:val="14"/>
-                <w:szCs w:val="14"/>
-                <w:lang w:val="id-ID"/>
-              </w:rPr>
-            </w:pPr>
-            <w:r>
-              <w:rPr>
-                <w:rFonts w:ascii="Bookman Old Style" w:hAnsi="Bookman Old Style" w:cs="Arial"/>
-                <w:sz w:val="14"/>
-                <w:szCs w:val="14"/>
-              </w:rPr>
-              <w:t>m</w:t>
-            </w:r>
-            <w:r>
-              <w:rPr>
-                <w:rFonts w:ascii="Bookman Old Style" w:hAnsi="Bookman Old Style" w:cs="Arial"/>
-                <w:sz w:val="14"/>
-                <w:szCs w:val="14"/>
-                <w:lang w:val="id-ID"/>
-              </w:rPr>
-              <w:t>obilisasi-demobilisasi alat dan bahan</w:t>
-            </w:r>
-          </w:p>
-        </w:tc>
-      </w:tr>
-      <w:tr>
-        <w:trPr>
-          <w:trHeight w:val="397"/>
-        </w:trPr>
-        <w:tc>
-          <w:tcPr>
-            <w:tcW w:w="5000" w:type="pct"/>
-            <w:gridSpan w:val="9"/>
-          </w:tcPr>
-          <w:p>
-            <w:pPr>
-              <w:jc w:val="both"/>
-              <w:rPr>
-                <w:rFonts w:ascii="Bookman Old Style" w:hAnsi="Bookman Old Style"/>
-                <w:sz w:val="14"/>
-                <w:szCs w:val="14"/>
-              </w:rPr>
-            </w:pPr>
-            <w:proofErr w:type="spellStart"/>
-            <w:r>
-              <w:rPr>
-                <w:rFonts w:ascii="Bookman Old Style" w:hAnsi="Bookman Old Style"/>
-                <w:sz w:val="14"/>
-                <w:szCs w:val="14"/>
-              </w:rPr>
-              <w:t>Tahap</w:t>
-            </w:r>
-            <w:proofErr w:type="spellEnd"/>
-            <w:r>
-              <w:rPr>
-                <w:rFonts w:ascii="Bookman Old Style" w:hAnsi="Bookman Old Style"/>
-                <w:sz w:val="14"/>
-                <w:szCs w:val="14"/>
-              </w:rPr>
-              <w:t xml:space="preserve"> </w:t>
-            </w:r>
-            <w:proofErr w:type="spellStart"/>
-            <w:r>
-              <w:rPr>
-                <w:rFonts w:ascii="Bookman Old Style" w:hAnsi="Bookman Old Style"/>
-                <w:sz w:val="14"/>
-                <w:szCs w:val="14"/>
-              </w:rPr>
-              <w:t>Operasi</w:t>
-            </w:r>
-            <w:proofErr w:type="spellEnd"/>
-          </w:p>
-        </w:tc>
-      </w:tr>
-      <w:tr>
-        <w:trPr>
-          <w:trHeight w:val="397"/>
-        </w:trPr>
-        <w:tc>
-          <w:tcPr>
-            <w:tcW w:w="443" w:type="pct"/>
-          </w:tcPr>
-          <w:p>
-            <w:pPr>
-              <w:jc w:val="both"/>
-              <w:rPr>
-                <w:rFonts w:ascii="Bookman Old Style" w:hAnsi="Bookman Old Style"/>
-                <w:sz w:val="14"/>
-                <w:szCs w:val="14"/>
-              </w:rPr>
-            </w:pPr>
-            <w:r>
-              <w:rPr>
-                <w:rFonts w:ascii="Bookman Old Style" w:hAnsi="Bookman Old Style"/>
-                <w:sz w:val="14"/>
-                <w:szCs w:val="14"/>
-              </w:rPr>
-              <w:t>1</w:t>
-            </w:r>
-          </w:p>
-        </w:tc>
-        <w:tc>
-          <w:tcPr>
-            <w:tcW w:w="578" w:type="pct"/>
-          </w:tcPr>
-          <w:p>
-            <w:pPr>
-              <w:jc w:val="both"/>
-              <w:rPr>
-                <w:rFonts w:ascii="Bookman Old Style" w:hAnsi="Bookman Old Style"/>
-                <w:sz w:val="14"/>
-                <w:szCs w:val="14"/>
-              </w:rPr>
-            </w:pPr>
-            <w:proofErr w:type="spellStart"/>
-            <w:r>
-              <w:rPr>
-                <w:rFonts w:ascii="Bookman Old Style" w:hAnsi="Bookman Old Style"/>
-                <w:sz w:val="14"/>
-                <w:szCs w:val="14"/>
-              </w:rPr>
-              <w:t>Timbulnya</w:t>
-            </w:r>
-            <w:proofErr w:type="spellEnd"/>
-            <w:r>
-              <w:rPr>
-                <w:rFonts w:ascii="Bookman Old Style" w:hAnsi="Bookman Old Style"/>
-                <w:sz w:val="14"/>
-                <w:szCs w:val="14"/>
-              </w:rPr>
-              <w:t xml:space="preserve"> </w:t>
-            </w:r>
-            <w:proofErr w:type="spellStart"/>
-            <w:r>
-              <w:rPr>
-                <w:rFonts w:ascii="Bookman Old Style" w:hAnsi="Bookman Old Style"/>
-                <w:sz w:val="14"/>
-                <w:szCs w:val="14"/>
-              </w:rPr>
-              <w:t>atau</w:t>
-            </w:r>
-            <w:proofErr w:type="spellEnd"/>
-            <w:r>
-              <w:rPr>
-                <w:rFonts w:ascii="Bookman Old Style" w:hAnsi="Bookman Old Style"/>
-                <w:sz w:val="14"/>
-                <w:szCs w:val="14"/>
-              </w:rPr>
-              <w:t xml:space="preserve"> </w:t>
-            </w:r>
-            <w:proofErr w:type="spellStart"/>
-            <w:r>
-              <w:rPr>
-                <w:rFonts w:ascii="Bookman Old Style" w:hAnsi="Bookman Old Style"/>
-                <w:sz w:val="14"/>
-                <w:szCs w:val="14"/>
-              </w:rPr>
-              <w:t>hilangnya</w:t>
-            </w:r>
-            <w:proofErr w:type="spellEnd"/>
-            <w:r>
-              <w:rPr>
-                <w:rFonts w:ascii="Bookman Old Style" w:hAnsi="Bookman Old Style"/>
-                <w:sz w:val="14"/>
-                <w:szCs w:val="14"/>
-              </w:rPr>
-              <w:t xml:space="preserve"> </w:t>
-            </w:r>
-            <w:proofErr w:type="spellStart"/>
-            <w:r>
-              <w:rPr>
-                <w:rFonts w:ascii="Bookman Old Style" w:hAnsi="Bookman Old Style"/>
-                <w:sz w:val="14"/>
-                <w:szCs w:val="14"/>
-              </w:rPr>
-              <w:t>kesempatan</w:t>
-            </w:r>
-            <w:proofErr w:type="spellEnd"/>
-            <w:r>
-              <w:rPr>
-                <w:rFonts w:ascii="Bookman Old Style" w:hAnsi="Bookman Old Style"/>
-                <w:sz w:val="14"/>
-                <w:szCs w:val="14"/>
-              </w:rPr>
-              <w:t xml:space="preserve"> </w:t>
-            </w:r>
-            <w:proofErr w:type="spellStart"/>
-            <w:r>
-              <w:rPr>
-                <w:rFonts w:ascii="Bookman Old Style" w:hAnsi="Bookman Old Style"/>
-                <w:sz w:val="14"/>
-                <w:szCs w:val="14"/>
-              </w:rPr>
-              <w:t>kerja</w:t>
-            </w:r>
-            <w:proofErr w:type="spellEnd"/>
-          </w:p>
-        </w:tc>
-        <w:tc>
-          <w:tcPr>
-            <w:tcW w:w="880" w:type="pct"/>
-          </w:tcPr>
-          <w:p>
-            <w:pPr>
-              <w:pStyle w:val="Paragraftabel"/>
-              <w:numPr>
-                <w:ilvl w:val="0"/>
-                <w:numId w:val="13"/>
-              </w:numPr>
-              <w:ind w:left="286" w:hanging="286"/>
-              <w:rPr>
-                <w:rFonts w:ascii="Bookman Old Style" w:hAnsi="Bookman Old Style" w:cs="Arial"/>
-                <w:sz w:val="14"/>
-                <w:szCs w:val="14"/>
-                <w:lang w:val="id-ID"/>
-              </w:rPr>
-            </w:pPr>
-            <w:r>
-              <w:rPr>
-                <w:rFonts w:ascii="Bookman Old Style" w:hAnsi="Bookman Old Style" w:cs="Arial"/>
-                <w:sz w:val="14"/>
-                <w:szCs w:val="14"/>
-                <w:lang w:val="id-ID"/>
-              </w:rPr>
-              <w:t xml:space="preserve">Menginformasikan kebutuhan tenaga kerja </w:t>
-            </w:r>
-            <w:r>
-              <w:rPr>
-                <w:rFonts w:ascii="Bookman Old Style" w:hAnsi="Bookman Old Style" w:cs="Arial"/>
-                <w:sz w:val="14"/>
-                <w:szCs w:val="14"/>
-              </w:rPr>
-              <w:t xml:space="preserve">tahap konstruksi </w:t>
-            </w:r>
-            <w:r>
-              <w:rPr>
-                <w:rFonts w:ascii="Bookman Old Style" w:hAnsi="Bookman Old Style" w:cs="Arial"/>
-                <w:sz w:val="14"/>
-                <w:szCs w:val="14"/>
-                <w:lang w:val="id-ID"/>
-              </w:rPr>
-              <w:t xml:space="preserve">ke instansi pemerintah Kabupaten </w:t>
-            </w:r>
-            <w:r>
-              <w:rPr>
-                <w:rFonts w:ascii="Bookman Old Style" w:hAnsi="Bookman Old Style" w:cs="Arial"/>
-                <w:sz w:val="14"/>
-                <w:szCs w:val="14"/>
-              </w:rPr>
-              <w:t>Musi Banyuasin</w:t>
-            </w:r>
-            <w:r>
-              <w:rPr>
-                <w:rFonts w:ascii="Bookman Old Style" w:hAnsi="Bookman Old Style" w:cs="Arial"/>
-                <w:sz w:val="14"/>
-                <w:szCs w:val="14"/>
-                <w:lang w:val="id-ID"/>
-              </w:rPr>
-              <w:t xml:space="preserve"> di bidang ketenagakerjaan.</w:t>
-            </w:r>
-          </w:p>
-          <w:p>
-            <w:pPr>
-              <w:pStyle w:val="Paragraftabel"/>
-              <w:numPr>
-                <w:ilvl w:val="0"/>
-                <w:numId w:val="13"/>
-              </w:numPr>
-              <w:ind w:left="283" w:hanging="283"/>
-              <w:rPr>
-                <w:rFonts w:ascii="Bookman Old Style" w:hAnsi="Bookman Old Style" w:cs="Arial"/>
-                <w:sz w:val="14"/>
-                <w:szCs w:val="14"/>
-                <w:lang w:val="id-ID"/>
-              </w:rPr>
-            </w:pPr>
-            <w:r>
-              <w:rPr>
-                <w:rFonts w:ascii="Bookman Old Style" w:hAnsi="Bookman Old Style" w:cs="Arial"/>
-                <w:sz w:val="14"/>
-                <w:szCs w:val="14"/>
-                <w:lang w:val="id-ID"/>
-              </w:rPr>
-              <w:t xml:space="preserve">Melakukan perekrutan tenaga kerja secara terbuka. </w:t>
-            </w:r>
-          </w:p>
-          <w:p>
-            <w:pPr>
-              <w:jc w:val="both"/>
-              <w:rPr>
-                <w:rFonts w:ascii="Bookman Old Style" w:hAnsi="Bookman Old Style"/>
-                <w:sz w:val="14"/>
-                <w:szCs w:val="14"/>
-              </w:rPr>
-            </w:pPr>
-          </w:p>
-        </w:tc>
-        <w:tc>
-          <w:tcPr>
-            <w:tcW w:w="512" w:type="pct"/>
-          </w:tcPr>
-          <w:p>
-            <w:pPr>
-              <w:jc w:val="both"/>
-              <w:rPr>
-                <w:rFonts w:ascii="Bookman Old Style" w:hAnsi="Bookman Old Style"/>
-                <w:sz w:val="14"/>
-                <w:szCs w:val="14"/>
-              </w:rPr>
-            </w:pPr>
-          </w:p>
-        </w:tc>
-        <w:tc>
-          <w:tcPr>
-            <w:tcW w:w="431" w:type="pct"/>
-          </w:tcPr>
-          <w:p>
-            <w:pPr>
-              <w:jc w:val="both"/>
-              <w:rPr>
-                <w:rFonts w:ascii="Bookman Old Style" w:hAnsi="Bookman Old Style"/>
-                <w:sz w:val="14"/>
-                <w:szCs w:val="14"/>
-              </w:rPr>
-            </w:pPr>
-          </w:p>
-        </w:tc>
-        <w:tc>
-          <w:tcPr>
-            <w:tcW w:w="444" w:type="pct"/>
-          </w:tcPr>
-          <w:p>
-            <w:pPr>
-              <w:jc w:val="both"/>
-              <w:rPr>
-                <w:rFonts w:ascii="Bookman Old Style" w:hAnsi="Bookman Old Style"/>
-                <w:sz w:val="14"/>
-                <w:szCs w:val="14"/>
-              </w:rPr>
-            </w:pPr>
-          </w:p>
-        </w:tc>
-        <w:tc>
-          <w:tcPr>
-            <w:tcW w:w="444" w:type="pct"/>
-          </w:tcPr>
-          <w:p>
-            <w:pPr>
-              <w:jc w:val="both"/>
-              <w:rPr>
-                <w:rFonts w:ascii="Bookman Old Style" w:hAnsi="Bookman Old Style"/>
-                <w:sz w:val="14"/>
-                <w:szCs w:val="14"/>
-              </w:rPr>
-            </w:pPr>
-          </w:p>
-        </w:tc>
-        <w:tc>
-          <w:tcPr>
-            <w:tcW w:w="752" w:type="pct"/>
-          </w:tcPr>
-          <w:p>
-            <w:pPr>
-              <w:pStyle w:val="Paragraftabel"/>
-              <w:numPr>
-                <w:ilvl w:val="0"/>
-                <w:numId w:val="14"/>
-              </w:numPr>
-              <w:ind w:left="261" w:hanging="261"/>
-              <w:rPr>
-                <w:rFonts w:ascii="Bookman Old Style" w:hAnsi="Bookman Old Style" w:cs="Arial"/>
-                <w:sz w:val="14"/>
-                <w:szCs w:val="14"/>
-                <w:lang w:val="id-ID"/>
-              </w:rPr>
-            </w:pPr>
-            <w:r>
-              <w:rPr>
-                <w:rFonts w:ascii="Bookman Old Style" w:hAnsi="Bookman Old Style" w:cs="Arial"/>
-                <w:sz w:val="14"/>
-                <w:szCs w:val="14"/>
-                <w:lang w:val="id-ID"/>
-              </w:rPr>
-              <w:t xml:space="preserve">Kantor </w:t>
-            </w:r>
-            <w:r>
-              <w:rPr>
-                <w:rFonts w:ascii="Bookman Old Style" w:hAnsi="Bookman Old Style" w:cs="Arial"/>
-                <w:sz w:val="14"/>
-                <w:szCs w:val="14"/>
-              </w:rPr>
-              <w:t>Dinas Tenaga Kerja dan Transmigrasi Kabupaten Musi Banyuasin</w:t>
-            </w:r>
-          </w:p>
-          <w:p>
-            <w:pPr>
-              <w:pStyle w:val="Paragraftabel"/>
-              <w:numPr>
-                <w:ilvl w:val="0"/>
-                <w:numId w:val="14"/>
-              </w:numPr>
-              <w:ind w:left="261" w:hanging="261"/>
-              <w:rPr>
-                <w:rFonts w:ascii="Bookman Old Style" w:hAnsi="Bookman Old Style" w:cs="Arial"/>
-                <w:sz w:val="14"/>
-                <w:szCs w:val="14"/>
-                <w:lang w:val="id-ID"/>
-              </w:rPr>
-            </w:pPr>
-            <w:r>
-              <w:rPr>
-                <w:rFonts w:ascii="Bookman Old Style" w:hAnsi="Bookman Old Style" w:cs="Arial"/>
-                <w:sz w:val="14"/>
-                <w:szCs w:val="14"/>
-                <w:lang w:val="id-ID"/>
-              </w:rPr>
-              <w:t xml:space="preserve">Kantor lapangan </w:t>
-            </w:r>
-            <w:r>
-              <w:rPr>
-                <w:rFonts w:ascii="Bookman Old Style" w:hAnsi="Bookman Old Style" w:cs="Arial"/>
-                <w:sz w:val="14"/>
-                <w:szCs w:val="14"/>
-              </w:rPr>
-              <w:t>RSBV</w:t>
-            </w:r>
-            <w:r>
-              <w:rPr>
-                <w:rFonts w:ascii="Bookman Old Style" w:hAnsi="Bookman Old Style" w:cs="Arial"/>
-                <w:sz w:val="14"/>
-                <w:szCs w:val="14"/>
-                <w:lang w:val="id-ID"/>
-              </w:rPr>
-              <w:t>.</w:t>
-            </w:r>
-          </w:p>
-          <w:p>
-            <w:pPr>
-              <w:jc w:val="both"/>
-              <w:rPr>
-                <w:rFonts w:ascii="Bookman Old Style" w:hAnsi="Bookman Old Style"/>
-                <w:sz w:val="14"/>
-                <w:szCs w:val="14"/>
-              </w:rPr>
-            </w:pPr>
-          </w:p>
-        </w:tc>
-        <w:tc>
-          <w:tcPr>
-            <w:tcW w:w="516" w:type="pct"/>
-          </w:tcPr>
-          <w:p>
-            <w:pPr>
-              <w:jc w:val="both"/>
-              <w:rPr>
-                <w:rFonts w:ascii="Bookman Old Style" w:hAnsi="Bookman Old Style"/>
-                <w:sz w:val="14"/>
-                <w:szCs w:val="14"/>
-              </w:rPr>
-            </w:pPr>
-            <w:r>
-              <w:rPr>
-                <w:rFonts w:ascii="Bookman Old Style" w:hAnsi="Bookman Old Style" w:cs="Arial"/>
-                <w:sz w:val="14"/>
-                <w:szCs w:val="14"/>
-                <w:lang w:val="id-ID"/>
-              </w:rPr>
-              <w:t xml:space="preserve">Selama proses perekrutan tenaga kerja tahap </w:t>
-            </w:r>
-            <w:proofErr w:type="spellStart"/>
-            <w:r>
-              <w:rPr>
-                <w:rFonts w:ascii="Bookman Old Style" w:hAnsi="Bookman Old Style" w:cs="Arial"/>
-                <w:sz w:val="14"/>
-                <w:szCs w:val="14"/>
-              </w:rPr>
-              <w:t>operasi</w:t>
-            </w:r>
-            <w:proofErr w:type="spellEnd"/>
+                <w:rFonts w:ascii="Bookman Old Style" w:hAnsi="Bookman Old Style"/>
+                <w:sz w:val="14"/>
+                <w:szCs w:val="14"/>
+              </w:rPr>
+            </w:pPr>
           </w:p>
         </w:tc>
       </w:tr>
@@ -5723,13 +2619,13 @@
         <w:tblLook w:val="04A0" w:firstRow="1" w:lastRow="0" w:firstColumn="1" w:lastColumn="0" w:noHBand="0" w:noVBand="1"/>
       </w:tblPr>
       <w:tblGrid>
-        <w:gridCol w:w="407"/>
-        <w:gridCol w:w="1057"/>
-        <w:gridCol w:w="1964"/>
-        <w:gridCol w:w="1530"/>
-        <w:gridCol w:w="1620"/>
-        <w:gridCol w:w="1869"/>
-        <w:gridCol w:w="2009"/>
+        <w:gridCol w:w="408"/>
+        <w:gridCol w:w="1225"/>
+        <w:gridCol w:w="1956"/>
+        <w:gridCol w:w="1633"/>
+        <w:gridCol w:w="1380"/>
+        <w:gridCol w:w="1867"/>
+        <w:gridCol w:w="1987"/>
       </w:tblGrid>
       <w:tr>
         <w:trPr>
@@ -6209,7 +3105,7 @@
                 <w:sz w:val="14"/>
                 <w:szCs w:val="14"/>
               </w:rPr>
-              <w:t>${</w:t>
+              <w:t>{</w:t>
             </w:r>
             <w:proofErr w:type="spellStart"/>
             <w:r>
@@ -6244,250 +3140,6 @@
                 <w:szCs w:val="16"/>
               </w:rPr>
             </w:pPr>
-            <w:proofErr w:type="spellStart"/>
-            <w:r>
-              <w:rPr>
-                <w:rFonts w:ascii="Bookman Old Style" w:hAnsi="Bookman Old Style" w:cs="Arial"/>
-                <w:sz w:val="16"/>
-                <w:szCs w:val="16"/>
-              </w:rPr>
-              <w:t>Melakukan</w:t>
-            </w:r>
-            <w:proofErr w:type="spellEnd"/>
-            <w:r>
-              <w:rPr>
-                <w:rFonts w:ascii="Bookman Old Style" w:hAnsi="Bookman Old Style" w:cs="Arial"/>
-                <w:sz w:val="16"/>
-                <w:szCs w:val="16"/>
-              </w:rPr>
-              <w:t xml:space="preserve"> </w:t>
-            </w:r>
-            <w:proofErr w:type="spellStart"/>
-            <w:r>
-              <w:rPr>
-                <w:rFonts w:ascii="Bookman Old Style" w:hAnsi="Bookman Old Style" w:cs="Arial"/>
-                <w:sz w:val="16"/>
-                <w:szCs w:val="16"/>
-              </w:rPr>
-              <w:t>wawancara</w:t>
-            </w:r>
-            <w:proofErr w:type="spellEnd"/>
-            <w:r>
-              <w:rPr>
-                <w:rFonts w:ascii="Bookman Old Style" w:hAnsi="Bookman Old Style" w:cs="Arial"/>
-                <w:sz w:val="16"/>
-                <w:szCs w:val="16"/>
-              </w:rPr>
-              <w:t xml:space="preserve"> </w:t>
-            </w:r>
-            <w:proofErr w:type="spellStart"/>
-            <w:r>
-              <w:rPr>
-                <w:rFonts w:ascii="Bookman Old Style" w:hAnsi="Bookman Old Style" w:cs="Arial"/>
-                <w:sz w:val="16"/>
-                <w:szCs w:val="16"/>
-              </w:rPr>
-              <w:t>kepada</w:t>
-            </w:r>
-            <w:proofErr w:type="spellEnd"/>
-            <w:r>
-              <w:rPr>
-                <w:rFonts w:ascii="Bookman Old Style" w:hAnsi="Bookman Old Style" w:cs="Arial"/>
-                <w:sz w:val="16"/>
-                <w:szCs w:val="16"/>
-              </w:rPr>
-              <w:t xml:space="preserve"> </w:t>
-            </w:r>
-            <w:proofErr w:type="spellStart"/>
-            <w:r>
-              <w:rPr>
-                <w:rFonts w:ascii="Bookman Old Style" w:hAnsi="Bookman Old Style" w:cs="Arial"/>
-                <w:sz w:val="16"/>
-                <w:szCs w:val="16"/>
-              </w:rPr>
-              <w:t>warga</w:t>
-            </w:r>
-            <w:proofErr w:type="spellEnd"/>
-            <w:r>
-              <w:rPr>
-                <w:rFonts w:ascii="Bookman Old Style" w:hAnsi="Bookman Old Style" w:cs="Arial"/>
-                <w:sz w:val="16"/>
-                <w:szCs w:val="16"/>
-              </w:rPr>
-              <w:t xml:space="preserve"> yang </w:t>
-            </w:r>
-            <w:proofErr w:type="spellStart"/>
-            <w:r>
-              <w:rPr>
-                <w:rFonts w:ascii="Bookman Old Style" w:hAnsi="Bookman Old Style" w:cs="Arial"/>
-                <w:sz w:val="16"/>
-                <w:szCs w:val="16"/>
-              </w:rPr>
-              <w:t>terkena</w:t>
-            </w:r>
-            <w:proofErr w:type="spellEnd"/>
-            <w:r>
-              <w:rPr>
-                <w:rFonts w:ascii="Bookman Old Style" w:hAnsi="Bookman Old Style" w:cs="Arial"/>
-                <w:sz w:val="16"/>
-                <w:szCs w:val="16"/>
-              </w:rPr>
-              <w:t xml:space="preserve"> </w:t>
-            </w:r>
-            <w:proofErr w:type="spellStart"/>
-            <w:r>
-              <w:rPr>
-                <w:rFonts w:ascii="Bookman Old Style" w:hAnsi="Bookman Old Style" w:cs="Arial"/>
-                <w:sz w:val="16"/>
-                <w:szCs w:val="16"/>
-              </w:rPr>
-              <w:t>dampak</w:t>
-            </w:r>
-            <w:proofErr w:type="spellEnd"/>
-            <w:r>
-              <w:rPr>
-                <w:rFonts w:ascii="Bookman Old Style" w:hAnsi="Bookman Old Style" w:cs="Arial"/>
-                <w:sz w:val="16"/>
-                <w:szCs w:val="16"/>
-              </w:rPr>
-              <w:t xml:space="preserve"> </w:t>
-            </w:r>
-            <w:proofErr w:type="spellStart"/>
-            <w:r>
-              <w:rPr>
-                <w:rFonts w:ascii="Bookman Old Style" w:hAnsi="Bookman Old Style" w:cs="Arial"/>
-                <w:sz w:val="16"/>
-                <w:szCs w:val="16"/>
-              </w:rPr>
-              <w:t>mengenai</w:t>
-            </w:r>
-            <w:proofErr w:type="spellEnd"/>
-            <w:r>
-              <w:rPr>
-                <w:rFonts w:ascii="Bookman Old Style" w:hAnsi="Bookman Old Style" w:cs="Arial"/>
-                <w:sz w:val="16"/>
-                <w:szCs w:val="16"/>
-              </w:rPr>
-              <w:t xml:space="preserve"> proses </w:t>
-            </w:r>
-            <w:proofErr w:type="spellStart"/>
-            <w:r>
-              <w:rPr>
-                <w:rFonts w:ascii="Bookman Old Style" w:hAnsi="Bookman Old Style" w:cs="Arial"/>
-                <w:sz w:val="16"/>
-                <w:szCs w:val="16"/>
-              </w:rPr>
-              <w:t>ganti</w:t>
-            </w:r>
-            <w:proofErr w:type="spellEnd"/>
-            <w:r>
-              <w:rPr>
-                <w:rFonts w:ascii="Bookman Old Style" w:hAnsi="Bookman Old Style" w:cs="Arial"/>
-                <w:sz w:val="16"/>
-                <w:szCs w:val="16"/>
-              </w:rPr>
-              <w:t xml:space="preserve"> </w:t>
-            </w:r>
-            <w:proofErr w:type="spellStart"/>
-            <w:r>
-              <w:rPr>
-                <w:rFonts w:ascii="Bookman Old Style" w:hAnsi="Bookman Old Style" w:cs="Arial"/>
-                <w:sz w:val="16"/>
-                <w:szCs w:val="16"/>
-              </w:rPr>
-              <w:t>rugi</w:t>
-            </w:r>
-            <w:proofErr w:type="spellEnd"/>
-            <w:r>
-              <w:rPr>
-                <w:rFonts w:ascii="Bookman Old Style" w:hAnsi="Bookman Old Style" w:cs="Arial"/>
-                <w:sz w:val="16"/>
-                <w:szCs w:val="16"/>
-              </w:rPr>
-              <w:t xml:space="preserve"> </w:t>
-            </w:r>
-            <w:proofErr w:type="spellStart"/>
-            <w:r>
-              <w:rPr>
-                <w:rFonts w:ascii="Bookman Old Style" w:hAnsi="Bookman Old Style" w:cs="Arial"/>
-                <w:sz w:val="16"/>
-                <w:szCs w:val="16"/>
-              </w:rPr>
-              <w:t>atau</w:t>
-            </w:r>
-            <w:proofErr w:type="spellEnd"/>
-            <w:r>
-              <w:rPr>
-                <w:rFonts w:ascii="Bookman Old Style" w:hAnsi="Bookman Old Style" w:cs="Arial"/>
-                <w:sz w:val="16"/>
-                <w:szCs w:val="16"/>
-              </w:rPr>
-              <w:t xml:space="preserve"> </w:t>
-            </w:r>
-            <w:proofErr w:type="spellStart"/>
-            <w:r>
-              <w:rPr>
-                <w:rFonts w:ascii="Bookman Old Style" w:hAnsi="Bookman Old Style" w:cs="Arial"/>
-                <w:sz w:val="16"/>
-                <w:szCs w:val="16"/>
-              </w:rPr>
-              <w:t>kompensasi</w:t>
-            </w:r>
-            <w:proofErr w:type="spellEnd"/>
-            <w:r>
-              <w:rPr>
-                <w:rFonts w:ascii="Bookman Old Style" w:hAnsi="Bookman Old Style" w:cs="Arial"/>
-                <w:sz w:val="16"/>
-                <w:szCs w:val="16"/>
-              </w:rPr>
-              <w:t xml:space="preserve"> </w:t>
-            </w:r>
-            <w:proofErr w:type="spellStart"/>
-            <w:r>
-              <w:rPr>
-                <w:rFonts w:ascii="Bookman Old Style" w:hAnsi="Bookman Old Style" w:cs="Arial"/>
-                <w:sz w:val="16"/>
-                <w:szCs w:val="16"/>
-              </w:rPr>
-              <w:t>lahan</w:t>
-            </w:r>
-            <w:proofErr w:type="spellEnd"/>
-            <w:r>
-              <w:rPr>
-                <w:rFonts w:ascii="Bookman Old Style" w:hAnsi="Bookman Old Style" w:cs="Arial"/>
-                <w:sz w:val="16"/>
-                <w:szCs w:val="16"/>
-              </w:rPr>
-              <w:t xml:space="preserve"> dan </w:t>
-            </w:r>
-            <w:proofErr w:type="spellStart"/>
-            <w:r>
-              <w:rPr>
-                <w:rFonts w:ascii="Bookman Old Style" w:hAnsi="Bookman Old Style" w:cs="Arial"/>
-                <w:sz w:val="16"/>
-                <w:szCs w:val="16"/>
-              </w:rPr>
-              <w:t>tanam</w:t>
-            </w:r>
-            <w:proofErr w:type="spellEnd"/>
-            <w:r>
-              <w:rPr>
-                <w:rFonts w:ascii="Bookman Old Style" w:hAnsi="Bookman Old Style" w:cs="Arial"/>
-                <w:sz w:val="16"/>
-                <w:szCs w:val="16"/>
-              </w:rPr>
-              <w:t xml:space="preserve"> </w:t>
-            </w:r>
-            <w:proofErr w:type="spellStart"/>
-            <w:r>
-              <w:rPr>
-                <w:rFonts w:ascii="Bookman Old Style" w:hAnsi="Bookman Old Style" w:cs="Arial"/>
-                <w:sz w:val="16"/>
-                <w:szCs w:val="16"/>
-              </w:rPr>
-              <w:t>tumbuh</w:t>
-            </w:r>
-            <w:proofErr w:type="spellEnd"/>
           </w:p>
         </w:tc>
         <w:tc>
@@ -6503,103 +3155,6 @@
                 <w:szCs w:val="16"/>
               </w:rPr>
             </w:pPr>
-            <w:r>
-              <w:rPr>
-                <w:rFonts w:ascii="Bookman Old Style" w:hAnsi="Bookman Old Style" w:cs="Arial"/>
-                <w:sz w:val="16"/>
-                <w:szCs w:val="16"/>
-              </w:rPr>
-              <w:t xml:space="preserve">Data </w:t>
-            </w:r>
-            <w:proofErr w:type="spellStart"/>
-            <w:r>
-              <w:rPr>
-                <w:rFonts w:ascii="Bookman Old Style" w:hAnsi="Bookman Old Style" w:cs="Arial"/>
-                <w:sz w:val="16"/>
-                <w:szCs w:val="16"/>
-              </w:rPr>
-              <w:t>dianalisis</w:t>
-            </w:r>
-            <w:proofErr w:type="spellEnd"/>
-            <w:r>
-              <w:rPr>
-                <w:rFonts w:ascii="Bookman Old Style" w:hAnsi="Bookman Old Style" w:cs="Arial"/>
-                <w:sz w:val="16"/>
-                <w:szCs w:val="16"/>
-              </w:rPr>
-              <w:t xml:space="preserve"> </w:t>
-            </w:r>
-            <w:proofErr w:type="spellStart"/>
-            <w:r>
-              <w:rPr>
-                <w:rFonts w:ascii="Bookman Old Style" w:hAnsi="Bookman Old Style" w:cs="Arial"/>
-                <w:sz w:val="16"/>
-                <w:szCs w:val="16"/>
-              </w:rPr>
-              <w:t>menggunakan</w:t>
-            </w:r>
-            <w:proofErr w:type="spellEnd"/>
-            <w:r>
-              <w:rPr>
-                <w:rFonts w:ascii="Bookman Old Style" w:hAnsi="Bookman Old Style" w:cs="Arial"/>
-                <w:sz w:val="16"/>
-                <w:szCs w:val="16"/>
-              </w:rPr>
-              <w:t xml:space="preserve"> </w:t>
-            </w:r>
-            <w:proofErr w:type="spellStart"/>
-            <w:r>
-              <w:rPr>
-                <w:rFonts w:ascii="Bookman Old Style" w:hAnsi="Bookman Old Style" w:cs="Arial"/>
-                <w:sz w:val="16"/>
-                <w:szCs w:val="16"/>
-              </w:rPr>
-              <w:t>analisis</w:t>
-            </w:r>
-            <w:proofErr w:type="spellEnd"/>
-            <w:r>
-              <w:rPr>
-                <w:rFonts w:ascii="Bookman Old Style" w:hAnsi="Bookman Old Style" w:cs="Arial"/>
-                <w:sz w:val="16"/>
-                <w:szCs w:val="16"/>
-              </w:rPr>
-              <w:t xml:space="preserve"> </w:t>
-            </w:r>
-            <w:proofErr w:type="spellStart"/>
-            <w:r>
-              <w:rPr>
-                <w:rFonts w:ascii="Bookman Old Style" w:hAnsi="Bookman Old Style" w:cs="Arial"/>
-                <w:sz w:val="16"/>
-                <w:szCs w:val="16"/>
-              </w:rPr>
-              <w:t>kesenjangan</w:t>
-            </w:r>
-            <w:proofErr w:type="spellEnd"/>
-            <w:r>
-              <w:rPr>
-                <w:rFonts w:ascii="Bookman Old Style" w:hAnsi="Bookman Old Style" w:cs="Arial"/>
-                <w:sz w:val="16"/>
-                <w:szCs w:val="16"/>
-              </w:rPr>
-              <w:t xml:space="preserve"> (</w:t>
-            </w:r>
-            <w:r>
-              <w:rPr>
-                <w:rFonts w:ascii="Bookman Old Style" w:hAnsi="Bookman Old Style" w:cs="Arial"/>
-                <w:i/>
-                <w:sz w:val="16"/>
-                <w:szCs w:val="16"/>
-              </w:rPr>
-              <w:t>gap analysis)</w:t>
-            </w:r>
-            <w:r>
-              <w:rPr>
-                <w:rFonts w:ascii="Bookman Old Style" w:hAnsi="Bookman Old Style" w:cs="Arial"/>
-                <w:sz w:val="16"/>
-                <w:szCs w:val="16"/>
-              </w:rPr>
-              <w:t>.</w:t>
-            </w:r>
           </w:p>
         </w:tc>
         <w:tc>
@@ -6621,7 +3176,7 @@
                 <w:sz w:val="16"/>
                 <w:szCs w:val="16"/>
               </w:rPr>
-              <w:t>${</w:t>
+              <w:t>{</w:t>
             </w:r>
             <w:proofErr w:type="spellStart"/>
             <w:r>
@@ -6662,7 +3217,7 @@
                 <w:sz w:val="16"/>
                 <w:szCs w:val="16"/>
               </w:rPr>
-              <w:t>${</w:t>
+              <w:t>{</w:t>
             </w:r>
             <w:proofErr w:type="spellStart"/>
             <w:r>
@@ -8789,7 +5344,7 @@
   </w:style>
   <w:style w:type="paragraph" w:styleId="ListParagraph">
     <w:name w:val="List Paragraph"/>
-    <w:aliases w:val="Bullet,List 1,List Paragraph1,List Paragraph11,kepala,Teks tabel,Paragraph_utama,_List Paragraph,List Paragraph pskayu,6.1,Isi Bab 1,ANNEX,Char Char21,Char Char2,List Paragraph2,kepala 3,TABEL,tabel,DWA List 1,List (Letter),no subbab,No t,-"/>
+    <w:aliases w:val="Bullet,List 1,List Paragraph1,List Paragraph11,kepala,Teks tabel,Paragraph_utama,_List Paragraph,List Paragraph pskayu,6.1,Isi Bab 1,ANNEX,Char Char21,Char Char2,List Paragraph2,kepala 3,TABEL,tabel,DWA List 1,List (Letter),no subbab,No t"/>
     <w:basedOn w:val="Normal"/>
     <w:link w:val="ListParagraphChar"/>
     <w:uiPriority w:val="34"/>

</xml_diff>

<commit_message>
formulir ka document fix 1.0.3
</commit_message>
<xml_diff>
--- a/public/template_KA.docx
+++ b/public/template_KA.docx
@@ -949,18 +949,19 @@
       <w:tblPr>
         <w:tblStyle w:val="TableGrid"/>
         <w:tblW w:w="5000" w:type="pct"/>
+        <w:tblLayout w:type="fixed"/>
         <w:tblLook w:val="04A0" w:firstRow="1" w:lastRow="0" w:firstColumn="1" w:lastColumn="0" w:noHBand="0" w:noVBand="1"/>
       </w:tblPr>
       <w:tblGrid>
-        <w:gridCol w:w="927"/>
-        <w:gridCol w:w="1209"/>
-        <w:gridCol w:w="1840"/>
-        <w:gridCol w:w="1071"/>
-        <w:gridCol w:w="901"/>
-        <w:gridCol w:w="928"/>
-        <w:gridCol w:w="928"/>
-        <w:gridCol w:w="1573"/>
-        <w:gridCol w:w="1079"/>
+        <w:gridCol w:w="566"/>
+        <w:gridCol w:w="2127"/>
+        <w:gridCol w:w="1558"/>
+        <w:gridCol w:w="1133"/>
+        <w:gridCol w:w="993"/>
+        <w:gridCol w:w="991"/>
+        <w:gridCol w:w="993"/>
+        <w:gridCol w:w="851"/>
+        <w:gridCol w:w="1244"/>
       </w:tblGrid>
       <w:tr>
         <w:trPr>
@@ -968,7 +969,7 @@
         </w:trPr>
         <w:tc>
           <w:tcPr>
-            <w:tcW w:w="443" w:type="pct"/>
+            <w:tcW w:w="270" w:type="pct"/>
             <w:vMerge w:val="restart"/>
             <w:vAlign w:val="center"/>
           </w:tcPr>
@@ -997,7 +998,7 @@
         </w:tc>
         <w:tc>
           <w:tcPr>
-            <w:tcW w:w="578" w:type="pct"/>
+            <w:tcW w:w="1017" w:type="pct"/>
             <w:vMerge w:val="restart"/>
             <w:vAlign w:val="center"/>
           </w:tcPr>
@@ -1160,7 +1161,7 @@
         </w:tc>
         <w:tc>
           <w:tcPr>
-            <w:tcW w:w="880" w:type="pct"/>
+            <w:tcW w:w="745" w:type="pct"/>
             <w:vMerge w:val="restart"/>
             <w:vAlign w:val="center"/>
           </w:tcPr>
@@ -1257,7 +1258,7 @@
         </w:tc>
         <w:tc>
           <w:tcPr>
-            <w:tcW w:w="512" w:type="pct"/>
+            <w:tcW w:w="542" w:type="pct"/>
             <w:vMerge w:val="restart"/>
             <w:vAlign w:val="center"/>
           </w:tcPr>
@@ -1354,7 +1355,7 @@
         </w:tc>
         <w:tc>
           <w:tcPr>
-            <w:tcW w:w="1318" w:type="pct"/>
+            <w:tcW w:w="1424" w:type="pct"/>
             <w:gridSpan w:val="3"/>
             <w:vAlign w:val="center"/>
           </w:tcPr>
@@ -1385,7 +1386,7 @@
         </w:tc>
         <w:tc>
           <w:tcPr>
-            <w:tcW w:w="752" w:type="pct"/>
+            <w:tcW w:w="407" w:type="pct"/>
             <w:vMerge w:val="restart"/>
             <w:vAlign w:val="center"/>
           </w:tcPr>
@@ -1426,7 +1427,7 @@
         </w:tc>
         <w:tc>
           <w:tcPr>
-            <w:tcW w:w="516" w:type="pct"/>
+            <w:tcW w:w="596" w:type="pct"/>
             <w:vMerge w:val="restart"/>
             <w:vAlign w:val="center"/>
           </w:tcPr>
@@ -1460,7 +1461,7 @@
         </w:trPr>
         <w:tc>
           <w:tcPr>
-            <w:tcW w:w="443" w:type="pct"/>
+            <w:tcW w:w="270" w:type="pct"/>
             <w:vMerge/>
           </w:tcPr>
           <w:p>
@@ -1476,7 +1477,7 @@
         </w:tc>
         <w:tc>
           <w:tcPr>
-            <w:tcW w:w="578" w:type="pct"/>
+            <w:tcW w:w="1017" w:type="pct"/>
             <w:vMerge/>
           </w:tcPr>
           <w:p>
@@ -1492,7 +1493,7 @@
         </w:tc>
         <w:tc>
           <w:tcPr>
-            <w:tcW w:w="880" w:type="pct"/>
+            <w:tcW w:w="745" w:type="pct"/>
             <w:vMerge/>
           </w:tcPr>
           <w:p>
@@ -1508,7 +1509,7 @@
         </w:tc>
         <w:tc>
           <w:tcPr>
-            <w:tcW w:w="512" w:type="pct"/>
+            <w:tcW w:w="542" w:type="pct"/>
             <w:vMerge/>
           </w:tcPr>
           <w:p>
@@ -1524,7 +1525,7 @@
         </w:tc>
         <w:tc>
           <w:tcPr>
-            <w:tcW w:w="431" w:type="pct"/>
+            <w:tcW w:w="475" w:type="pct"/>
             <w:vAlign w:val="center"/>
           </w:tcPr>
           <w:p>
@@ -1576,7 +1577,7 @@
         </w:tc>
         <w:tc>
           <w:tcPr>
-            <w:tcW w:w="444" w:type="pct"/>
+            <w:tcW w:w="474" w:type="pct"/>
             <w:vAlign w:val="center"/>
           </w:tcPr>
           <w:p>
@@ -1650,7 +1651,7 @@
         </w:tc>
         <w:tc>
           <w:tcPr>
-            <w:tcW w:w="444" w:type="pct"/>
+            <w:tcW w:w="475" w:type="pct"/>
             <w:vAlign w:val="center"/>
           </w:tcPr>
           <w:p>
@@ -1734,7 +1735,7 @@
         </w:tc>
         <w:tc>
           <w:tcPr>
-            <w:tcW w:w="752" w:type="pct"/>
+            <w:tcW w:w="407" w:type="pct"/>
             <w:vMerge/>
           </w:tcPr>
           <w:p>
@@ -1750,7 +1751,7 @@
         </w:tc>
         <w:tc>
           <w:tcPr>
-            <w:tcW w:w="516" w:type="pct"/>
+            <w:tcW w:w="596" w:type="pct"/>
             <w:vMerge/>
           </w:tcPr>
           <w:p>
@@ -1838,7 +1839,7 @@
         </w:trPr>
         <w:tc>
           <w:tcPr>
-            <w:tcW w:w="443" w:type="pct"/>
+            <w:tcW w:w="270" w:type="pct"/>
           </w:tcPr>
           <w:p>
             <w:pPr>
@@ -1852,11 +1853,45 @@
                 <w:szCs w:val="14"/>
               </w:rPr>
             </w:pPr>
-          </w:p>
-        </w:tc>
-        <w:tc>
-          <w:tcPr>
-            <w:tcW w:w="578" w:type="pct"/>
+            <w:r>
+              <w:rPr>
+                <w:rFonts w:ascii="Bookman Old Style" w:hAnsi="Bookman Old Style"/>
+                <w:sz w:val="14"/>
+                <w:szCs w:val="14"/>
+              </w:rPr>
+              <w:t>{#pra_</w:t>
+            </w:r>
+            <w:proofErr w:type="gramStart"/>
+            <w:r>
+              <w:rPr>
+                <w:rFonts w:ascii="Bookman Old Style" w:hAnsi="Bookman Old Style"/>
+                <w:sz w:val="14"/>
+                <w:szCs w:val="14"/>
+              </w:rPr>
+              <w:t>konstruksi}</w:t>
+            </w:r>
+            <w:r>
+              <w:rPr>
+                <w:rFonts w:ascii="Bookman Old Style" w:hAnsi="Bookman Old Style"/>
+                <w:sz w:val="14"/>
+                <w:szCs w:val="14"/>
+              </w:rPr>
+              <w:t>{</w:t>
+            </w:r>
+            <w:proofErr w:type="gramEnd"/>
+            <w:r>
+              <w:rPr>
+                <w:rFonts w:ascii="Bookman Old Style" w:hAnsi="Bookman Old Style"/>
+                <w:sz w:val="14"/>
+                <w:szCs w:val="14"/>
+              </w:rPr>
+              <w:t>number}</w:t>
+            </w:r>
+          </w:p>
+        </w:tc>
+        <w:tc>
+          <w:tcPr>
+            <w:tcW w:w="1017" w:type="pct"/>
           </w:tcPr>
           <w:p>
             <w:pPr>
@@ -1867,11 +1902,37 @@
                 <w:szCs w:val="14"/>
               </w:rPr>
             </w:pPr>
-          </w:p>
-        </w:tc>
-        <w:tc>
-          <w:tcPr>
-            <w:tcW w:w="880" w:type="pct"/>
+            <w:r>
+              <w:rPr>
+                <w:rFonts w:ascii="Bookman Old Style" w:hAnsi="Bookman Old Style"/>
+                <w:sz w:val="14"/>
+                <w:szCs w:val="14"/>
+              </w:rPr>
+              <w:t>{</w:t>
+            </w:r>
+            <w:proofErr w:type="spellStart"/>
+            <w:r>
+              <w:rPr>
+                <w:rFonts w:ascii="Bookman Old Style" w:hAnsi="Bookman Old Style"/>
+                <w:sz w:val="14"/>
+                <w:szCs w:val="14"/>
+              </w:rPr>
+              <w:t>component_name</w:t>
+            </w:r>
+            <w:proofErr w:type="spellEnd"/>
+            <w:r>
+              <w:rPr>
+                <w:rFonts w:ascii="Bookman Old Style" w:hAnsi="Bookman Old Style"/>
+                <w:sz w:val="14"/>
+                <w:szCs w:val="14"/>
+              </w:rPr>
+              <w:t>}</w:t>
+            </w:r>
+          </w:p>
+        </w:tc>
+        <w:tc>
+          <w:tcPr>
+            <w:tcW w:w="745" w:type="pct"/>
           </w:tcPr>
           <w:p>
             <w:pPr>
@@ -1886,7 +1947,7 @@
         </w:tc>
         <w:tc>
           <w:tcPr>
-            <w:tcW w:w="512" w:type="pct"/>
+            <w:tcW w:w="542" w:type="pct"/>
           </w:tcPr>
           <w:p>
             <w:pPr>
@@ -1901,7 +1962,7 @@
         </w:tc>
         <w:tc>
           <w:tcPr>
-            <w:tcW w:w="431" w:type="pct"/>
+            <w:tcW w:w="475" w:type="pct"/>
           </w:tcPr>
           <w:p>
             <w:pPr>
@@ -1916,7 +1977,7 @@
         </w:tc>
         <w:tc>
           <w:tcPr>
-            <w:tcW w:w="444" w:type="pct"/>
+            <w:tcW w:w="474" w:type="pct"/>
           </w:tcPr>
           <w:p>
             <w:pPr>
@@ -1931,7 +1992,7 @@
         </w:tc>
         <w:tc>
           <w:tcPr>
-            <w:tcW w:w="444" w:type="pct"/>
+            <w:tcW w:w="475" w:type="pct"/>
           </w:tcPr>
           <w:p>
             <w:pPr>
@@ -1946,7 +2007,7 @@
         </w:tc>
         <w:tc>
           <w:tcPr>
-            <w:tcW w:w="752" w:type="pct"/>
+            <w:tcW w:w="407" w:type="pct"/>
           </w:tcPr>
           <w:p>
             <w:pPr>
@@ -1961,7 +2022,7 @@
         </w:tc>
         <w:tc>
           <w:tcPr>
-            <w:tcW w:w="516" w:type="pct"/>
+            <w:tcW w:w="596" w:type="pct"/>
           </w:tcPr>
           <w:p>
             <w:pPr>
@@ -1972,6 +2033,40 @@
                 <w:szCs w:val="14"/>
               </w:rPr>
             </w:pPr>
+            <w:r>
+              <w:rPr>
+                <w:rFonts w:ascii="Bookman Old Style" w:hAnsi="Bookman Old Style"/>
+                <w:sz w:val="14"/>
+                <w:szCs w:val="14"/>
+              </w:rPr>
+              <w:t>{</w:t>
+            </w:r>
+            <w:r>
+              <w:rPr>
+                <w:rFonts w:ascii="Bookman Old Style" w:hAnsi="Bookman Old Style"/>
+                <w:sz w:val="14"/>
+                <w:szCs w:val="14"/>
+              </w:rPr>
+              <w:t>/</w:t>
+            </w:r>
+            <w:proofErr w:type="spellStart"/>
+            <w:r>
+              <w:rPr>
+                <w:rFonts w:ascii="Bookman Old Style" w:hAnsi="Bookman Old Style"/>
+                <w:sz w:val="14"/>
+                <w:szCs w:val="14"/>
+              </w:rPr>
+              <w:t>pra_konstruksi</w:t>
+            </w:r>
+            <w:proofErr w:type="spellEnd"/>
+            <w:r>
+              <w:rPr>
+                <w:rFonts w:ascii="Bookman Old Style" w:hAnsi="Bookman Old Style"/>
+                <w:sz w:val="14"/>
+                <w:szCs w:val="14"/>
+              </w:rPr>
+              <w:t>}</w:t>
+            </w:r>
           </w:p>
         </w:tc>
       </w:tr>
@@ -2030,7 +2125,7 @@
         </w:trPr>
         <w:tc>
           <w:tcPr>
-            <w:tcW w:w="443" w:type="pct"/>
+            <w:tcW w:w="270" w:type="pct"/>
           </w:tcPr>
           <w:p>
             <w:pPr>
@@ -2041,11 +2136,45 @@
                 <w:szCs w:val="14"/>
               </w:rPr>
             </w:pPr>
-          </w:p>
-        </w:tc>
-        <w:tc>
-          <w:tcPr>
-            <w:tcW w:w="578" w:type="pct"/>
+            <w:r>
+              <w:rPr>
+                <w:rFonts w:ascii="Bookman Old Style" w:hAnsi="Bookman Old Style"/>
+                <w:sz w:val="14"/>
+                <w:szCs w:val="14"/>
+              </w:rPr>
+              <w:t>{#</w:t>
+            </w:r>
+            <w:proofErr w:type="gramStart"/>
+            <w:r>
+              <w:rPr>
+                <w:rFonts w:ascii="Bookman Old Style" w:hAnsi="Bookman Old Style"/>
+                <w:sz w:val="14"/>
+                <w:szCs w:val="14"/>
+              </w:rPr>
+              <w:t>konstruksi}</w:t>
+            </w:r>
+            <w:r>
+              <w:rPr>
+                <w:rFonts w:ascii="Bookman Old Style" w:hAnsi="Bookman Old Style"/>
+                <w:sz w:val="14"/>
+                <w:szCs w:val="14"/>
+              </w:rPr>
+              <w:t>{</w:t>
+            </w:r>
+            <w:proofErr w:type="gramEnd"/>
+            <w:r>
+              <w:rPr>
+                <w:rFonts w:ascii="Bookman Old Style" w:hAnsi="Bookman Old Style"/>
+                <w:sz w:val="14"/>
+                <w:szCs w:val="14"/>
+              </w:rPr>
+              <w:t>number}</w:t>
+            </w:r>
+          </w:p>
+        </w:tc>
+        <w:tc>
+          <w:tcPr>
+            <w:tcW w:w="1017" w:type="pct"/>
           </w:tcPr>
           <w:p>
             <w:pPr>
@@ -2056,11 +2185,37 @@
                 <w:szCs w:val="14"/>
               </w:rPr>
             </w:pPr>
-          </w:p>
-        </w:tc>
-        <w:tc>
-          <w:tcPr>
-            <w:tcW w:w="880" w:type="pct"/>
+            <w:r>
+              <w:rPr>
+                <w:rFonts w:ascii="Bookman Old Style" w:hAnsi="Bookman Old Style"/>
+                <w:sz w:val="14"/>
+                <w:szCs w:val="14"/>
+              </w:rPr>
+              <w:t>{</w:t>
+            </w:r>
+            <w:proofErr w:type="spellStart"/>
+            <w:r>
+              <w:rPr>
+                <w:rFonts w:ascii="Bookman Old Style" w:hAnsi="Bookman Old Style"/>
+                <w:sz w:val="14"/>
+                <w:szCs w:val="14"/>
+              </w:rPr>
+              <w:t>component_name</w:t>
+            </w:r>
+            <w:proofErr w:type="spellEnd"/>
+            <w:r>
+              <w:rPr>
+                <w:rFonts w:ascii="Bookman Old Style" w:hAnsi="Bookman Old Style"/>
+                <w:sz w:val="14"/>
+                <w:szCs w:val="14"/>
+              </w:rPr>
+              <w:t>}</w:t>
+            </w:r>
+          </w:p>
+        </w:tc>
+        <w:tc>
+          <w:tcPr>
+            <w:tcW w:w="745" w:type="pct"/>
           </w:tcPr>
           <w:p>
             <w:pPr>
@@ -2075,7 +2230,7 @@
         </w:tc>
         <w:tc>
           <w:tcPr>
-            <w:tcW w:w="512" w:type="pct"/>
+            <w:tcW w:w="542" w:type="pct"/>
           </w:tcPr>
           <w:p>
             <w:pPr>
@@ -2090,7 +2245,7 @@
         </w:tc>
         <w:tc>
           <w:tcPr>
-            <w:tcW w:w="431" w:type="pct"/>
+            <w:tcW w:w="475" w:type="pct"/>
           </w:tcPr>
           <w:p>
             <w:pPr>
@@ -2105,7 +2260,7 @@
         </w:tc>
         <w:tc>
           <w:tcPr>
-            <w:tcW w:w="444" w:type="pct"/>
+            <w:tcW w:w="474" w:type="pct"/>
           </w:tcPr>
           <w:p>
             <w:pPr>
@@ -2120,7 +2275,7 @@
         </w:tc>
         <w:tc>
           <w:tcPr>
-            <w:tcW w:w="444" w:type="pct"/>
+            <w:tcW w:w="475" w:type="pct"/>
           </w:tcPr>
           <w:p>
             <w:pPr>
@@ -2135,7 +2290,7 @@
         </w:tc>
         <w:tc>
           <w:tcPr>
-            <w:tcW w:w="752" w:type="pct"/>
+            <w:tcW w:w="407" w:type="pct"/>
           </w:tcPr>
           <w:p>
             <w:pPr>
@@ -2150,7 +2305,7 @@
         </w:tc>
         <w:tc>
           <w:tcPr>
-            <w:tcW w:w="516" w:type="pct"/>
+            <w:tcW w:w="596" w:type="pct"/>
           </w:tcPr>
           <w:p>
             <w:pPr>
@@ -2161,6 +2316,32 @@
                 <w:szCs w:val="14"/>
               </w:rPr>
             </w:pPr>
+            <w:r>
+              <w:rPr>
+                <w:rFonts w:ascii="Bookman Old Style" w:hAnsi="Bookman Old Style"/>
+                <w:sz w:val="14"/>
+                <w:szCs w:val="14"/>
+              </w:rPr>
+              <w:t>{/</w:t>
+            </w:r>
+            <w:proofErr w:type="spellStart"/>
+            <w:r>
+              <w:rPr>
+                <w:rFonts w:ascii="Bookman Old Style" w:hAnsi="Bookman Old Style"/>
+                <w:sz w:val="14"/>
+                <w:szCs w:val="14"/>
+              </w:rPr>
+              <w:t>konstruksi</w:t>
+            </w:r>
+            <w:proofErr w:type="spellEnd"/>
+            <w:r>
+              <w:rPr>
+                <w:rFonts w:ascii="Bookman Old Style" w:hAnsi="Bookman Old Style"/>
+                <w:sz w:val="14"/>
+                <w:szCs w:val="14"/>
+              </w:rPr>
+              <w:t>}</w:t>
+            </w:r>
           </w:p>
         </w:tc>
       </w:tr>
@@ -2219,7 +2400,7 @@
         </w:trPr>
         <w:tc>
           <w:tcPr>
-            <w:tcW w:w="443" w:type="pct"/>
+            <w:tcW w:w="270" w:type="pct"/>
           </w:tcPr>
           <w:p>
             <w:pPr>
@@ -2230,11 +2411,53 @@
                 <w:szCs w:val="14"/>
               </w:rPr>
             </w:pPr>
-          </w:p>
-        </w:tc>
-        <w:tc>
-          <w:tcPr>
-            <w:tcW w:w="578" w:type="pct"/>
+            <w:r>
+              <w:rPr>
+                <w:rFonts w:ascii="Bookman Old Style" w:hAnsi="Bookman Old Style"/>
+                <w:sz w:val="14"/>
+                <w:szCs w:val="14"/>
+              </w:rPr>
+              <w:t>{#</w:t>
+            </w:r>
+            <w:proofErr w:type="gramStart"/>
+            <w:r>
+              <w:rPr>
+                <w:rFonts w:ascii="Bookman Old Style" w:hAnsi="Bookman Old Style"/>
+                <w:sz w:val="14"/>
+                <w:szCs w:val="14"/>
+              </w:rPr>
+              <w:t>operasi</w:t>
+            </w:r>
+            <w:r>
+              <w:rPr>
+                <w:rFonts w:ascii="Bookman Old Style" w:hAnsi="Bookman Old Style"/>
+                <w:sz w:val="14"/>
+                <w:szCs w:val="14"/>
+              </w:rPr>
+              <w:t>}</w:t>
+            </w:r>
+            <w:r>
+              <w:rPr>
+                <w:rFonts w:ascii="Bookman Old Style" w:hAnsi="Bookman Old Style"/>
+                <w:sz w:val="14"/>
+                <w:szCs w:val="14"/>
+              </w:rPr>
+              <w:t>{</w:t>
+            </w:r>
+            <w:proofErr w:type="gramEnd"/>
+            <w:r>
+              <w:rPr>
+                <w:rFonts w:ascii="Bookman Old Style" w:hAnsi="Bookman Old Style"/>
+                <w:sz w:val="14"/>
+                <w:szCs w:val="14"/>
+              </w:rPr>
+              <w:t>number}</w:t>
+            </w:r>
+          </w:p>
+        </w:tc>
+        <w:tc>
+          <w:tcPr>
+            <w:tcW w:w="1017" w:type="pct"/>
           </w:tcPr>
           <w:p>
             <w:pPr>
@@ -2245,11 +2468,37 @@
                 <w:szCs w:val="14"/>
               </w:rPr>
             </w:pPr>
-          </w:p>
-        </w:tc>
-        <w:tc>
-          <w:tcPr>
-            <w:tcW w:w="880" w:type="pct"/>
+            <w:r>
+              <w:rPr>
+                <w:rFonts w:ascii="Bookman Old Style" w:hAnsi="Bookman Old Style"/>
+                <w:sz w:val="14"/>
+                <w:szCs w:val="14"/>
+              </w:rPr>
+              <w:t>{</w:t>
+            </w:r>
+            <w:proofErr w:type="spellStart"/>
+            <w:r>
+              <w:rPr>
+                <w:rFonts w:ascii="Bookman Old Style" w:hAnsi="Bookman Old Style"/>
+                <w:sz w:val="14"/>
+                <w:szCs w:val="14"/>
+              </w:rPr>
+              <w:t>component_name</w:t>
+            </w:r>
+            <w:proofErr w:type="spellEnd"/>
+            <w:r>
+              <w:rPr>
+                <w:rFonts w:ascii="Bookman Old Style" w:hAnsi="Bookman Old Style"/>
+                <w:sz w:val="14"/>
+                <w:szCs w:val="14"/>
+              </w:rPr>
+              <w:t>}</w:t>
+            </w:r>
+          </w:p>
+        </w:tc>
+        <w:tc>
+          <w:tcPr>
+            <w:tcW w:w="745" w:type="pct"/>
           </w:tcPr>
           <w:p>
             <w:pPr>
@@ -2264,7 +2513,7 @@
         </w:tc>
         <w:tc>
           <w:tcPr>
-            <w:tcW w:w="512" w:type="pct"/>
+            <w:tcW w:w="542" w:type="pct"/>
           </w:tcPr>
           <w:p>
             <w:pPr>
@@ -2279,7 +2528,7 @@
         </w:tc>
         <w:tc>
           <w:tcPr>
-            <w:tcW w:w="431" w:type="pct"/>
+            <w:tcW w:w="475" w:type="pct"/>
           </w:tcPr>
           <w:p>
             <w:pPr>
@@ -2294,7 +2543,7 @@
         </w:tc>
         <w:tc>
           <w:tcPr>
-            <w:tcW w:w="444" w:type="pct"/>
+            <w:tcW w:w="474" w:type="pct"/>
           </w:tcPr>
           <w:p>
             <w:pPr>
@@ -2309,7 +2558,7 @@
         </w:tc>
         <w:tc>
           <w:tcPr>
-            <w:tcW w:w="444" w:type="pct"/>
+            <w:tcW w:w="475" w:type="pct"/>
           </w:tcPr>
           <w:p>
             <w:pPr>
@@ -2324,7 +2573,7 @@
         </w:tc>
         <w:tc>
           <w:tcPr>
-            <w:tcW w:w="752" w:type="pct"/>
+            <w:tcW w:w="407" w:type="pct"/>
           </w:tcPr>
           <w:p>
             <w:pPr>
@@ -2339,7 +2588,7 @@
         </w:tc>
         <w:tc>
           <w:tcPr>
-            <w:tcW w:w="516" w:type="pct"/>
+            <w:tcW w:w="596" w:type="pct"/>
           </w:tcPr>
           <w:p>
             <w:pPr>
@@ -2350,6 +2599,32 @@
                 <w:szCs w:val="14"/>
               </w:rPr>
             </w:pPr>
+            <w:r>
+              <w:rPr>
+                <w:rFonts w:ascii="Bookman Old Style" w:hAnsi="Bookman Old Style"/>
+                <w:sz w:val="14"/>
+                <w:szCs w:val="14"/>
+              </w:rPr>
+              <w:t>{/</w:t>
+            </w:r>
+            <w:proofErr w:type="spellStart"/>
+            <w:r>
+              <w:rPr>
+                <w:rFonts w:ascii="Bookman Old Style" w:hAnsi="Bookman Old Style"/>
+                <w:sz w:val="14"/>
+                <w:szCs w:val="14"/>
+              </w:rPr>
+              <w:t>operasi</w:t>
+            </w:r>
+            <w:proofErr w:type="spellEnd"/>
+            <w:r>
+              <w:rPr>
+                <w:rFonts w:ascii="Bookman Old Style" w:hAnsi="Bookman Old Style"/>
+                <w:sz w:val="14"/>
+                <w:szCs w:val="14"/>
+              </w:rPr>
+              <w:t>}</w:t>
+            </w:r>
           </w:p>
         </w:tc>
       </w:tr>
@@ -2426,7 +2701,7 @@
         </w:trPr>
         <w:tc>
           <w:tcPr>
-            <w:tcW w:w="443" w:type="pct"/>
+            <w:tcW w:w="270" w:type="pct"/>
           </w:tcPr>
           <w:p>
             <w:pPr>
@@ -2443,13 +2718,55 @@
                 <w:sz w:val="14"/>
                 <w:szCs w:val="14"/>
               </w:rPr>
-              <w:t>1</w:t>
-            </w:r>
-          </w:p>
-        </w:tc>
-        <w:tc>
-          <w:tcPr>
-            <w:tcW w:w="578" w:type="pct"/>
+              <w:t>{#p</w:t>
+            </w:r>
+            <w:r>
+              <w:rPr>
+                <w:rFonts w:ascii="Bookman Old Style" w:hAnsi="Bookman Old Style"/>
+                <w:sz w:val="14"/>
+                <w:szCs w:val="14"/>
+              </w:rPr>
+              <w:t>asca_</w:t>
+            </w:r>
+            <w:proofErr w:type="gramStart"/>
+            <w:r>
+              <w:rPr>
+                <w:rFonts w:ascii="Bookman Old Style" w:hAnsi="Bookman Old Style"/>
+                <w:sz w:val="14"/>
+                <w:szCs w:val="14"/>
+              </w:rPr>
+              <w:t>operasi</w:t>
+            </w:r>
+            <w:r>
+              <w:rPr>
+                <w:rFonts w:ascii="Bookman Old Style" w:hAnsi="Bookman Old Style"/>
+                <w:sz w:val="14"/>
+                <w:szCs w:val="14"/>
+              </w:rPr>
+              <w:t>}</w:t>
+            </w:r>
+            <w:r>
+              <w:rPr>
+                <w:rFonts w:ascii="Bookman Old Style" w:hAnsi="Bookman Old Style"/>
+                <w:sz w:val="14"/>
+                <w:szCs w:val="14"/>
+              </w:rPr>
+              <w:t>{</w:t>
+            </w:r>
+            <w:proofErr w:type="gramEnd"/>
+            <w:r>
+              <w:rPr>
+                <w:rFonts w:ascii="Bookman Old Style" w:hAnsi="Bookman Old Style"/>
+                <w:sz w:val="14"/>
+                <w:szCs w:val="14"/>
+              </w:rPr>
+              <w:t>number}</w:t>
+            </w:r>
+          </w:p>
+        </w:tc>
+        <w:tc>
+          <w:tcPr>
+            <w:tcW w:w="1017" w:type="pct"/>
           </w:tcPr>
           <w:p>
             <w:pPr>
@@ -2460,11 +2777,37 @@
                 <w:szCs w:val="14"/>
               </w:rPr>
             </w:pPr>
-          </w:p>
-        </w:tc>
-        <w:tc>
-          <w:tcPr>
-            <w:tcW w:w="880" w:type="pct"/>
+            <w:r>
+              <w:rPr>
+                <w:rFonts w:ascii="Bookman Old Style" w:hAnsi="Bookman Old Style"/>
+                <w:sz w:val="14"/>
+                <w:szCs w:val="14"/>
+              </w:rPr>
+              <w:t>{</w:t>
+            </w:r>
+            <w:proofErr w:type="spellStart"/>
+            <w:r>
+              <w:rPr>
+                <w:rFonts w:ascii="Bookman Old Style" w:hAnsi="Bookman Old Style"/>
+                <w:sz w:val="14"/>
+                <w:szCs w:val="14"/>
+              </w:rPr>
+              <w:t>component_name</w:t>
+            </w:r>
+            <w:proofErr w:type="spellEnd"/>
+            <w:r>
+              <w:rPr>
+                <w:rFonts w:ascii="Bookman Old Style" w:hAnsi="Bookman Old Style"/>
+                <w:sz w:val="14"/>
+                <w:szCs w:val="14"/>
+              </w:rPr>
+              <w:t>}</w:t>
+            </w:r>
+          </w:p>
+        </w:tc>
+        <w:tc>
+          <w:tcPr>
+            <w:tcW w:w="745" w:type="pct"/>
           </w:tcPr>
           <w:p>
             <w:pPr>
@@ -2479,7 +2822,7 @@
         </w:tc>
         <w:tc>
           <w:tcPr>
-            <w:tcW w:w="512" w:type="pct"/>
+            <w:tcW w:w="542" w:type="pct"/>
           </w:tcPr>
           <w:p>
             <w:pPr>
@@ -2494,7 +2837,7 @@
         </w:tc>
         <w:tc>
           <w:tcPr>
-            <w:tcW w:w="431" w:type="pct"/>
+            <w:tcW w:w="475" w:type="pct"/>
           </w:tcPr>
           <w:p>
             <w:pPr>
@@ -2509,7 +2852,7 @@
         </w:tc>
         <w:tc>
           <w:tcPr>
-            <w:tcW w:w="444" w:type="pct"/>
+            <w:tcW w:w="474" w:type="pct"/>
           </w:tcPr>
           <w:p>
             <w:pPr>
@@ -2524,7 +2867,7 @@
         </w:tc>
         <w:tc>
           <w:tcPr>
-            <w:tcW w:w="444" w:type="pct"/>
+            <w:tcW w:w="475" w:type="pct"/>
           </w:tcPr>
           <w:p>
             <w:pPr>
@@ -2539,7 +2882,7 @@
         </w:tc>
         <w:tc>
           <w:tcPr>
-            <w:tcW w:w="752" w:type="pct"/>
+            <w:tcW w:w="407" w:type="pct"/>
           </w:tcPr>
           <w:p>
             <w:pPr>
@@ -2554,7 +2897,7 @@
         </w:tc>
         <w:tc>
           <w:tcPr>
-            <w:tcW w:w="516" w:type="pct"/>
+            <w:tcW w:w="596" w:type="pct"/>
           </w:tcPr>
           <w:p>
             <w:pPr>
@@ -2565,6 +2908,32 @@
                 <w:szCs w:val="14"/>
               </w:rPr>
             </w:pPr>
+            <w:r>
+              <w:rPr>
+                <w:rFonts w:ascii="Bookman Old Style" w:hAnsi="Bookman Old Style"/>
+                <w:sz w:val="14"/>
+                <w:szCs w:val="14"/>
+              </w:rPr>
+              <w:t>{/</w:t>
+            </w:r>
+            <w:proofErr w:type="spellStart"/>
+            <w:r>
+              <w:rPr>
+                <w:rFonts w:ascii="Bookman Old Style" w:hAnsi="Bookman Old Style"/>
+                <w:sz w:val="14"/>
+                <w:szCs w:val="14"/>
+              </w:rPr>
+              <w:t>pasca_operasi</w:t>
+            </w:r>
+            <w:proofErr w:type="spellEnd"/>
+            <w:r>
+              <w:rPr>
+                <w:rFonts w:ascii="Bookman Old Style" w:hAnsi="Bookman Old Style"/>
+                <w:sz w:val="14"/>
+                <w:szCs w:val="14"/>
+              </w:rPr>
+              <w:t>}</w:t>
+            </w:r>
           </w:p>
         </w:tc>
       </w:tr>
@@ -2619,13 +2988,13 @@
         <w:tblLook w:val="04A0" w:firstRow="1" w:lastRow="0" w:firstColumn="1" w:lastColumn="0" w:noHBand="0" w:noVBand="1"/>
       </w:tblPr>
       <w:tblGrid>
-        <w:gridCol w:w="408"/>
-        <w:gridCol w:w="1225"/>
-        <w:gridCol w:w="1956"/>
-        <w:gridCol w:w="1633"/>
-        <w:gridCol w:w="1380"/>
-        <w:gridCol w:w="1867"/>
-        <w:gridCol w:w="1987"/>
+        <w:gridCol w:w="1408"/>
+        <w:gridCol w:w="1623"/>
+        <w:gridCol w:w="1286"/>
+        <w:gridCol w:w="1569"/>
+        <w:gridCol w:w="1200"/>
+        <w:gridCol w:w="1182"/>
+        <w:gridCol w:w="2188"/>
       </w:tblGrid>
       <w:tr>
         <w:trPr>
@@ -2655,6 +3024,7 @@
                 <w:sz w:val="14"/>
                 <w:szCs w:val="14"/>
               </w:rPr>
+              <w:lastRenderedPageBreak/>
               <w:t>No</w:t>
             </w:r>
           </w:p>
@@ -3061,6 +3431,40 @@
                 <w:szCs w:val="14"/>
               </w:rPr>
             </w:pPr>
+            <w:r>
+              <w:rPr>
+                <w:rFonts w:ascii="Bookman Old Style" w:hAnsi="Bookman Old Style"/>
+                <w:sz w:val="14"/>
+                <w:szCs w:val="14"/>
+              </w:rPr>
+              <w:t>{#metode_</w:t>
+            </w:r>
+            <w:proofErr w:type="gramStart"/>
+            <w:r>
+              <w:rPr>
+                <w:rFonts w:ascii="Bookman Old Style" w:hAnsi="Bookman Old Style"/>
+                <w:sz w:val="14"/>
+                <w:szCs w:val="14"/>
+              </w:rPr>
+              <w:t>studi}</w:t>
+            </w:r>
+            <w:r>
+              <w:rPr>
+                <w:rFonts w:ascii="Bookman Old Style" w:hAnsi="Bookman Old Style"/>
+                <w:sz w:val="14"/>
+                <w:szCs w:val="14"/>
+              </w:rPr>
+              <w:t>{</w:t>
+            </w:r>
+            <w:proofErr w:type="gramEnd"/>
+            <w:r>
+              <w:rPr>
+                <w:rFonts w:ascii="Bookman Old Style" w:hAnsi="Bookman Old Style"/>
+                <w:sz w:val="14"/>
+                <w:szCs w:val="14"/>
+              </w:rPr>
+              <w:t>number}</w:t>
+            </w:r>
           </w:p>
         </w:tc>
         <w:tc>
@@ -3082,7 +3486,25 @@
                 <w:sz w:val="14"/>
                 <w:szCs w:val="14"/>
               </w:rPr>
-              <w:t>-</w:t>
+              <w:t>{</w:t>
+            </w:r>
+            <w:proofErr w:type="spellStart"/>
+            <w:r>
+              <w:rPr>
+                <w:rFonts w:ascii="Bookman Old Style" w:hAnsi="Bookman Old Style"/>
+                <w:sz w:val="14"/>
+                <w:szCs w:val="14"/>
+              </w:rPr>
+              <w:t>potential_impact_evaluation</w:t>
+            </w:r>
+            <w:proofErr w:type="spellEnd"/>
+            <w:r>
+              <w:rPr>
+                <w:rFonts w:ascii="Bookman Old Style" w:hAnsi="Bookman Old Style"/>
+                <w:sz w:val="14"/>
+                <w:szCs w:val="14"/>
+              </w:rPr>
+              <w:t>}</w:t>
             </w:r>
           </w:p>
         </w:tc>
@@ -3140,6 +3562,32 @@
                 <w:szCs w:val="16"/>
               </w:rPr>
             </w:pPr>
+            <w:r>
+              <w:rPr>
+                <w:rFonts w:ascii="Bookman Old Style" w:hAnsi="Bookman Old Style"/>
+                <w:sz w:val="16"/>
+                <w:szCs w:val="16"/>
+              </w:rPr>
+              <w:t>{</w:t>
+            </w:r>
+            <w:proofErr w:type="spellStart"/>
+            <w:r>
+              <w:rPr>
+                <w:rFonts w:ascii="Bookman Old Style" w:hAnsi="Bookman Old Style"/>
+                <w:sz w:val="16"/>
+                <w:szCs w:val="16"/>
+              </w:rPr>
+              <w:t>data_gathering_method</w:t>
+            </w:r>
+            <w:proofErr w:type="spellEnd"/>
+            <w:r>
+              <w:rPr>
+                <w:rFonts w:ascii="Bookman Old Style" w:hAnsi="Bookman Old Style"/>
+                <w:sz w:val="16"/>
+                <w:szCs w:val="16"/>
+              </w:rPr>
+              <w:t>}</w:t>
+            </w:r>
           </w:p>
         </w:tc>
         <w:tc>
@@ -3155,6 +3603,32 @@
                 <w:szCs w:val="16"/>
               </w:rPr>
             </w:pPr>
+            <w:r>
+              <w:rPr>
+                <w:rFonts w:ascii="Bookman Old Style" w:hAnsi="Bookman Old Style"/>
+                <w:sz w:val="16"/>
+                <w:szCs w:val="16"/>
+              </w:rPr>
+              <w:t>{</w:t>
+            </w:r>
+            <w:proofErr w:type="spellStart"/>
+            <w:r>
+              <w:rPr>
+                <w:rFonts w:ascii="Bookman Old Style" w:hAnsi="Bookman Old Style"/>
+                <w:sz w:val="16"/>
+                <w:szCs w:val="16"/>
+              </w:rPr>
+              <w:t>analysis_method</w:t>
+            </w:r>
+            <w:proofErr w:type="spellEnd"/>
+            <w:r>
+              <w:rPr>
+                <w:rFonts w:ascii="Bookman Old Style" w:hAnsi="Bookman Old Style"/>
+                <w:sz w:val="16"/>
+                <w:szCs w:val="16"/>
+              </w:rPr>
+              <w:t>}</w:t>
+            </w:r>
           </w:p>
         </w:tc>
         <w:tc>
@@ -3226,7 +3700,51 @@
                 <w:sz w:val="16"/>
                 <w:szCs w:val="16"/>
               </w:rPr>
-              <w:t>evaluation_method</w:t>
+              <w:t>evaluation_</w:t>
+            </w:r>
+            <w:proofErr w:type="gramStart"/>
+            <w:r>
+              <w:rPr>
+                <w:rFonts w:ascii="Bookman Old Style" w:hAnsi="Bookman Old Style"/>
+                <w:sz w:val="16"/>
+                <w:szCs w:val="16"/>
+              </w:rPr>
+              <w:t>method</w:t>
+            </w:r>
+            <w:proofErr w:type="spellEnd"/>
+            <w:r>
+              <w:rPr>
+                <w:rFonts w:ascii="Bookman Old Style" w:hAnsi="Bookman Old Style"/>
+                <w:sz w:val="16"/>
+                <w:szCs w:val="16"/>
+              </w:rPr>
+              <w:t>}</w:t>
+            </w:r>
+            <w:r>
+              <w:rPr>
+                <w:rFonts w:ascii="Bookman Old Style" w:hAnsi="Bookman Old Style"/>
+                <w:sz w:val="16"/>
+                <w:szCs w:val="16"/>
+              </w:rPr>
+              <w:t>{</w:t>
+            </w:r>
+            <w:proofErr w:type="gramEnd"/>
+            <w:r>
+              <w:rPr>
+                <w:rFonts w:ascii="Bookman Old Style" w:hAnsi="Bookman Old Style"/>
+                <w:sz w:val="16"/>
+                <w:szCs w:val="16"/>
+              </w:rPr>
+              <w:t>/</w:t>
+            </w:r>
+            <w:proofErr w:type="spellStart"/>
+            <w:r>
+              <w:rPr>
+                <w:rFonts w:ascii="Bookman Old Style" w:hAnsi="Bookman Old Style"/>
+                <w:sz w:val="16"/>
+                <w:szCs w:val="16"/>
+              </w:rPr>
+              <w:t>metode_studi</w:t>
             </w:r>
             <w:proofErr w:type="spellEnd"/>
             <w:r>

</xml_diff>